<commit_message>
12-19 18:58 Update Database Tables
</commit_message>
<xml_diff>
--- a/G-ForwardingCenter.docx
+++ b/G-ForwardingCenter.docx
@@ -8,6 +8,7 @@
         <w:ind w:firstLine="0"/>
         <w:jc w:val="center"/>
       </w:pPr>
+      <w:bookmarkStart w:id="0" w:name="_GoBack"/>
       <w:r>
         <w:rPr>
           <w:noProof/>
@@ -470,7 +471,6 @@
                 <w:sz w:val="36"/>
               </w:rPr>
             </w:pPr>
-            <w:proofErr w:type="gramStart"/>
             <w:r>
               <w:rPr>
                 <w:rFonts w:ascii="楷体_GB2312" w:eastAsia="楷体_GB2312" w:hAnsi="楷体" w:hint="eastAsia"/>
@@ -478,7 +478,6 @@
               </w:rPr>
               <w:t>张斯杰</w:t>
             </w:r>
-            <w:proofErr w:type="gramEnd"/>
           </w:p>
         </w:tc>
         <w:tc>
@@ -644,17 +643,8 @@
                 <w:rFonts w:ascii="楷体_GB2312" w:eastAsia="楷体_GB2312" w:hAnsi="楷体" w:hint="eastAsia"/>
                 <w:sz w:val="36"/>
               </w:rPr>
-              <w:t>沈</w:t>
-            </w:r>
-            <w:proofErr w:type="gramStart"/>
-            <w:r>
-              <w:rPr>
-                <w:rFonts w:ascii="楷体_GB2312" w:eastAsia="楷体_GB2312" w:hAnsi="楷体" w:hint="eastAsia"/>
-                <w:sz w:val="36"/>
-              </w:rPr>
-              <w:t>坚</w:t>
-            </w:r>
-            <w:proofErr w:type="gramEnd"/>
+              <w:t>沈坚</w:t>
+            </w:r>
           </w:p>
         </w:tc>
       </w:tr>
@@ -848,7 +838,7 @@
             </w:rPr>
             <w:fldChar w:fldCharType="separate"/>
           </w:r>
-          <w:hyperlink w:anchor="_Toc501303002" w:history="1">
+          <w:hyperlink w:anchor="_Toc501473086" w:history="1">
             <w:r>
               <w:rPr>
                 <w:rStyle w:val="ab"/>
@@ -891,7 +881,7 @@
                 <w:noProof/>
                 <w:webHidden/>
               </w:rPr>
-              <w:instrText xml:space="preserve"> PAGEREF _Toc501303002 \h </w:instrText>
+              <w:instrText xml:space="preserve"> PAGEREF _Toc501473086 \h </w:instrText>
             </w:r>
             <w:r>
               <w:rPr>
@@ -931,7 +921,7 @@
               <w:szCs w:val="22"/>
             </w:rPr>
           </w:pPr>
-          <w:hyperlink w:anchor="_Toc501303003" w:history="1">
+          <w:hyperlink w:anchor="_Toc501473087" w:history="1">
             <w:r>
               <w:rPr>
                 <w:rStyle w:val="ab"/>
@@ -973,7 +963,7 @@
                 <w:noProof/>
                 <w:webHidden/>
               </w:rPr>
-              <w:instrText xml:space="preserve"> PAGEREF _Toc501303003 \h </w:instrText>
+              <w:instrText xml:space="preserve"> PAGEREF _Toc501473087 \h </w:instrText>
             </w:r>
             <w:r>
               <w:rPr>
@@ -1013,7 +1003,7 @@
               <w:szCs w:val="22"/>
             </w:rPr>
           </w:pPr>
-          <w:hyperlink w:anchor="_Toc501303004" w:history="1">
+          <w:hyperlink w:anchor="_Toc501473088" w:history="1">
             <w:r>
               <w:rPr>
                 <w:rStyle w:val="ab"/>
@@ -1055,7 +1045,7 @@
                 <w:noProof/>
                 <w:webHidden/>
               </w:rPr>
-              <w:instrText xml:space="preserve"> PAGEREF _Toc501303004 \h </w:instrText>
+              <w:instrText xml:space="preserve"> PAGEREF _Toc501473088 \h </w:instrText>
             </w:r>
             <w:r>
               <w:rPr>
@@ -1095,7 +1085,7 @@
               <w:szCs w:val="22"/>
             </w:rPr>
           </w:pPr>
-          <w:hyperlink w:anchor="_Toc501303005" w:history="1">
+          <w:hyperlink w:anchor="_Toc501473089" w:history="1">
             <w:r>
               <w:rPr>
                 <w:rStyle w:val="ab"/>
@@ -1137,7 +1127,7 @@
                 <w:noProof/>
                 <w:webHidden/>
               </w:rPr>
-              <w:instrText xml:space="preserve"> PAGEREF _Toc501303005 \h </w:instrText>
+              <w:instrText xml:space="preserve"> PAGEREF _Toc501473089 \h </w:instrText>
             </w:r>
             <w:r>
               <w:rPr>
@@ -1177,7 +1167,7 @@
               <w:szCs w:val="22"/>
             </w:rPr>
           </w:pPr>
-          <w:hyperlink w:anchor="_Toc501303006" w:history="1">
+          <w:hyperlink w:anchor="_Toc501473090" w:history="1">
             <w:r>
               <w:rPr>
                 <w:rStyle w:val="ab"/>
@@ -1219,7 +1209,7 @@
                 <w:noProof/>
                 <w:webHidden/>
               </w:rPr>
-              <w:instrText xml:space="preserve"> PAGEREF _Toc501303006 \h </w:instrText>
+              <w:instrText xml:space="preserve"> PAGEREF _Toc501473090 \h </w:instrText>
             </w:r>
             <w:r>
               <w:rPr>
@@ -1260,7 +1250,7 @@
               <w:szCs w:val="22"/>
             </w:rPr>
           </w:pPr>
-          <w:hyperlink w:anchor="_Toc501303007" w:history="1">
+          <w:hyperlink w:anchor="_Toc501473091" w:history="1">
             <w:r>
               <w:rPr>
                 <w:rStyle w:val="ab"/>
@@ -1303,7 +1293,7 @@
                 <w:noProof/>
                 <w:webHidden/>
               </w:rPr>
-              <w:instrText xml:space="preserve"> PAGEREF _Toc501303007 \h </w:instrText>
+              <w:instrText xml:space="preserve"> PAGEREF _Toc501473091 \h </w:instrText>
             </w:r>
             <w:r>
               <w:rPr>
@@ -1344,7 +1334,7 @@
               <w:szCs w:val="22"/>
             </w:rPr>
           </w:pPr>
-          <w:hyperlink w:anchor="_Toc501303008" w:history="1">
+          <w:hyperlink w:anchor="_Toc501473092" w:history="1">
             <w:r>
               <w:rPr>
                 <w:rStyle w:val="ab"/>
@@ -1387,7 +1377,7 @@
                 <w:noProof/>
                 <w:webHidden/>
               </w:rPr>
-              <w:instrText xml:space="preserve"> PAGEREF _Toc501303008 \h </w:instrText>
+              <w:instrText xml:space="preserve"> PAGEREF _Toc501473092 \h </w:instrText>
             </w:r>
             <w:r>
               <w:rPr>
@@ -1427,7 +1417,7 @@
               <w:szCs w:val="22"/>
             </w:rPr>
           </w:pPr>
-          <w:hyperlink w:anchor="_Toc501303009" w:history="1">
+          <w:hyperlink w:anchor="_Toc501473093" w:history="1">
             <w:r>
               <w:rPr>
                 <w:rStyle w:val="ab"/>
@@ -1469,7 +1459,7 @@
                 <w:noProof/>
                 <w:webHidden/>
               </w:rPr>
-              <w:instrText xml:space="preserve"> PAGEREF _Toc501303009 \h </w:instrText>
+              <w:instrText xml:space="preserve"> PAGEREF _Toc501473093 \h </w:instrText>
             </w:r>
             <w:r>
               <w:rPr>
@@ -1509,7 +1499,7 @@
               <w:szCs w:val="22"/>
             </w:rPr>
           </w:pPr>
-          <w:hyperlink w:anchor="_Toc501303010" w:history="1">
+          <w:hyperlink w:anchor="_Toc501473094" w:history="1">
             <w:r>
               <w:rPr>
                 <w:rStyle w:val="ab"/>
@@ -1551,7 +1541,7 @@
                 <w:noProof/>
                 <w:webHidden/>
               </w:rPr>
-              <w:instrText xml:space="preserve"> PAGEREF _Toc501303010 \h </w:instrText>
+              <w:instrText xml:space="preserve"> PAGEREF _Toc501473094 \h </w:instrText>
             </w:r>
             <w:r>
               <w:rPr>
@@ -1591,7 +1581,7 @@
               <w:szCs w:val="22"/>
             </w:rPr>
           </w:pPr>
-          <w:hyperlink w:anchor="_Toc501303011" w:history="1">
+          <w:hyperlink w:anchor="_Toc501473095" w:history="1">
             <w:r>
               <w:rPr>
                 <w:rStyle w:val="ab"/>
@@ -1633,7 +1623,7 @@
                 <w:noProof/>
                 <w:webHidden/>
               </w:rPr>
-              <w:instrText xml:space="preserve"> PAGEREF _Toc501303011 \h </w:instrText>
+              <w:instrText xml:space="preserve"> PAGEREF _Toc501473095 \h </w:instrText>
             </w:r>
             <w:r>
               <w:rPr>
@@ -1673,7 +1663,7 @@
               <w:szCs w:val="22"/>
             </w:rPr>
           </w:pPr>
-          <w:hyperlink w:anchor="_Toc501303012" w:history="1">
+          <w:hyperlink w:anchor="_Toc501473096" w:history="1">
             <w:r>
               <w:rPr>
                 <w:rStyle w:val="ab"/>
@@ -1715,7 +1705,7 @@
                 <w:noProof/>
                 <w:webHidden/>
               </w:rPr>
-              <w:instrText xml:space="preserve"> PAGEREF _Toc501303012 \h </w:instrText>
+              <w:instrText xml:space="preserve"> PAGEREF _Toc501473096 \h </w:instrText>
             </w:r>
             <w:r>
               <w:rPr>
@@ -1755,7 +1745,7 @@
               <w:szCs w:val="22"/>
             </w:rPr>
           </w:pPr>
-          <w:hyperlink w:anchor="_Toc501303013" w:history="1">
+          <w:hyperlink w:anchor="_Toc501473097" w:history="1">
             <w:r>
               <w:rPr>
                 <w:rStyle w:val="ab"/>
@@ -1797,7 +1787,7 @@
                 <w:noProof/>
                 <w:webHidden/>
               </w:rPr>
-              <w:instrText xml:space="preserve"> PAGEREF _Toc501303013 \h </w:instrText>
+              <w:instrText xml:space="preserve"> PAGEREF _Toc501473097 \h </w:instrText>
             </w:r>
             <w:r>
               <w:rPr>
@@ -1837,7 +1827,7 @@
               <w:szCs w:val="22"/>
             </w:rPr>
           </w:pPr>
-          <w:hyperlink w:anchor="_Toc501303014" w:history="1">
+          <w:hyperlink w:anchor="_Toc501473098" w:history="1">
             <w:r>
               <w:rPr>
                 <w:rStyle w:val="ab"/>
@@ -1879,7 +1869,7 @@
                 <w:noProof/>
                 <w:webHidden/>
               </w:rPr>
-              <w:instrText xml:space="preserve"> PAGEREF _Toc501303014 \h </w:instrText>
+              <w:instrText xml:space="preserve"> PAGEREF _Toc501473098 \h </w:instrText>
             </w:r>
             <w:r>
               <w:rPr>
@@ -1919,7 +1909,7 @@
               <w:szCs w:val="22"/>
             </w:rPr>
           </w:pPr>
-          <w:hyperlink w:anchor="_Toc501303015" w:history="1">
+          <w:hyperlink w:anchor="_Toc501473099" w:history="1">
             <w:r>
               <w:rPr>
                 <w:rStyle w:val="ab"/>
@@ -1961,7 +1951,7 @@
                 <w:noProof/>
                 <w:webHidden/>
               </w:rPr>
-              <w:instrText xml:space="preserve"> PAGEREF _Toc501303015 \h </w:instrText>
+              <w:instrText xml:space="preserve"> PAGEREF _Toc501473099 \h </w:instrText>
             </w:r>
             <w:r>
               <w:rPr>
@@ -2001,7 +1991,7 @@
               <w:szCs w:val="22"/>
             </w:rPr>
           </w:pPr>
-          <w:hyperlink w:anchor="_Toc501303016" w:history="1">
+          <w:hyperlink w:anchor="_Toc501473100" w:history="1">
             <w:r>
               <w:rPr>
                 <w:rStyle w:val="ab"/>
@@ -2022,7 +2012,7 @@
                 <w:rStyle w:val="ab"/>
                 <w:noProof/>
               </w:rPr>
-              <w:t>用户信息表（users）</w:t>
+              <w:t>用户授权表(user_auth)</w:t>
             </w:r>
             <w:r>
               <w:rPr>
@@ -2043,7 +2033,7 @@
                 <w:noProof/>
                 <w:webHidden/>
               </w:rPr>
-              <w:instrText xml:space="preserve"> PAGEREF _Toc501303016 \h </w:instrText>
+              <w:instrText xml:space="preserve"> PAGEREF _Toc501473100 \h </w:instrText>
             </w:r>
             <w:r>
               <w:rPr>
@@ -2083,7 +2073,7 @@
               <w:szCs w:val="22"/>
             </w:rPr>
           </w:pPr>
-          <w:hyperlink w:anchor="_Toc501303017" w:history="1">
+          <w:hyperlink w:anchor="_Toc501473101" w:history="1">
             <w:r>
               <w:rPr>
                 <w:rStyle w:val="ab"/>
@@ -2104,21 +2094,89 @@
                 <w:rStyle w:val="ab"/>
                 <w:noProof/>
               </w:rPr>
-              <w:t>用户登录记录表</w:t>
-            </w:r>
+              <w:t>用户信息表(user_info)</w:t>
+            </w:r>
+            <w:r>
+              <w:rPr>
+                <w:noProof/>
+                <w:webHidden/>
+              </w:rPr>
+              <w:tab/>
+            </w:r>
+            <w:r>
+              <w:rPr>
+                <w:noProof/>
+                <w:webHidden/>
+              </w:rPr>
+              <w:fldChar w:fldCharType="begin"/>
+            </w:r>
+            <w:r>
+              <w:rPr>
+                <w:noProof/>
+                <w:webHidden/>
+              </w:rPr>
+              <w:instrText xml:space="preserve"> PAGEREF _Toc501473101 \h </w:instrText>
+            </w:r>
+            <w:r>
+              <w:rPr>
+                <w:noProof/>
+                <w:webHidden/>
+              </w:rPr>
+            </w:r>
+            <w:r>
+              <w:rPr>
+                <w:noProof/>
+                <w:webHidden/>
+              </w:rPr>
+              <w:fldChar w:fldCharType="separate"/>
+            </w:r>
+            <w:r>
+              <w:rPr>
+                <w:noProof/>
+                <w:webHidden/>
+              </w:rPr>
+              <w:t>4</w:t>
+            </w:r>
+            <w:r>
+              <w:rPr>
+                <w:noProof/>
+                <w:webHidden/>
+              </w:rPr>
+              <w:fldChar w:fldCharType="end"/>
+            </w:r>
+          </w:hyperlink>
+        </w:p>
+        <w:p>
+          <w:pPr>
+            <w:pStyle w:val="43"/>
+            <w:rPr>
+              <w:noProof/>
+              <w:sz w:val="21"/>
+              <w:szCs w:val="22"/>
+            </w:rPr>
+          </w:pPr>
+          <w:hyperlink w:anchor="_Toc501473102" w:history="1">
             <w:r>
               <w:rPr>
                 <w:rStyle w:val="ab"/>
                 <w:noProof/>
               </w:rPr>
-              <w:t>（</w:t>
+              <w:t>3.4.3.3</w:t>
+            </w:r>
+            <w:r>
+              <w:rPr>
+                <w:noProof/>
+                <w:sz w:val="21"/>
+                <w:szCs w:val="22"/>
+              </w:rPr>
+              <w:tab/>
             </w:r>
             <w:r>
               <w:rPr>
                 <w:rStyle w:val="ab"/>
                 <w:noProof/>
               </w:rPr>
-              <w:t>log_user_logins）</w:t>
+              <w:t>登录日志表(user_login_log)</w:t>
             </w:r>
             <w:r>
               <w:rPr>
@@ -2139,7 +2197,7 @@
                 <w:noProof/>
                 <w:webHidden/>
               </w:rPr>
-              <w:instrText xml:space="preserve"> PAGEREF _Toc501303017 \h </w:instrText>
+              <w:instrText xml:space="preserve"> PAGEREF _Toc501473102 \h </w:instrText>
             </w:r>
             <w:r>
               <w:rPr>
@@ -2213,7 +2271,7 @@
       <w:pPr>
         <w:pStyle w:val="1"/>
       </w:pPr>
-      <w:bookmarkStart w:id="0" w:name="_Toc501303002"/>
+      <w:bookmarkStart w:id="1" w:name="_Toc501473086"/>
       <w:r>
         <w:lastRenderedPageBreak/>
         <w:t>NAS</w:t>
@@ -2223,125 +2281,97 @@
           <w:rFonts w:hint="eastAsia"/>
         </w:rPr>
         <w:t>基本设计方案</w:t>
-      </w:r>
-      <w:bookmarkEnd w:id="0"/>
-    </w:p>
-    <w:p>
-      <w:pPr>
-        <w:pStyle w:val="2"/>
-      </w:pPr>
-      <w:bookmarkStart w:id="1" w:name="_Toc501303003"/>
-      <w:r>
-        <w:rPr>
-          <w:rFonts w:hint="eastAsia"/>
-        </w:rPr>
-        <w:t>Samba</w:t>
-      </w:r>
-      <w:r>
-        <w:rPr>
-          <w:rFonts w:hint="eastAsia"/>
-        </w:rPr>
-        <w:t>安装</w:t>
       </w:r>
       <w:bookmarkEnd w:id="1"/>
     </w:p>
     <w:p>
       <w:pPr>
-        <w:pStyle w:val="a1"/>
-      </w:pPr>
-      <w:r>
-        <w:rPr>
-          <w:rFonts w:hint="eastAsia"/>
-        </w:rPr>
-        <w:t>服务查询</w:t>
-      </w:r>
+        <w:pStyle w:val="2"/>
+      </w:pPr>
+      <w:bookmarkStart w:id="2" w:name="_Toc501473087"/>
+      <w:r>
+        <w:rPr>
+          <w:rFonts w:hint="eastAsia"/>
+        </w:rPr>
+        <w:t>Samba</w:t>
+      </w:r>
+      <w:r>
+        <w:rPr>
+          <w:rFonts w:hint="eastAsia"/>
+        </w:rPr>
+        <w:t>安装</w:t>
+      </w:r>
+      <w:bookmarkEnd w:id="2"/>
     </w:p>
     <w:p>
       <w:pPr>
-        <w:pStyle w:val="ac"/>
-        <w:rPr>
-          <w:shd w:val="clear" w:color="auto" w:fill="FFFFFF"/>
-        </w:rPr>
-      </w:pPr>
-      <w:r>
-        <w:rPr>
-          <w:rFonts w:hint="eastAsia"/>
-        </w:rPr>
-        <w:t>默认情况下，</w:t>
-      </w:r>
-      <w:r>
-        <w:t>Linux</w:t>
-      </w:r>
-      <w:r>
-        <w:t>系统在默认安装中已经安装了</w:t>
-      </w:r>
-      <w:r>
-        <w:t>Samba</w:t>
-      </w:r>
-      <w:r>
-        <w:t>服务包的一部分，为了对整个过程有一个完整的了解，在此先将这部分卸载掉。使用</w:t>
-      </w:r>
-      <w:r>
-        <w:rPr>
-          <w:rFonts w:hint="eastAsia"/>
-        </w:rPr>
-        <w:t>以下</w:t>
-      </w:r>
-      <w:r>
-        <w:t>命令</w:t>
-      </w:r>
-      <w:r>
-        <w:rPr>
-          <w:rFonts w:hint="eastAsia"/>
-          <w:shd w:val="clear" w:color="auto" w:fill="FFFFFF"/>
-        </w:rPr>
-        <w:t>查看：</w:t>
+        <w:pStyle w:val="a1"/>
+      </w:pPr>
+      <w:r>
+        <w:rPr>
+          <w:rFonts w:hint="eastAsia"/>
+        </w:rPr>
+        <w:t>服务查询</w:t>
       </w:r>
     </w:p>
     <w:p>
       <w:pPr>
-        <w:pStyle w:val="afa"/>
+        <w:pStyle w:val="ac"/>
         <w:rPr>
           <w:shd w:val="clear" w:color="auto" w:fill="FFFFFF"/>
         </w:rPr>
       </w:pPr>
       <w:r>
         <w:rPr>
+          <w:rFonts w:hint="eastAsia"/>
+        </w:rPr>
+        <w:t>默认情况下，</w:t>
+      </w:r>
+      <w:r>
+        <w:t>Linux</w:t>
+      </w:r>
+      <w:r>
+        <w:t>系统在默认安装中已经安装了</w:t>
+      </w:r>
+      <w:r>
+        <w:t>Samba</w:t>
+      </w:r>
+      <w:r>
+        <w:t>服务包的一部分，为了对整个过程有一个完整的了解，在此先将这部分卸载掉。使用</w:t>
+      </w:r>
+      <w:r>
+        <w:rPr>
+          <w:rFonts w:hint="eastAsia"/>
+        </w:rPr>
+        <w:t>以下</w:t>
+      </w:r>
+      <w:r>
+        <w:t>命令</w:t>
+      </w:r>
+      <w:r>
+        <w:rPr>
+          <w:rFonts w:hint="eastAsia"/>
           <w:shd w:val="clear" w:color="auto" w:fill="FFFFFF"/>
         </w:rPr>
-        <w:t>rpm -</w:t>
-      </w:r>
-      <w:proofErr w:type="spellStart"/>
-      <w:r>
-        <w:rPr>
-          <w:shd w:val="clear" w:color="auto" w:fill="FFFFFF"/>
-        </w:rPr>
-        <w:t>qa</w:t>
-      </w:r>
-      <w:proofErr w:type="spellEnd"/>
-      <w:r>
-        <w:rPr>
-          <w:shd w:val="clear" w:color="auto" w:fill="FFFFFF"/>
-        </w:rPr>
-        <w:t xml:space="preserve"> | </w:t>
-      </w:r>
-      <w:proofErr w:type="spellStart"/>
-      <w:r>
-        <w:rPr>
-          <w:shd w:val="clear" w:color="auto" w:fill="FFFFFF"/>
-        </w:rPr>
-        <w:t>grep</w:t>
-      </w:r>
-      <w:proofErr w:type="spellEnd"/>
-      <w:r>
-        <w:rPr>
-          <w:shd w:val="clear" w:color="auto" w:fill="FFFFFF"/>
-        </w:rPr>
-        <w:t xml:space="preserve"> samba</w:t>
+        <w:t>查看：</w:t>
       </w:r>
     </w:p>
     <w:p>
       <w:pPr>
+        <w:pStyle w:val="afa"/>
+        <w:rPr>
+          <w:shd w:val="clear" w:color="auto" w:fill="FFFFFF"/>
+        </w:rPr>
+      </w:pPr>
+      <w:r>
+        <w:rPr>
+          <w:shd w:val="clear" w:color="auto" w:fill="FFFFFF"/>
+        </w:rPr>
+        <w:t>rpm -qa | grep samba</w:t>
+      </w:r>
+    </w:p>
+    <w:p>
+      <w:pPr>
         <w:pStyle w:val="af2"/>
         <w:jc w:val="center"/>
       </w:pPr>
@@ -2350,7 +2380,7 @@
           <w:noProof/>
         </w:rPr>
         <w:drawing>
-          <wp:inline distT="0" distB="0" distL="0" distR="0" wp14:anchorId="31FD2CDF" wp14:editId="58AF37EF">
+          <wp:inline distT="0" distB="0" distL="0" distR="0" wp14:anchorId="61A52A2F" wp14:editId="18502A96">
             <wp:extent cx="4200000" cy="1095238"/>
             <wp:effectExtent l="0" t="0" r="0" b="0"/>
             <wp:docPr id="1" name="图片 1"/>
@@ -2456,7 +2486,7 @@
       <w:pPr>
         <w:pStyle w:val="2"/>
       </w:pPr>
-      <w:bookmarkStart w:id="2" w:name="_Toc501303004"/>
+      <w:bookmarkStart w:id="3" w:name="_Toc501473088"/>
       <w:r>
         <w:t>NAS</w:t>
       </w:r>
@@ -2466,7 +2496,7 @@
         </w:rPr>
         <w:t>系统初始化</w:t>
       </w:r>
-      <w:bookmarkEnd w:id="2"/>
+      <w:bookmarkEnd w:id="3"/>
     </w:p>
     <w:p>
       <w:pPr>
@@ -2482,16 +2512,8 @@
         <w:rPr>
           <w:rStyle w:val="afb"/>
         </w:rPr>
-        <w:t>.</w:t>
-      </w:r>
-      <w:proofErr w:type="spellStart"/>
-      <w:r>
-        <w:rPr>
-          <w:rStyle w:val="afb"/>
-        </w:rPr>
-        <w:t>sh</w:t>
-      </w:r>
-      <w:proofErr w:type="spellEnd"/>
+        <w:t>.sh</w:t>
+      </w:r>
       <w:r>
         <w:rPr>
           <w:rFonts w:hint="eastAsia"/>
@@ -2580,30 +2602,8 @@
         <w:rPr>
           <w:rStyle w:val="afb"/>
         </w:rPr>
-        <w:t>/</w:t>
-      </w:r>
-      <w:proofErr w:type="spellStart"/>
-      <w:r>
-        <w:rPr>
-          <w:rStyle w:val="afb"/>
-        </w:rPr>
-        <w:t>etc</w:t>
-      </w:r>
-      <w:proofErr w:type="spellEnd"/>
-      <w:r>
-        <w:rPr>
-          <w:rStyle w:val="afb"/>
-        </w:rPr>
-        <w:t>/samba/</w:t>
-      </w:r>
-      <w:proofErr w:type="spellStart"/>
-      <w:r>
-        <w:rPr>
-          <w:rStyle w:val="afb"/>
-        </w:rPr>
-        <w:t>smb.conf</w:t>
-      </w:r>
-      <w:proofErr w:type="spellEnd"/>
+        <w:t>/etc/samba/smb.conf</w:t>
+      </w:r>
       <w:r>
         <w:rPr>
           <w:rFonts w:hint="eastAsia"/>
@@ -2627,11 +2627,9 @@
         </w:rPr>
         <w:t>新增</w:t>
       </w:r>
-      <w:proofErr w:type="spellStart"/>
       <w:r>
         <w:t>smb</w:t>
       </w:r>
-      <w:proofErr w:type="spellEnd"/>
       <w:r>
         <w:rPr>
           <w:rFonts w:hint="eastAsia"/>
@@ -2668,44 +2666,8 @@
         <w:rPr>
           <w:rStyle w:val="afb"/>
         </w:rPr>
-        <w:t>/</w:t>
-      </w:r>
-      <w:proofErr w:type="spellStart"/>
-      <w:r>
-        <w:rPr>
-          <w:rStyle w:val="afb"/>
-        </w:rPr>
-        <w:t>etc</w:t>
-      </w:r>
-      <w:proofErr w:type="spellEnd"/>
-      <w:r>
-        <w:rPr>
-          <w:rStyle w:val="afb"/>
-        </w:rPr>
-        <w:t>/</w:t>
-      </w:r>
-      <w:proofErr w:type="spellStart"/>
-      <w:r>
-        <w:rPr>
-          <w:rStyle w:val="afb"/>
-        </w:rPr>
-        <w:t>selinux</w:t>
-      </w:r>
-      <w:proofErr w:type="spellEnd"/>
-      <w:r>
-        <w:rPr>
-          <w:rStyle w:val="afb"/>
-        </w:rPr>
-        <w:t>/</w:t>
-      </w:r>
-      <w:proofErr w:type="spellStart"/>
-      <w:r>
-        <w:rPr>
-          <w:rStyle w:val="afb"/>
-        </w:rPr>
-        <w:t>config</w:t>
-      </w:r>
-      <w:proofErr w:type="spellEnd"/>
+        <w:t>/etc/selinux/config</w:t>
+      </w:r>
       <w:r>
         <w:rPr>
           <w:rFonts w:hint="eastAsia"/>
@@ -2735,11 +2697,9 @@
         </w:rPr>
         <w:t>将</w:t>
       </w:r>
-      <w:proofErr w:type="spellStart"/>
       <w:r>
         <w:t>smb</w:t>
       </w:r>
-      <w:proofErr w:type="spellEnd"/>
       <w:r>
         <w:rPr>
           <w:rFonts w:hint="eastAsia"/>
@@ -2774,7 +2734,7 @@
       <w:pPr>
         <w:pStyle w:val="2"/>
       </w:pPr>
-      <w:bookmarkStart w:id="3" w:name="_Toc501303005"/>
+      <w:bookmarkStart w:id="4" w:name="_Toc501473089"/>
       <w:r>
         <w:rPr>
           <w:rFonts w:hint="eastAsia"/>
@@ -2790,7 +2750,7 @@
         </w:rPr>
         <w:t>操作</w:t>
       </w:r>
-      <w:bookmarkEnd w:id="3"/>
+      <w:bookmarkEnd w:id="4"/>
     </w:p>
     <w:p>
       <w:pPr>
@@ -2802,11 +2762,9 @@
         </w:rPr>
         <w:t>通过</w:t>
       </w:r>
-      <w:proofErr w:type="spellStart"/>
       <w:r>
         <w:t>httpd</w:t>
       </w:r>
-      <w:proofErr w:type="spellEnd"/>
       <w:r>
         <w:rPr>
           <w:rFonts w:hint="eastAsia"/>
@@ -2852,63 +2810,20 @@
           <w:rStyle w:val="afb"/>
           <w:rFonts w:hint="eastAsia"/>
         </w:rPr>
-        <w:t>/</w:t>
-      </w:r>
-      <w:proofErr w:type="spellStart"/>
-      <w:r>
-        <w:rPr>
-          <w:rStyle w:val="afb"/>
-          <w:rFonts w:hint="eastAsia"/>
-        </w:rPr>
-        <w:t>etc</w:t>
-      </w:r>
-      <w:proofErr w:type="spellEnd"/>
-      <w:r>
-        <w:rPr>
-          <w:rStyle w:val="afb"/>
-          <w:rFonts w:hint="eastAsia"/>
-        </w:rPr>
-        <w:t>/</w:t>
-      </w:r>
-      <w:proofErr w:type="spellStart"/>
-      <w:r>
-        <w:rPr>
-          <w:rStyle w:val="afb"/>
-          <w:rFonts w:hint="eastAsia"/>
-        </w:rPr>
-        <w:t>httpd</w:t>
-      </w:r>
-      <w:proofErr w:type="spellEnd"/>
-      <w:r>
-        <w:rPr>
-          <w:rStyle w:val="afb"/>
-          <w:rFonts w:hint="eastAsia"/>
-        </w:rPr>
-        <w:t>/</w:t>
-      </w:r>
-      <w:proofErr w:type="spellStart"/>
-      <w:r>
-        <w:rPr>
-          <w:rStyle w:val="afb"/>
-          <w:rFonts w:hint="eastAsia"/>
-        </w:rPr>
-        <w:t>conf</w:t>
-      </w:r>
-      <w:proofErr w:type="spellEnd"/>
+        <w:t>/etc/httpd/conf</w:t>
+      </w:r>
       <w:r>
         <w:rPr>
           <w:rFonts w:hint="eastAsia"/>
         </w:rPr>
         <w:t>的</w:t>
       </w:r>
-      <w:proofErr w:type="spellStart"/>
       <w:r>
         <w:rPr>
           <w:rFonts w:hint="eastAsia"/>
         </w:rPr>
         <w:t>httpd.conf</w:t>
       </w:r>
-      <w:proofErr w:type="spellEnd"/>
       <w:r>
         <w:rPr>
           <w:rFonts w:hint="eastAsia"/>
@@ -2944,15 +2859,7 @@
         <w:pStyle w:val="afa"/>
       </w:pPr>
       <w:r>
-        <w:t>&lt;Directory "/</w:t>
-      </w:r>
-      <w:proofErr w:type="spellStart"/>
-      <w:r>
-        <w:t>var</w:t>
-      </w:r>
-      <w:proofErr w:type="spellEnd"/>
-      <w:r>
-        <w:t>/www/html"&gt;</w:t>
+        <w:t>&lt;Directory "/var/www/html"&gt;</w:t>
       </w:r>
     </w:p>
     <w:p>
@@ -2963,13 +2870,8 @@
         <w:tab/>
       </w:r>
       <w:r>
-        <w:t xml:space="preserve">Options Indexes </w:t>
-      </w:r>
-      <w:proofErr w:type="spellStart"/>
-      <w:r>
-        <w:t>FollowSymLinks</w:t>
-      </w:r>
-      <w:proofErr w:type="spellEnd"/>
+        <w:t>Options Indexes FollowSymLinks</w:t>
+      </w:r>
     </w:p>
     <w:p>
       <w:pPr>
@@ -2978,13 +2880,8 @@
       <w:r>
         <w:tab/>
       </w:r>
-      <w:proofErr w:type="spellStart"/>
-      <w:r>
-        <w:t>AllowOverride</w:t>
-      </w:r>
-      <w:proofErr w:type="spellEnd"/>
-      <w:r>
-        <w:t xml:space="preserve"> None</w:t>
+      <w:r>
+        <w:t>AllowOverride None</w:t>
       </w:r>
     </w:p>
     <w:p>
@@ -2995,15 +2892,8 @@
         <w:tab/>
       </w:r>
       <w:r>
-        <w:t xml:space="preserve">Order </w:t>
-      </w:r>
-      <w:proofErr w:type="spellStart"/>
-      <w:proofErr w:type="gramStart"/>
-      <w:r>
-        <w:t>allow,deny</w:t>
-      </w:r>
-      <w:proofErr w:type="spellEnd"/>
-      <w:proofErr w:type="gramEnd"/>
+        <w:t>Order allow,deny</w:t>
+      </w:r>
     </w:p>
     <w:p>
       <w:pPr>
@@ -3040,63 +2930,20 @@
           <w:rStyle w:val="afb"/>
           <w:rFonts w:hint="eastAsia"/>
         </w:rPr>
-        <w:t>/</w:t>
-      </w:r>
-      <w:proofErr w:type="spellStart"/>
-      <w:r>
-        <w:rPr>
-          <w:rStyle w:val="afb"/>
-          <w:rFonts w:hint="eastAsia"/>
-        </w:rPr>
-        <w:t>etc</w:t>
-      </w:r>
-      <w:proofErr w:type="spellEnd"/>
-      <w:r>
-        <w:rPr>
-          <w:rStyle w:val="afb"/>
-          <w:rFonts w:hint="eastAsia"/>
-        </w:rPr>
-        <w:t>/</w:t>
-      </w:r>
-      <w:proofErr w:type="spellStart"/>
-      <w:r>
-        <w:rPr>
-          <w:rStyle w:val="afb"/>
-          <w:rFonts w:hint="eastAsia"/>
-        </w:rPr>
-        <w:t>httpd</w:t>
-      </w:r>
-      <w:proofErr w:type="spellEnd"/>
-      <w:r>
-        <w:rPr>
-          <w:rStyle w:val="afb"/>
-          <w:rFonts w:hint="eastAsia"/>
-        </w:rPr>
-        <w:t>/</w:t>
-      </w:r>
-      <w:proofErr w:type="spellStart"/>
-      <w:r>
-        <w:rPr>
-          <w:rStyle w:val="afb"/>
-          <w:rFonts w:hint="eastAsia"/>
-        </w:rPr>
-        <w:t>conf.d</w:t>
-      </w:r>
-      <w:proofErr w:type="spellEnd"/>
+        <w:t>/etc/httpd/conf.d</w:t>
+      </w:r>
       <w:r>
         <w:rPr>
           <w:rFonts w:hint="eastAsia"/>
         </w:rPr>
         <w:t>的</w:t>
       </w:r>
-      <w:proofErr w:type="spellStart"/>
       <w:r>
         <w:rPr>
           <w:rFonts w:hint="eastAsia"/>
         </w:rPr>
         <w:t>welcome.conf</w:t>
       </w:r>
-      <w:proofErr w:type="spellEnd"/>
       <w:r>
         <w:rPr>
           <w:rFonts w:hint="eastAsia"/>
@@ -3161,23 +3008,7 @@
           <w:rStyle w:val="afb"/>
           <w:rFonts w:hint="eastAsia"/>
         </w:rPr>
-        <w:t>/</w:t>
-      </w:r>
-      <w:proofErr w:type="spellStart"/>
-      <w:r>
-        <w:rPr>
-          <w:rStyle w:val="afb"/>
-          <w:rFonts w:hint="eastAsia"/>
-        </w:rPr>
-        <w:t>var</w:t>
-      </w:r>
-      <w:proofErr w:type="spellEnd"/>
-      <w:r>
-        <w:rPr>
-          <w:rStyle w:val="afb"/>
-          <w:rFonts w:hint="eastAsia"/>
-        </w:rPr>
-        <w:t>/www/html</w:t>
+        <w:t>/var/www/html</w:t>
       </w:r>
       <w:r>
         <w:rPr>
@@ -3268,11 +3099,9 @@
         </w:rPr>
         <w:t>可进行用户管理操作和修改</w:t>
       </w:r>
-      <w:proofErr w:type="spellStart"/>
       <w:r>
         <w:t>smb.conf</w:t>
       </w:r>
-      <w:proofErr w:type="spellEnd"/>
       <w:r>
         <w:rPr>
           <w:rFonts w:hint="eastAsia"/>
@@ -3384,7 +3213,7 @@
       <w:pPr>
         <w:pStyle w:val="2"/>
       </w:pPr>
-      <w:bookmarkStart w:id="4" w:name="_Toc501303006"/>
+      <w:bookmarkStart w:id="5" w:name="_Toc501473090"/>
       <w:r>
         <w:rPr>
           <w:rFonts w:hint="eastAsia"/>
@@ -3400,7 +3229,7 @@
         </w:rPr>
         <w:t>操作</w:t>
       </w:r>
-      <w:bookmarkEnd w:id="4"/>
+      <w:bookmarkEnd w:id="5"/>
     </w:p>
     <w:p>
       <w:pPr>
@@ -3587,7 +3416,7 @@
       <w:pPr>
         <w:pStyle w:val="1"/>
       </w:pPr>
-      <w:bookmarkStart w:id="5" w:name="_Toc501303007"/>
+      <w:bookmarkStart w:id="6" w:name="_Toc501473091"/>
       <w:r>
         <w:t>W</w:t>
       </w:r>
@@ -3597,7 +3426,7 @@
         </w:rPr>
         <w:t>eb管理界面设计方案</w:t>
       </w:r>
-      <w:bookmarkEnd w:id="5"/>
+      <w:bookmarkEnd w:id="6"/>
     </w:p>
     <w:p>
       <w:pPr>
@@ -3747,27 +3576,27 @@
       <w:pPr>
         <w:pStyle w:val="1"/>
       </w:pPr>
-      <w:bookmarkStart w:id="6" w:name="_Toc501303008"/>
+      <w:bookmarkStart w:id="7" w:name="_Toc501473092"/>
       <w:r>
         <w:rPr>
           <w:rFonts w:hint="eastAsia"/>
         </w:rPr>
         <w:t>数据转发中心设计方案</w:t>
       </w:r>
-      <w:bookmarkEnd w:id="6"/>
+      <w:bookmarkEnd w:id="7"/>
     </w:p>
     <w:p>
       <w:pPr>
         <w:pStyle w:val="2"/>
       </w:pPr>
-      <w:bookmarkStart w:id="7" w:name="_Toc501303009"/>
+      <w:bookmarkStart w:id="8" w:name="_Toc501473093"/>
       <w:r>
         <w:rPr>
           <w:rFonts w:hint="eastAsia"/>
         </w:rPr>
         <w:t>设计使用</w:t>
       </w:r>
-      <w:bookmarkEnd w:id="7"/>
+      <w:bookmarkEnd w:id="8"/>
     </w:p>
     <w:p>
       <w:pPr>
@@ -3847,7 +3676,7 @@
       <w:pPr>
         <w:pStyle w:val="2"/>
       </w:pPr>
-      <w:bookmarkStart w:id="8" w:name="_Toc501303010"/>
+      <w:bookmarkStart w:id="9" w:name="_Toc501473094"/>
       <w:r>
         <w:rPr>
           <w:rFonts w:hint="eastAsia"/>
@@ -3855,7 +3684,7 @@
         <w:lastRenderedPageBreak/>
         <w:t>功能</w:t>
       </w:r>
-      <w:bookmarkEnd w:id="8"/>
+      <w:bookmarkEnd w:id="9"/>
     </w:p>
     <w:p>
       <w:pPr>
@@ -3884,14 +3713,14 @@
       <w:pPr>
         <w:pStyle w:val="2"/>
       </w:pPr>
-      <w:bookmarkStart w:id="9" w:name="_Toc501303011"/>
+      <w:bookmarkStart w:id="10" w:name="_Toc501473095"/>
       <w:r>
         <w:rPr>
           <w:rFonts w:hint="eastAsia"/>
         </w:rPr>
         <w:t>管理界面</w:t>
       </w:r>
-      <w:bookmarkEnd w:id="9"/>
+      <w:bookmarkEnd w:id="10"/>
     </w:p>
     <w:p>
       <w:pPr>
@@ -3960,27 +3789,27 @@
       <w:pPr>
         <w:pStyle w:val="2"/>
       </w:pPr>
-      <w:bookmarkStart w:id="10" w:name="_Toc501303012"/>
+      <w:bookmarkStart w:id="11" w:name="_Toc501473096"/>
       <w:r>
         <w:rPr>
           <w:rFonts w:hint="eastAsia"/>
         </w:rPr>
         <w:t>其他问题</w:t>
       </w:r>
-      <w:bookmarkEnd w:id="10"/>
+      <w:bookmarkEnd w:id="11"/>
     </w:p>
     <w:p>
       <w:pPr>
         <w:pStyle w:val="3"/>
       </w:pPr>
-      <w:bookmarkStart w:id="11" w:name="_Toc501303013"/>
+      <w:bookmarkStart w:id="12" w:name="_Toc501473097"/>
       <w:r>
         <w:rPr>
           <w:rFonts w:hint="eastAsia"/>
         </w:rPr>
         <w:t>设计方案说明</w:t>
       </w:r>
-      <w:bookmarkEnd w:id="11"/>
+      <w:bookmarkEnd w:id="12"/>
     </w:p>
     <w:p>
       <w:pPr>
@@ -4081,14 +3910,14 @@
       <w:pPr>
         <w:pStyle w:val="3"/>
       </w:pPr>
-      <w:bookmarkStart w:id="12" w:name="_Toc501303014"/>
+      <w:bookmarkStart w:id="13" w:name="_Toc501473098"/>
       <w:r>
         <w:rPr>
           <w:rFonts w:hint="eastAsia"/>
         </w:rPr>
         <w:t>数据中心密码保存方案</w:t>
       </w:r>
-      <w:bookmarkEnd w:id="12"/>
+      <w:bookmarkEnd w:id="13"/>
     </w:p>
     <w:p>
       <w:pPr>
@@ -4137,11 +3966,9 @@
         </w:rPr>
         <w:t>加密插件：使用</w:t>
       </w:r>
-      <w:proofErr w:type="spellStart"/>
       <w:r>
         <w:t>file_key_management</w:t>
       </w:r>
-      <w:proofErr w:type="spellEnd"/>
       <w:r>
         <w:t>插件，该插件以文件的方式存储密钥。</w:t>
       </w:r>
@@ -4150,11 +3977,9 @@
       <w:pPr>
         <w:pStyle w:val="ac"/>
       </w:pPr>
-      <w:proofErr w:type="spellStart"/>
       <w:r>
         <w:t>file_key_management</w:t>
       </w:r>
-      <w:proofErr w:type="spellEnd"/>
       <w:r>
         <w:t>插件：</w:t>
       </w:r>
@@ -4281,11 +4106,9 @@
       <w:pPr>
         <w:pStyle w:val="ac"/>
       </w:pPr>
-      <w:proofErr w:type="spellStart"/>
       <w:r>
         <w:t>innodb</w:t>
       </w:r>
-      <w:proofErr w:type="spellEnd"/>
       <w:r>
         <w:t>加密选项：</w:t>
       </w:r>
@@ -4440,23 +4263,7 @@
         <w:pStyle w:val="afa"/>
       </w:pPr>
       <w:r>
-        <w:t xml:space="preserve">create table </w:t>
-      </w:r>
-      <w:proofErr w:type="spellStart"/>
-      <w:r>
-        <w:t>encrypt_t</w:t>
-      </w:r>
-      <w:proofErr w:type="spellEnd"/>
-      <w:r>
-        <w:t xml:space="preserve">(id </w:t>
-      </w:r>
-      <w:proofErr w:type="spellStart"/>
-      <w:r>
-        <w:t>int</w:t>
-      </w:r>
-      <w:proofErr w:type="spellEnd"/>
-      <w:r>
-        <w:t>, name varchar(32)) ENCRYPTED=YES ENCRYPTION_KEY_ID=3;</w:t>
+        <w:t>create table encrypt_t(id int, name varchar(32)) ENCRYPTED=YES ENCRYPTION_KEY_ID=3;</w:t>
       </w:r>
     </w:p>
     <w:p>
@@ -4475,15 +4282,7 @@
         <w:pStyle w:val="afa"/>
       </w:pPr>
       <w:r>
-        <w:t xml:space="preserve">alter table </w:t>
-      </w:r>
-      <w:proofErr w:type="spellStart"/>
-      <w:r>
-        <w:t>unencrypt_t</w:t>
-      </w:r>
-      <w:proofErr w:type="spellEnd"/>
-      <w:r>
-        <w:t xml:space="preserve"> ENCRYPTED=YES ENCRYPTION_KEY_ID=3;</w:t>
+        <w:t>alter table unencrypt_t ENCRYPTED=YES ENCRYPTION_KEY_ID=3;</w:t>
       </w:r>
     </w:p>
     <w:p>
@@ -4502,15 +4301,7 @@
         <w:pStyle w:val="afa"/>
       </w:pPr>
       <w:r>
-        <w:t xml:space="preserve">alter table </w:t>
-      </w:r>
-      <w:proofErr w:type="spellStart"/>
-      <w:r>
-        <w:t>unencrypt_t</w:t>
-      </w:r>
-      <w:proofErr w:type="spellEnd"/>
-      <w:r>
-        <w:t xml:space="preserve"> ENCRYPTED=NO;</w:t>
+        <w:t>alter table unencrypt_t ENCRYPTED=NO;</w:t>
       </w:r>
     </w:p>
     <w:p>
@@ -4529,15 +4320,7 @@
         <w:pStyle w:val="afa"/>
       </w:pPr>
       <w:r>
-        <w:t xml:space="preserve">insert into </w:t>
-      </w:r>
-      <w:proofErr w:type="spellStart"/>
-      <w:r>
-        <w:t>unencrypt_t</w:t>
-      </w:r>
-      <w:proofErr w:type="spellEnd"/>
-      <w:r>
-        <w:t>(id, name) values(1, 'one');</w:t>
+        <w:t>insert into unencrypt_t(id, name) values(1, 'one');</w:t>
       </w:r>
     </w:p>
     <w:p>
@@ -4545,70 +4328,77 @@
         <w:pStyle w:val="afa"/>
       </w:pPr>
       <w:r>
-        <w:t xml:space="preserve">insert into </w:t>
-      </w:r>
-      <w:proofErr w:type="spellStart"/>
-      <w:r>
-        <w:t>encrypt_t</w:t>
-      </w:r>
-      <w:proofErr w:type="spellEnd"/>
-      <w:r>
-        <w:t>(id, name) values(1, 'one');</w:t>
+        <w:t>insert into encrypt_t(id, name) values(1, 'one');</w:t>
       </w:r>
     </w:p>
     <w:p>
       <w:pPr>
         <w:pStyle w:val="3"/>
       </w:pPr>
-      <w:bookmarkStart w:id="13" w:name="_Toc501303015"/>
+      <w:bookmarkStart w:id="14" w:name="_Toc501473099"/>
       <w:r>
         <w:rPr>
           <w:rFonts w:hint="eastAsia"/>
         </w:rPr>
         <w:t>数据表设计</w:t>
       </w:r>
-      <w:bookmarkEnd w:id="13"/>
+      <w:bookmarkEnd w:id="14"/>
     </w:p>
     <w:p>
       <w:pPr>
         <w:pStyle w:val="4"/>
       </w:pPr>
-      <w:bookmarkStart w:id="14" w:name="_Toc501303016"/>
-      <w:r>
-        <w:rPr>
-          <w:rFonts w:hint="eastAsia"/>
-        </w:rPr>
-        <w:t>用户信息表（</w:t>
-      </w:r>
-      <w:r>
-        <w:rPr>
-          <w:rFonts w:hint="eastAsia"/>
-        </w:rPr>
-        <w:t>users</w:t>
-      </w:r>
-      <w:r>
-        <w:rPr>
-          <w:rFonts w:hint="eastAsia"/>
-        </w:rPr>
-        <w:t>）</w:t>
-      </w:r>
-      <w:bookmarkEnd w:id="14"/>
+      <w:bookmarkStart w:id="15" w:name="_Toc501473100"/>
+      <w:r>
+        <w:rPr>
+          <w:rFonts w:hint="eastAsia"/>
+        </w:rPr>
+        <w:t>用户授权</w:t>
+      </w:r>
+      <w:r>
+        <w:rPr>
+          <w:rFonts w:hint="eastAsia"/>
+        </w:rPr>
+        <w:t>表</w:t>
+      </w:r>
+      <w:r>
+        <w:rPr>
+          <w:rFonts w:hint="eastAsia"/>
+        </w:rPr>
+        <w:t>(</w:t>
+      </w:r>
+      <w:r>
+        <w:rPr>
+          <w:rFonts w:hint="eastAsia"/>
+        </w:rPr>
+        <w:t>user</w:t>
+      </w:r>
+      <w:r>
+        <w:t>_auth</w:t>
+      </w:r>
+      <w:r>
+        <w:rPr>
+          <w:rFonts w:hint="eastAsia"/>
+        </w:rPr>
+        <w:t>)</w:t>
+      </w:r>
+      <w:bookmarkEnd w:id="15"/>
     </w:p>
     <w:tbl>
       <w:tblPr>
         <w:tblStyle w:val="5-1"/>
-        <w:tblW w:w="7628" w:type="dxa"/>
+        <w:tblW w:w="8075" w:type="dxa"/>
         <w:jc w:val="center"/>
         <w:tblLook w:val="04A0" w:firstRow="1" w:lastRow="0" w:firstColumn="1" w:lastColumn="0" w:noHBand="0" w:noVBand="1"/>
       </w:tblPr>
       <w:tblGrid>
-        <w:gridCol w:w="554"/>
-        <w:gridCol w:w="1284"/>
-        <w:gridCol w:w="1768"/>
-        <w:gridCol w:w="1254"/>
-        <w:gridCol w:w="805"/>
-        <w:gridCol w:w="709"/>
-        <w:gridCol w:w="1254"/>
+        <w:gridCol w:w="532"/>
+        <w:gridCol w:w="1276"/>
+        <w:gridCol w:w="1649"/>
+        <w:gridCol w:w="1215"/>
+        <w:gridCol w:w="767"/>
+        <w:gridCol w:w="680"/>
+        <w:gridCol w:w="1956"/>
       </w:tblGrid>
       <w:tr>
         <w:trPr>
@@ -4619,19 +4409,19 @@
         <w:tc>
           <w:tcPr>
             <w:cnfStyle w:val="001000000000" w:firstRow="0" w:lastRow="0" w:firstColumn="1" w:lastColumn="0" w:oddVBand="0" w:evenVBand="0" w:oddHBand="0" w:evenHBand="0" w:firstRowFirstColumn="0" w:firstRowLastColumn="0" w:lastRowFirstColumn="0" w:lastRowLastColumn="0"/>
-            <w:tcW w:w="554" w:type="dxa"/>
-            <w:vAlign w:val="center"/>
-          </w:tcPr>
-          <w:p>
-            <w:pPr>
-              <w:ind w:firstLine="0"/>
-              <w:jc w:val="center"/>
-            </w:pPr>
-          </w:p>
-        </w:tc>
-        <w:tc>
-          <w:tcPr>
-            <w:tcW w:w="1284" w:type="dxa"/>
+            <w:tcW w:w="532" w:type="dxa"/>
+            <w:vAlign w:val="center"/>
+          </w:tcPr>
+          <w:p>
+            <w:pPr>
+              <w:ind w:firstLine="0"/>
+              <w:jc w:val="center"/>
+            </w:pPr>
+          </w:p>
+        </w:tc>
+        <w:tc>
+          <w:tcPr>
+            <w:tcW w:w="1276" w:type="dxa"/>
             <w:vAlign w:val="center"/>
           </w:tcPr>
           <w:p>
@@ -4650,7 +4440,7 @@
         </w:tc>
         <w:tc>
           <w:tcPr>
-            <w:tcW w:w="1768" w:type="dxa"/>
+            <w:tcW w:w="1649" w:type="dxa"/>
             <w:vAlign w:val="center"/>
           </w:tcPr>
           <w:p>
@@ -4669,7 +4459,7 @@
         </w:tc>
         <w:tc>
           <w:tcPr>
-            <w:tcW w:w="1254" w:type="dxa"/>
+            <w:tcW w:w="1215" w:type="dxa"/>
             <w:vAlign w:val="center"/>
           </w:tcPr>
           <w:p>
@@ -4688,7 +4478,7 @@
         </w:tc>
         <w:tc>
           <w:tcPr>
-            <w:tcW w:w="805" w:type="dxa"/>
+            <w:tcW w:w="767" w:type="dxa"/>
             <w:vAlign w:val="center"/>
           </w:tcPr>
           <w:p>
@@ -4707,7 +4497,7 @@
         </w:tc>
         <w:tc>
           <w:tcPr>
-            <w:tcW w:w="709" w:type="dxa"/>
+            <w:tcW w:w="680" w:type="dxa"/>
             <w:vAlign w:val="center"/>
           </w:tcPr>
           <w:p>
@@ -4726,7 +4516,7 @@
         </w:tc>
         <w:tc>
           <w:tcPr>
-            <w:tcW w:w="1254" w:type="dxa"/>
+            <w:tcW w:w="1956" w:type="dxa"/>
             <w:vAlign w:val="center"/>
           </w:tcPr>
           <w:p>
@@ -4753,14 +4543,102 @@
         <w:tc>
           <w:tcPr>
             <w:cnfStyle w:val="001000000000" w:firstRow="0" w:lastRow="0" w:firstColumn="1" w:lastColumn="0" w:oddVBand="0" w:evenVBand="0" w:oddHBand="0" w:evenHBand="0" w:firstRowFirstColumn="0" w:firstRowLastColumn="0" w:lastRowFirstColumn="0" w:lastRowLastColumn="0"/>
-            <w:tcW w:w="554" w:type="dxa"/>
-            <w:vAlign w:val="center"/>
-          </w:tcPr>
-          <w:p>
-            <w:pPr>
-              <w:ind w:firstLine="0"/>
-              <w:jc w:val="center"/>
-            </w:pPr>
+            <w:tcW w:w="532" w:type="dxa"/>
+            <w:vAlign w:val="center"/>
+          </w:tcPr>
+          <w:p>
+            <w:pPr>
+              <w:ind w:firstLine="0"/>
+              <w:jc w:val="center"/>
+            </w:pPr>
+            <w:r>
+              <w:rPr>
+                <w:rFonts w:hint="eastAsia"/>
+              </w:rPr>
+              <w:t>1</w:t>
+            </w:r>
+          </w:p>
+        </w:tc>
+        <w:tc>
+          <w:tcPr>
+            <w:tcW w:w="1276" w:type="dxa"/>
+            <w:vAlign w:val="center"/>
+          </w:tcPr>
+          <w:p>
+            <w:pPr>
+              <w:ind w:firstLine="0"/>
+              <w:jc w:val="center"/>
+              <w:cnfStyle w:val="000000100000" w:firstRow="0" w:lastRow="0" w:firstColumn="0" w:lastColumn="0" w:oddVBand="0" w:evenVBand="0" w:oddHBand="1" w:evenHBand="0" w:firstRowFirstColumn="0" w:firstRowLastColumn="0" w:lastRowFirstColumn="0" w:lastRowLastColumn="0"/>
+            </w:pPr>
+            <w:r>
+              <w:rPr>
+                <w:rFonts w:hint="eastAsia"/>
+              </w:rPr>
+              <w:t>user</w:t>
+            </w:r>
+            <w:r>
+              <w:t>Id</w:t>
+            </w:r>
+          </w:p>
+        </w:tc>
+        <w:tc>
+          <w:tcPr>
+            <w:tcW w:w="1649" w:type="dxa"/>
+            <w:vAlign w:val="center"/>
+          </w:tcPr>
+          <w:p>
+            <w:pPr>
+              <w:ind w:firstLine="0"/>
+              <w:jc w:val="center"/>
+              <w:cnfStyle w:val="000000100000" w:firstRow="0" w:lastRow="0" w:firstColumn="0" w:lastColumn="0" w:oddVBand="0" w:evenVBand="0" w:oddHBand="1" w:evenHBand="0" w:firstRowFirstColumn="0" w:firstRowLastColumn="0" w:lastRowFirstColumn="0" w:lastRowLastColumn="0"/>
+            </w:pPr>
+            <w:r>
+              <w:rPr>
+                <w:rFonts w:hint="eastAsia"/>
+              </w:rPr>
+              <w:t>用户</w:t>
+            </w:r>
+            <w:r>
+              <w:rPr>
+                <w:rFonts w:hint="eastAsia"/>
+              </w:rPr>
+              <w:t>ID</w:t>
+            </w:r>
+          </w:p>
+        </w:tc>
+        <w:tc>
+          <w:tcPr>
+            <w:tcW w:w="1215" w:type="dxa"/>
+            <w:vAlign w:val="center"/>
+          </w:tcPr>
+          <w:p>
+            <w:pPr>
+              <w:ind w:firstLine="0"/>
+              <w:jc w:val="center"/>
+              <w:cnfStyle w:val="000000100000" w:firstRow="0" w:lastRow="0" w:firstColumn="0" w:lastColumn="0" w:oddVBand="0" w:evenVBand="0" w:oddHBand="1" w:evenHBand="0" w:firstRowFirstColumn="0" w:firstRowLastColumn="0" w:lastRowFirstColumn="0" w:lastRowLastColumn="0"/>
+            </w:pPr>
+            <w:r>
+              <w:rPr>
+                <w:rFonts w:hint="eastAsia"/>
+              </w:rPr>
+              <w:t>int</w:t>
+            </w:r>
+          </w:p>
+        </w:tc>
+        <w:tc>
+          <w:tcPr>
+            <w:tcW w:w="767" w:type="dxa"/>
+            <w:vAlign w:val="center"/>
+          </w:tcPr>
+          <w:p>
+            <w:pPr>
+              <w:ind w:firstLine="0"/>
+              <w:jc w:val="center"/>
+              <w:cnfStyle w:val="000000100000" w:firstRow="0" w:lastRow="0" w:firstColumn="0" w:lastColumn="0" w:oddVBand="0" w:evenVBand="0" w:oddHBand="1" w:evenHBand="0" w:firstRowFirstColumn="0" w:firstRowLastColumn="0" w:lastRowFirstColumn="0" w:lastRowLastColumn="0"/>
+            </w:pPr>
+            <w:r>
+              <w:t>1</w:t>
+            </w:r>
             <w:r>
               <w:rPr>
                 <w:rFonts w:hint="eastAsia"/>
@@ -4771,116 +4649,46 @@
         </w:tc>
         <w:tc>
           <w:tcPr>
-            <w:tcW w:w="1284" w:type="dxa"/>
-            <w:vAlign w:val="center"/>
-          </w:tcPr>
-          <w:p>
-            <w:pPr>
-              <w:ind w:firstLine="0"/>
+            <w:tcW w:w="680" w:type="dxa"/>
+            <w:vAlign w:val="center"/>
+          </w:tcPr>
+          <w:p>
+            <w:pPr>
+              <w:ind w:firstLine="0"/>
+              <w:jc w:val="center"/>
               <w:cnfStyle w:val="000000100000" w:firstRow="0" w:lastRow="0" w:firstColumn="0" w:lastColumn="0" w:oddVBand="0" w:evenVBand="0" w:oddHBand="1" w:evenHBand="0" w:firstRowFirstColumn="0" w:firstRowLastColumn="0" w:lastRowFirstColumn="0" w:lastRowLastColumn="0"/>
             </w:pPr>
-            <w:proofErr w:type="spellStart"/>
-            <w:r>
-              <w:t>userId</w:t>
-            </w:r>
-            <w:proofErr w:type="spellEnd"/>
-          </w:p>
-        </w:tc>
-        <w:tc>
-          <w:tcPr>
-            <w:tcW w:w="1768" w:type="dxa"/>
-            <w:vAlign w:val="center"/>
-          </w:tcPr>
-          <w:p>
-            <w:pPr>
-              <w:ind w:firstLine="0"/>
+            <w:r>
+              <w:rPr>
+                <w:rFonts w:hint="eastAsia"/>
+              </w:rPr>
+              <w:t>√</w:t>
+            </w:r>
+          </w:p>
+        </w:tc>
+        <w:tc>
+          <w:tcPr>
+            <w:tcW w:w="1956" w:type="dxa"/>
+            <w:vAlign w:val="center"/>
+          </w:tcPr>
+          <w:p>
+            <w:pPr>
+              <w:ind w:firstLine="0"/>
+              <w:jc w:val="center"/>
               <w:cnfStyle w:val="000000100000" w:firstRow="0" w:lastRow="0" w:firstColumn="0" w:lastColumn="0" w:oddVBand="0" w:evenVBand="0" w:oddHBand="1" w:evenHBand="0" w:firstRowFirstColumn="0" w:firstRowLastColumn="0" w:lastRowFirstColumn="0" w:lastRowLastColumn="0"/>
             </w:pPr>
             <w:r>
-              <w:rPr>
-                <w:rFonts w:hint="eastAsia"/>
-              </w:rPr>
-              <w:t>自增I</w:t>
-            </w:r>
-            <w:r>
-              <w:t>D</w:t>
-            </w:r>
-          </w:p>
-        </w:tc>
-        <w:tc>
-          <w:tcPr>
-            <w:tcW w:w="1254" w:type="dxa"/>
-            <w:vAlign w:val="center"/>
-          </w:tcPr>
-          <w:p>
-            <w:pPr>
-              <w:ind w:firstLine="0"/>
+              <w:t>PRIMARY KEY</w:t>
+            </w:r>
+          </w:p>
+          <w:p>
+            <w:pPr>
+              <w:ind w:firstLine="0"/>
+              <w:jc w:val="center"/>
               <w:cnfStyle w:val="000000100000" w:firstRow="0" w:lastRow="0" w:firstColumn="0" w:lastColumn="0" w:oddVBand="0" w:evenVBand="0" w:oddHBand="1" w:evenHBand="0" w:firstRowFirstColumn="0" w:firstRowLastColumn="0" w:lastRowFirstColumn="0" w:lastRowLastColumn="0"/>
             </w:pPr>
-            <w:proofErr w:type="spellStart"/>
-            <w:r>
-              <w:rPr>
-                <w:rFonts w:hint="eastAsia"/>
-              </w:rPr>
-              <w:t>int</w:t>
-            </w:r>
-            <w:proofErr w:type="spellEnd"/>
-          </w:p>
-        </w:tc>
-        <w:tc>
-          <w:tcPr>
-            <w:tcW w:w="805" w:type="dxa"/>
-            <w:vAlign w:val="center"/>
-          </w:tcPr>
-          <w:p>
-            <w:pPr>
-              <w:ind w:firstLine="0"/>
-              <w:jc w:val="center"/>
-              <w:cnfStyle w:val="000000100000" w:firstRow="0" w:lastRow="0" w:firstColumn="0" w:lastColumn="0" w:oddVBand="0" w:evenVBand="0" w:oddHBand="1" w:evenHBand="0" w:firstRowFirstColumn="0" w:firstRowLastColumn="0" w:lastRowFirstColumn="0" w:lastRowLastColumn="0"/>
-            </w:pPr>
-            <w:r>
-              <w:rPr>
-                <w:rFonts w:hint="eastAsia"/>
-              </w:rPr>
-              <w:t>10</w:t>
-            </w:r>
-          </w:p>
-        </w:tc>
-        <w:tc>
-          <w:tcPr>
-            <w:tcW w:w="709" w:type="dxa"/>
-            <w:vAlign w:val="center"/>
-          </w:tcPr>
-          <w:p>
-            <w:pPr>
-              <w:ind w:firstLine="0"/>
-              <w:jc w:val="center"/>
-              <w:cnfStyle w:val="000000100000" w:firstRow="0" w:lastRow="0" w:firstColumn="0" w:lastColumn="0" w:oddVBand="0" w:evenVBand="0" w:oddHBand="1" w:evenHBand="0" w:firstRowFirstColumn="0" w:firstRowLastColumn="0" w:lastRowFirstColumn="0" w:lastRowLastColumn="0"/>
-            </w:pPr>
-            <w:r>
-              <w:rPr>
-                <w:rFonts w:hint="eastAsia"/>
-              </w:rPr>
-              <w:t>√</w:t>
-            </w:r>
-          </w:p>
-        </w:tc>
-        <w:tc>
-          <w:tcPr>
-            <w:tcW w:w="1254" w:type="dxa"/>
-            <w:vAlign w:val="center"/>
-          </w:tcPr>
-          <w:p>
-            <w:pPr>
-              <w:ind w:firstLine="0"/>
-              <w:jc w:val="center"/>
-              <w:cnfStyle w:val="000000100000" w:firstRow="0" w:lastRow="0" w:firstColumn="0" w:lastColumn="0" w:oddVBand="0" w:evenVBand="0" w:oddHBand="1" w:evenHBand="0" w:firstRowFirstColumn="0" w:firstRowLastColumn="0" w:lastRowFirstColumn="0" w:lastRowLastColumn="0"/>
-            </w:pPr>
-            <w:r>
-              <w:rPr>
-                <w:rFonts w:hint="eastAsia"/>
-              </w:rPr>
-              <w:t>主键</w:t>
+            <w:r>
+              <w:t>AUTO_INCREMENT</w:t>
             </w:r>
           </w:p>
         </w:tc>
@@ -4893,53 +4701,47 @@
         <w:tc>
           <w:tcPr>
             <w:cnfStyle w:val="001000000000" w:firstRow="0" w:lastRow="0" w:firstColumn="1" w:lastColumn="0" w:oddVBand="0" w:evenVBand="0" w:oddHBand="0" w:evenHBand="0" w:firstRowFirstColumn="0" w:firstRowLastColumn="0" w:lastRowFirstColumn="0" w:lastRowLastColumn="0"/>
-            <w:tcW w:w="554" w:type="dxa"/>
-            <w:vAlign w:val="center"/>
-          </w:tcPr>
-          <w:p>
-            <w:pPr>
-              <w:ind w:firstLine="0"/>
-              <w:jc w:val="center"/>
-            </w:pPr>
-            <w:r>
-              <w:rPr>
-                <w:rFonts w:hint="eastAsia"/>
-              </w:rPr>
-              <w:t>1</w:t>
-            </w:r>
-          </w:p>
-        </w:tc>
-        <w:tc>
-          <w:tcPr>
-            <w:tcW w:w="1284" w:type="dxa"/>
-            <w:vAlign w:val="center"/>
-          </w:tcPr>
-          <w:p>
-            <w:pPr>
-              <w:ind w:firstLine="0"/>
+            <w:tcW w:w="532" w:type="dxa"/>
+            <w:vAlign w:val="center"/>
+          </w:tcPr>
+          <w:p>
+            <w:pPr>
+              <w:ind w:firstLine="0"/>
+              <w:jc w:val="center"/>
+            </w:pPr>
+            <w:r>
+              <w:rPr>
+                <w:rFonts w:hint="eastAsia"/>
+              </w:rPr>
+              <w:t>2</w:t>
+            </w:r>
+          </w:p>
+        </w:tc>
+        <w:tc>
+          <w:tcPr>
+            <w:tcW w:w="1276" w:type="dxa"/>
+            <w:vAlign w:val="center"/>
+          </w:tcPr>
+          <w:p>
+            <w:pPr>
+              <w:ind w:firstLine="0"/>
+              <w:jc w:val="center"/>
               <w:cnfStyle w:val="000000000000" w:firstRow="0" w:lastRow="0" w:firstColumn="0" w:lastColumn="0" w:oddVBand="0" w:evenVBand="0" w:oddHBand="0" w:evenHBand="0" w:firstRowFirstColumn="0" w:firstRowLastColumn="0" w:lastRowFirstColumn="0" w:lastRowLastColumn="0"/>
             </w:pPr>
-            <w:proofErr w:type="spellStart"/>
-            <w:r>
-              <w:rPr>
-                <w:rFonts w:hint="eastAsia"/>
-              </w:rPr>
-              <w:t>l</w:t>
-            </w:r>
-            <w:r>
-              <w:t>oginName</w:t>
-            </w:r>
-            <w:proofErr w:type="spellEnd"/>
-          </w:p>
-        </w:tc>
-        <w:tc>
-          <w:tcPr>
-            <w:tcW w:w="1768" w:type="dxa"/>
-            <w:vAlign w:val="center"/>
-          </w:tcPr>
-          <w:p>
-            <w:pPr>
-              <w:ind w:firstLine="0"/>
+            <w:r>
+              <w:t>loginName</w:t>
+            </w:r>
+          </w:p>
+        </w:tc>
+        <w:tc>
+          <w:tcPr>
+            <w:tcW w:w="1649" w:type="dxa"/>
+            <w:vAlign w:val="center"/>
+          </w:tcPr>
+          <w:p>
+            <w:pPr>
+              <w:ind w:firstLine="0"/>
+              <w:jc w:val="center"/>
               <w:cnfStyle w:val="000000000000" w:firstRow="0" w:lastRow="0" w:firstColumn="0" w:lastColumn="0" w:oddVBand="0" w:evenVBand="0" w:oddHBand="0" w:evenHBand="0" w:firstRowFirstColumn="0" w:firstRowLastColumn="0" w:lastRowFirstColumn="0" w:lastRowLastColumn="0"/>
             </w:pPr>
             <w:r>
@@ -4952,12 +4754,13 @@
         </w:tc>
         <w:tc>
           <w:tcPr>
-            <w:tcW w:w="1254" w:type="dxa"/>
-            <w:vAlign w:val="center"/>
-          </w:tcPr>
-          <w:p>
-            <w:pPr>
-              <w:ind w:firstLine="0"/>
+            <w:tcW w:w="1215" w:type="dxa"/>
+            <w:vAlign w:val="center"/>
+          </w:tcPr>
+          <w:p>
+            <w:pPr>
+              <w:ind w:firstLine="0"/>
+              <w:jc w:val="center"/>
               <w:cnfStyle w:val="000000000000" w:firstRow="0" w:lastRow="0" w:firstColumn="0" w:lastColumn="0" w:oddVBand="0" w:evenVBand="0" w:oddHBand="0" w:evenHBand="0" w:firstRowFirstColumn="0" w:firstRowLastColumn="0" w:lastRowFirstColumn="0" w:lastRowLastColumn="0"/>
             </w:pPr>
             <w:r>
@@ -4970,7 +4773,7 @@
         </w:tc>
         <w:tc>
           <w:tcPr>
-            <w:tcW w:w="805" w:type="dxa"/>
+            <w:tcW w:w="767" w:type="dxa"/>
             <w:vAlign w:val="center"/>
           </w:tcPr>
           <w:p>
@@ -4989,7 +4792,7 @@
         </w:tc>
         <w:tc>
           <w:tcPr>
-            <w:tcW w:w="709" w:type="dxa"/>
+            <w:tcW w:w="680" w:type="dxa"/>
             <w:vAlign w:val="center"/>
           </w:tcPr>
           <w:p>
@@ -5008,7 +4811,7 @@
         </w:tc>
         <w:tc>
           <w:tcPr>
-            <w:tcW w:w="1254" w:type="dxa"/>
+            <w:tcW w:w="1956" w:type="dxa"/>
             <w:vAlign w:val="center"/>
           </w:tcPr>
           <w:p>
@@ -5017,6 +4820,9 @@
               <w:jc w:val="center"/>
               <w:cnfStyle w:val="000000000000" w:firstRow="0" w:lastRow="0" w:firstColumn="0" w:lastColumn="0" w:oddVBand="0" w:evenVBand="0" w:oddHBand="0" w:evenHBand="0" w:firstRowFirstColumn="0" w:firstRowLastColumn="0" w:lastRowFirstColumn="0" w:lastRowLastColumn="0"/>
             </w:pPr>
+            <w:r>
+              <w:t>UNIQUE KEY</w:t>
+            </w:r>
           </w:p>
         </w:tc>
       </w:tr>
@@ -5029,50 +4835,50 @@
         <w:tc>
           <w:tcPr>
             <w:cnfStyle w:val="001000000000" w:firstRow="0" w:lastRow="0" w:firstColumn="1" w:lastColumn="0" w:oddVBand="0" w:evenVBand="0" w:oddHBand="0" w:evenHBand="0" w:firstRowFirstColumn="0" w:firstRowLastColumn="0" w:lastRowFirstColumn="0" w:lastRowLastColumn="0"/>
-            <w:tcW w:w="554" w:type="dxa"/>
-            <w:vAlign w:val="center"/>
-          </w:tcPr>
-          <w:p>
-            <w:pPr>
-              <w:ind w:firstLine="0"/>
-              <w:jc w:val="center"/>
-            </w:pPr>
-            <w:r>
-              <w:rPr>
-                <w:rFonts w:hint="eastAsia"/>
-              </w:rPr>
-              <w:t>2</w:t>
-            </w:r>
-          </w:p>
-        </w:tc>
-        <w:tc>
-          <w:tcPr>
-            <w:tcW w:w="1284" w:type="dxa"/>
-            <w:vAlign w:val="center"/>
-          </w:tcPr>
-          <w:p>
-            <w:pPr>
-              <w:ind w:firstLine="0"/>
+            <w:tcW w:w="532" w:type="dxa"/>
+            <w:vAlign w:val="center"/>
+          </w:tcPr>
+          <w:p>
+            <w:pPr>
+              <w:ind w:firstLine="0"/>
+              <w:jc w:val="center"/>
+            </w:pPr>
+            <w:r>
+              <w:rPr>
+                <w:rFonts w:hint="eastAsia"/>
+              </w:rPr>
+              <w:t>3</w:t>
+            </w:r>
+          </w:p>
+        </w:tc>
+        <w:tc>
+          <w:tcPr>
+            <w:tcW w:w="1276" w:type="dxa"/>
+            <w:vAlign w:val="center"/>
+          </w:tcPr>
+          <w:p>
+            <w:pPr>
+              <w:ind w:firstLine="0"/>
+              <w:jc w:val="center"/>
               <w:cnfStyle w:val="000000100000" w:firstRow="0" w:lastRow="0" w:firstColumn="0" w:lastColumn="0" w:oddVBand="0" w:evenVBand="0" w:oddHBand="1" w:evenHBand="0" w:firstRowFirstColumn="0" w:firstRowLastColumn="0" w:lastRowFirstColumn="0" w:lastRowLastColumn="0"/>
             </w:pPr>
-            <w:proofErr w:type="spellStart"/>
             <w:r>
               <w:rPr>
                 <w:rFonts w:hint="eastAsia"/>
               </w:rPr>
               <w:t>loginPwd</w:t>
             </w:r>
-            <w:proofErr w:type="spellEnd"/>
-          </w:p>
-        </w:tc>
-        <w:tc>
-          <w:tcPr>
-            <w:tcW w:w="1768" w:type="dxa"/>
-            <w:vAlign w:val="center"/>
-          </w:tcPr>
-          <w:p>
-            <w:pPr>
-              <w:ind w:firstLine="0"/>
+          </w:p>
+        </w:tc>
+        <w:tc>
+          <w:tcPr>
+            <w:tcW w:w="1649" w:type="dxa"/>
+            <w:vAlign w:val="center"/>
+          </w:tcPr>
+          <w:p>
+            <w:pPr>
+              <w:ind w:firstLine="0"/>
+              <w:jc w:val="center"/>
               <w:cnfStyle w:val="000000100000" w:firstRow="0" w:lastRow="0" w:firstColumn="0" w:lastColumn="0" w:oddVBand="0" w:evenVBand="0" w:oddHBand="1" w:evenHBand="0" w:firstRowFirstColumn="0" w:firstRowLastColumn="0" w:lastRowFirstColumn="0" w:lastRowLastColumn="0"/>
             </w:pPr>
             <w:r>
@@ -5085,12 +4891,13 @@
         </w:tc>
         <w:tc>
           <w:tcPr>
-            <w:tcW w:w="1254" w:type="dxa"/>
-            <w:vAlign w:val="center"/>
-          </w:tcPr>
-          <w:p>
-            <w:pPr>
-              <w:ind w:firstLine="0"/>
+            <w:tcW w:w="1215" w:type="dxa"/>
+            <w:vAlign w:val="center"/>
+          </w:tcPr>
+          <w:p>
+            <w:pPr>
+              <w:ind w:firstLine="0"/>
+              <w:jc w:val="center"/>
               <w:cnfStyle w:val="000000100000" w:firstRow="0" w:lastRow="0" w:firstColumn="0" w:lastColumn="0" w:oddVBand="0" w:evenVBand="0" w:oddHBand="1" w:evenHBand="0" w:firstRowFirstColumn="0" w:firstRowLastColumn="0" w:lastRowFirstColumn="0" w:lastRowLastColumn="0"/>
             </w:pPr>
             <w:r>
@@ -5103,7 +4910,7 @@
         </w:tc>
         <w:tc>
           <w:tcPr>
-            <w:tcW w:w="805" w:type="dxa"/>
+            <w:tcW w:w="767" w:type="dxa"/>
             <w:vAlign w:val="center"/>
           </w:tcPr>
           <w:p>
@@ -5122,7 +4929,7 @@
         </w:tc>
         <w:tc>
           <w:tcPr>
-            <w:tcW w:w="709" w:type="dxa"/>
+            <w:tcW w:w="680" w:type="dxa"/>
             <w:vAlign w:val="center"/>
           </w:tcPr>
           <w:p>
@@ -5141,7 +4948,7 @@
         </w:tc>
         <w:tc>
           <w:tcPr>
-            <w:tcW w:w="1254" w:type="dxa"/>
+            <w:tcW w:w="1956" w:type="dxa"/>
             <w:vAlign w:val="center"/>
           </w:tcPr>
           <w:p>
@@ -5161,83 +4968,97 @@
         <w:tc>
           <w:tcPr>
             <w:cnfStyle w:val="001000000000" w:firstRow="0" w:lastRow="0" w:firstColumn="1" w:lastColumn="0" w:oddVBand="0" w:evenVBand="0" w:oddHBand="0" w:evenHBand="0" w:firstRowFirstColumn="0" w:firstRowLastColumn="0" w:lastRowFirstColumn="0" w:lastRowLastColumn="0"/>
-            <w:tcW w:w="554" w:type="dxa"/>
-            <w:vAlign w:val="center"/>
-          </w:tcPr>
-          <w:p>
-            <w:pPr>
-              <w:ind w:firstLine="0"/>
-              <w:jc w:val="center"/>
-            </w:pPr>
-            <w:r>
-              <w:rPr>
-                <w:rFonts w:hint="eastAsia"/>
-              </w:rPr>
-              <w:t>3</w:t>
-            </w:r>
-          </w:p>
-        </w:tc>
-        <w:tc>
-          <w:tcPr>
-            <w:tcW w:w="1284" w:type="dxa"/>
-            <w:vAlign w:val="center"/>
-          </w:tcPr>
-          <w:p>
-            <w:pPr>
-              <w:ind w:firstLine="0"/>
+            <w:tcW w:w="532" w:type="dxa"/>
+            <w:vAlign w:val="center"/>
+          </w:tcPr>
+          <w:p>
+            <w:pPr>
+              <w:ind w:firstLine="0"/>
+              <w:jc w:val="center"/>
+              <w:rPr>
+                <w:rFonts w:hint="eastAsia"/>
+              </w:rPr>
+            </w:pPr>
+            <w:r>
+              <w:rPr>
+                <w:rFonts w:hint="eastAsia"/>
+              </w:rPr>
+              <w:t>4</w:t>
+            </w:r>
+          </w:p>
+        </w:tc>
+        <w:tc>
+          <w:tcPr>
+            <w:tcW w:w="1276" w:type="dxa"/>
+            <w:vAlign w:val="center"/>
+          </w:tcPr>
+          <w:p>
+            <w:pPr>
+              <w:ind w:firstLine="0"/>
+              <w:jc w:val="center"/>
               <w:cnfStyle w:val="000000000000" w:firstRow="0" w:lastRow="0" w:firstColumn="0" w:lastColumn="0" w:oddVBand="0" w:evenVBand="0" w:oddHBand="0" w:evenHBand="0" w:firstRowFirstColumn="0" w:firstRowLastColumn="0" w:lastRowFirstColumn="0" w:lastRowLastColumn="0"/>
-            </w:pPr>
-            <w:proofErr w:type="spellStart"/>
-            <w:r>
-              <w:rPr>
-                <w:rFonts w:hint="eastAsia"/>
-              </w:rPr>
-              <w:t>userSex</w:t>
-            </w:r>
-            <w:proofErr w:type="spellEnd"/>
-          </w:p>
-        </w:tc>
-        <w:tc>
-          <w:tcPr>
-            <w:tcW w:w="1768" w:type="dxa"/>
-            <w:vAlign w:val="center"/>
-          </w:tcPr>
-          <w:p>
-            <w:pPr>
-              <w:ind w:firstLine="0"/>
+              <w:rPr>
+                <w:rFonts w:hint="eastAsia"/>
+              </w:rPr>
+            </w:pPr>
+            <w:r>
+              <w:rPr>
+                <w:rFonts w:hint="eastAsia"/>
+              </w:rPr>
+              <w:t>nasId</w:t>
+            </w:r>
+          </w:p>
+        </w:tc>
+        <w:tc>
+          <w:tcPr>
+            <w:tcW w:w="1649" w:type="dxa"/>
+            <w:vAlign w:val="center"/>
+          </w:tcPr>
+          <w:p>
+            <w:pPr>
+              <w:ind w:firstLine="0"/>
+              <w:jc w:val="center"/>
               <w:cnfStyle w:val="000000000000" w:firstRow="0" w:lastRow="0" w:firstColumn="0" w:lastColumn="0" w:oddVBand="0" w:evenVBand="0" w:oddHBand="0" w:evenHBand="0" w:firstRowFirstColumn="0" w:firstRowLastColumn="0" w:lastRowFirstColumn="0" w:lastRowLastColumn="0"/>
-            </w:pPr>
-            <w:r>
-              <w:rPr>
-                <w:rFonts w:hint="eastAsia"/>
-              </w:rPr>
-              <w:t>用户性别</w:t>
-            </w:r>
-          </w:p>
-        </w:tc>
-        <w:tc>
-          <w:tcPr>
-            <w:tcW w:w="1254" w:type="dxa"/>
-            <w:vAlign w:val="center"/>
-          </w:tcPr>
-          <w:p>
-            <w:pPr>
-              <w:ind w:firstLine="0"/>
+              <w:rPr>
+                <w:rFonts w:hint="eastAsia"/>
+              </w:rPr>
+            </w:pPr>
+            <w:r>
+              <w:t>NAS</w:t>
+            </w:r>
+            <w:r>
+              <w:rPr>
+                <w:rFonts w:hint="eastAsia"/>
+              </w:rPr>
+              <w:t>账号</w:t>
+            </w:r>
+          </w:p>
+        </w:tc>
+        <w:tc>
+          <w:tcPr>
+            <w:tcW w:w="1215" w:type="dxa"/>
+            <w:vAlign w:val="center"/>
+          </w:tcPr>
+          <w:p>
+            <w:pPr>
+              <w:ind w:firstLine="0"/>
+              <w:jc w:val="center"/>
               <w:cnfStyle w:val="000000000000" w:firstRow="0" w:lastRow="0" w:firstColumn="0" w:lastColumn="0" w:oddVBand="0" w:evenVBand="0" w:oddHBand="0" w:evenHBand="0" w:firstRowFirstColumn="0" w:firstRowLastColumn="0" w:lastRowFirstColumn="0" w:lastRowLastColumn="0"/>
-            </w:pPr>
-            <w:proofErr w:type="spellStart"/>
-            <w:r>
-              <w:rPr>
-                <w:rFonts w:hint="eastAsia"/>
-              </w:rPr>
-              <w:t>int</w:t>
-            </w:r>
-            <w:proofErr w:type="spellEnd"/>
-          </w:p>
-        </w:tc>
-        <w:tc>
-          <w:tcPr>
-            <w:tcW w:w="805" w:type="dxa"/>
+              <w:rPr>
+                <w:rFonts w:hint="eastAsia"/>
+              </w:rPr>
+            </w:pPr>
+            <w:r>
+              <w:rPr>
+                <w:rFonts w:hint="eastAsia"/>
+              </w:rPr>
+              <w:t>varchar</w:t>
+            </w:r>
+          </w:p>
+        </w:tc>
+        <w:tc>
+          <w:tcPr>
+            <w:tcW w:w="767" w:type="dxa"/>
             <w:vAlign w:val="center"/>
           </w:tcPr>
           <w:p>
@@ -5245,18 +5066,21 @@
               <w:ind w:firstLine="0"/>
               <w:jc w:val="center"/>
               <w:cnfStyle w:val="000000000000" w:firstRow="0" w:lastRow="0" w:firstColumn="0" w:lastColumn="0" w:oddVBand="0" w:evenVBand="0" w:oddHBand="0" w:evenHBand="0" w:firstRowFirstColumn="0" w:firstRowLastColumn="0" w:lastRowFirstColumn="0" w:lastRowLastColumn="0"/>
-            </w:pPr>
-            <w:r>
-              <w:rPr>
-                <w:rFonts w:hint="eastAsia"/>
-              </w:rPr>
-              <w:t>4</w:t>
-            </w:r>
-          </w:p>
-        </w:tc>
-        <w:tc>
-          <w:tcPr>
-            <w:tcW w:w="709" w:type="dxa"/>
+              <w:rPr>
+                <w:rFonts w:hint="eastAsia"/>
+              </w:rPr>
+            </w:pPr>
+            <w:r>
+              <w:rPr>
+                <w:rFonts w:hint="eastAsia"/>
+              </w:rPr>
+              <w:t>20</w:t>
+            </w:r>
+          </w:p>
+        </w:tc>
+        <w:tc>
+          <w:tcPr>
+            <w:tcW w:w="680" w:type="dxa"/>
             <w:vAlign w:val="center"/>
           </w:tcPr>
           <w:p>
@@ -5265,11 +5089,17 @@
               <w:jc w:val="center"/>
               <w:cnfStyle w:val="000000000000" w:firstRow="0" w:lastRow="0" w:firstColumn="0" w:lastColumn="0" w:oddVBand="0" w:evenVBand="0" w:oddHBand="0" w:evenHBand="0" w:firstRowFirstColumn="0" w:firstRowLastColumn="0" w:lastRowFirstColumn="0" w:lastRowLastColumn="0"/>
             </w:pPr>
-          </w:p>
-        </w:tc>
-        <w:tc>
-          <w:tcPr>
-            <w:tcW w:w="1254" w:type="dxa"/>
+            <w:r>
+              <w:rPr>
+                <w:rFonts w:hint="eastAsia"/>
+              </w:rPr>
+              <w:t>√</w:t>
+            </w:r>
+          </w:p>
+        </w:tc>
+        <w:tc>
+          <w:tcPr>
+            <w:tcW w:w="1956" w:type="dxa"/>
             <w:vAlign w:val="center"/>
           </w:tcPr>
           <w:p>
@@ -5277,7 +5107,207 @@
               <w:ind w:firstLine="0"/>
               <w:jc w:val="center"/>
               <w:cnfStyle w:val="000000000000" w:firstRow="0" w:lastRow="0" w:firstColumn="0" w:lastColumn="0" w:oddVBand="0" w:evenVBand="0" w:oddHBand="0" w:evenHBand="0" w:firstRowFirstColumn="0" w:firstRowLastColumn="0" w:lastRowFirstColumn="0" w:lastRowLastColumn="0"/>
-            </w:pPr>
+              <w:rPr>
+                <w:rFonts w:hint="eastAsia"/>
+              </w:rPr>
+            </w:pPr>
+            <w:r>
+              <w:t>PRIMARY KEY</w:t>
+            </w:r>
+          </w:p>
+        </w:tc>
+      </w:tr>
+    </w:tbl>
+    <w:p>
+      <w:pPr>
+        <w:pStyle w:val="4"/>
+        <w:rPr>
+          <w:rFonts w:hint="eastAsia"/>
+        </w:rPr>
+      </w:pPr>
+      <w:bookmarkStart w:id="16" w:name="_Toc501473101"/>
+      <w:r>
+        <w:rPr>
+          <w:rFonts w:hint="eastAsia"/>
+        </w:rPr>
+        <w:t>用户信息</w:t>
+      </w:r>
+      <w:r>
+        <w:rPr>
+          <w:rFonts w:hint="eastAsia"/>
+        </w:rPr>
+        <w:t>表</w:t>
+      </w:r>
+      <w:r>
+        <w:rPr>
+          <w:rFonts w:hint="eastAsia"/>
+        </w:rPr>
+        <w:t>(</w:t>
+      </w:r>
+      <w:r>
+        <w:rPr>
+          <w:rFonts w:hint="eastAsia"/>
+        </w:rPr>
+        <w:t>user</w:t>
+      </w:r>
+      <w:r>
+        <w:t>_info</w:t>
+      </w:r>
+      <w:r>
+        <w:rPr>
+          <w:rFonts w:hint="eastAsia"/>
+        </w:rPr>
+        <w:t>)</w:t>
+      </w:r>
+      <w:bookmarkEnd w:id="16"/>
+    </w:p>
+    <w:tbl>
+      <w:tblPr>
+        <w:tblStyle w:val="5-1"/>
+        <w:tblW w:w="8075" w:type="dxa"/>
+        <w:jc w:val="center"/>
+        <w:tblLook w:val="04A0" w:firstRow="1" w:lastRow="0" w:firstColumn="1" w:lastColumn="0" w:noHBand="0" w:noVBand="1"/>
+      </w:tblPr>
+      <w:tblGrid>
+        <w:gridCol w:w="544"/>
+        <w:gridCol w:w="1541"/>
+        <w:gridCol w:w="1648"/>
+        <w:gridCol w:w="1233"/>
+        <w:gridCol w:w="782"/>
+        <w:gridCol w:w="684"/>
+        <w:gridCol w:w="1643"/>
+      </w:tblGrid>
+      <w:tr>
+        <w:trPr>
+          <w:cnfStyle w:val="100000000000" w:firstRow="1" w:lastRow="0" w:firstColumn="0" w:lastColumn="0" w:oddVBand="0" w:evenVBand="0" w:oddHBand="0" w:evenHBand="0" w:firstRowFirstColumn="0" w:firstRowLastColumn="0" w:lastRowFirstColumn="0" w:lastRowLastColumn="0"/>
+          <w:trHeight w:val="413"/>
+          <w:jc w:val="center"/>
+        </w:trPr>
+        <w:tc>
+          <w:tcPr>
+            <w:cnfStyle w:val="001000000000" w:firstRow="0" w:lastRow="0" w:firstColumn="1" w:lastColumn="0" w:oddVBand="0" w:evenVBand="0" w:oddHBand="0" w:evenHBand="0" w:firstRowFirstColumn="0" w:firstRowLastColumn="0" w:lastRowFirstColumn="0" w:lastRowLastColumn="0"/>
+            <w:tcW w:w="535" w:type="dxa"/>
+            <w:vAlign w:val="center"/>
+          </w:tcPr>
+          <w:p>
+            <w:pPr>
+              <w:ind w:firstLine="0"/>
+              <w:jc w:val="center"/>
+            </w:pPr>
+          </w:p>
+        </w:tc>
+        <w:tc>
+          <w:tcPr>
+            <w:tcW w:w="1541" w:type="dxa"/>
+            <w:vAlign w:val="center"/>
+          </w:tcPr>
+          <w:p>
+            <w:pPr>
+              <w:ind w:firstLine="0"/>
+              <w:jc w:val="center"/>
+              <w:cnfStyle w:val="100000000000" w:firstRow="1" w:lastRow="0" w:firstColumn="0" w:lastColumn="0" w:oddVBand="0" w:evenVBand="0" w:oddHBand="0" w:evenHBand="0" w:firstRowFirstColumn="0" w:firstRowLastColumn="0" w:lastRowFirstColumn="0" w:lastRowLastColumn="0"/>
+            </w:pPr>
+            <w:r>
+              <w:rPr>
+                <w:rFonts w:hint="eastAsia"/>
+              </w:rPr>
+              <w:t>字段名称</w:t>
+            </w:r>
+          </w:p>
+        </w:tc>
+        <w:tc>
+          <w:tcPr>
+            <w:tcW w:w="1653" w:type="dxa"/>
+            <w:vAlign w:val="center"/>
+          </w:tcPr>
+          <w:p>
+            <w:pPr>
+              <w:ind w:firstLine="0"/>
+              <w:jc w:val="center"/>
+              <w:cnfStyle w:val="100000000000" w:firstRow="1" w:lastRow="0" w:firstColumn="0" w:lastColumn="0" w:oddVBand="0" w:evenVBand="0" w:oddHBand="0" w:evenHBand="0" w:firstRowFirstColumn="0" w:firstRowLastColumn="0" w:lastRowFirstColumn="0" w:lastRowLastColumn="0"/>
+            </w:pPr>
+            <w:r>
+              <w:rPr>
+                <w:rFonts w:hint="eastAsia"/>
+              </w:rPr>
+              <w:t>字段说明</w:t>
+            </w:r>
+          </w:p>
+        </w:tc>
+        <w:tc>
+          <w:tcPr>
+            <w:tcW w:w="1233" w:type="dxa"/>
+            <w:vAlign w:val="center"/>
+          </w:tcPr>
+          <w:p>
+            <w:pPr>
+              <w:ind w:firstLine="0"/>
+              <w:jc w:val="center"/>
+              <w:cnfStyle w:val="100000000000" w:firstRow="1" w:lastRow="0" w:firstColumn="0" w:lastColumn="0" w:oddVBand="0" w:evenVBand="0" w:oddHBand="0" w:evenHBand="0" w:firstRowFirstColumn="0" w:firstRowLastColumn="0" w:lastRowFirstColumn="0" w:lastRowLastColumn="0"/>
+            </w:pPr>
+            <w:r>
+              <w:rPr>
+                <w:rFonts w:hint="eastAsia"/>
+              </w:rPr>
+              <w:t>类型</w:t>
+            </w:r>
+          </w:p>
+        </w:tc>
+        <w:tc>
+          <w:tcPr>
+            <w:tcW w:w="783" w:type="dxa"/>
+            <w:vAlign w:val="center"/>
+          </w:tcPr>
+          <w:p>
+            <w:pPr>
+              <w:ind w:firstLine="0"/>
+              <w:jc w:val="center"/>
+              <w:cnfStyle w:val="100000000000" w:firstRow="1" w:lastRow="0" w:firstColumn="0" w:lastColumn="0" w:oddVBand="0" w:evenVBand="0" w:oddHBand="0" w:evenHBand="0" w:firstRowFirstColumn="0" w:firstRowLastColumn="0" w:lastRowFirstColumn="0" w:lastRowLastColumn="0"/>
+            </w:pPr>
+            <w:r>
+              <w:rPr>
+                <w:rFonts w:hint="eastAsia"/>
+              </w:rPr>
+              <w:t>长度</w:t>
+            </w:r>
+          </w:p>
+        </w:tc>
+        <w:tc>
+          <w:tcPr>
+            <w:tcW w:w="685" w:type="dxa"/>
+            <w:vAlign w:val="center"/>
+          </w:tcPr>
+          <w:p>
+            <w:pPr>
+              <w:ind w:firstLine="0"/>
+              <w:jc w:val="center"/>
+              <w:cnfStyle w:val="100000000000" w:firstRow="1" w:lastRow="0" w:firstColumn="0" w:lastColumn="0" w:oddVBand="0" w:evenVBand="0" w:oddHBand="0" w:evenHBand="0" w:firstRowFirstColumn="0" w:firstRowLastColumn="0" w:lastRowFirstColumn="0" w:lastRowLastColumn="0"/>
+            </w:pPr>
+            <w:r>
+              <w:rPr>
+                <w:rFonts w:hint="eastAsia"/>
+              </w:rPr>
+              <w:t>必填</w:t>
+            </w:r>
+          </w:p>
+        </w:tc>
+        <w:tc>
+          <w:tcPr>
+            <w:tcW w:w="1645" w:type="dxa"/>
+            <w:vAlign w:val="center"/>
+          </w:tcPr>
+          <w:p>
+            <w:pPr>
+              <w:ind w:firstLine="0"/>
+              <w:jc w:val="center"/>
+              <w:cnfStyle w:val="100000000000" w:firstRow="1" w:lastRow="0" w:firstColumn="0" w:lastColumn="0" w:oddVBand="0" w:evenVBand="0" w:oddHBand="0" w:evenHBand="0" w:firstRowFirstColumn="0" w:firstRowLastColumn="0" w:lastRowFirstColumn="0" w:lastRowLastColumn="0"/>
+            </w:pPr>
+            <w:r>
+              <w:rPr>
+                <w:rFonts w:hint="eastAsia"/>
+              </w:rPr>
+              <w:t>备注</w:t>
+            </w:r>
           </w:p>
         </w:tc>
       </w:tr>
@@ -5290,87 +5320,94 @@
         <w:tc>
           <w:tcPr>
             <w:cnfStyle w:val="001000000000" w:firstRow="0" w:lastRow="0" w:firstColumn="1" w:lastColumn="0" w:oddVBand="0" w:evenVBand="0" w:oddHBand="0" w:evenHBand="0" w:firstRowFirstColumn="0" w:firstRowLastColumn="0" w:lastRowFirstColumn="0" w:lastRowLastColumn="0"/>
-            <w:tcW w:w="554" w:type="dxa"/>
-            <w:vAlign w:val="center"/>
-          </w:tcPr>
-          <w:p>
-            <w:pPr>
-              <w:ind w:firstLine="0"/>
-              <w:jc w:val="center"/>
-            </w:pPr>
-            <w:r>
-              <w:rPr>
-                <w:rFonts w:hint="eastAsia"/>
-              </w:rPr>
-              <w:t>4</w:t>
-            </w:r>
-          </w:p>
-        </w:tc>
-        <w:tc>
-          <w:tcPr>
-            <w:tcW w:w="1284" w:type="dxa"/>
-            <w:vAlign w:val="center"/>
-          </w:tcPr>
-          <w:p>
-            <w:pPr>
-              <w:ind w:firstLine="0"/>
+            <w:tcW w:w="535" w:type="dxa"/>
+            <w:vAlign w:val="center"/>
+          </w:tcPr>
+          <w:p>
+            <w:pPr>
+              <w:ind w:firstLine="0"/>
+              <w:jc w:val="center"/>
+              <w:rPr>
+                <w:rFonts w:hint="eastAsia"/>
+              </w:rPr>
+            </w:pPr>
+            <w:r>
+              <w:rPr>
+                <w:rFonts w:hint="eastAsia"/>
+              </w:rPr>
+              <w:t>1</w:t>
+            </w:r>
+          </w:p>
+        </w:tc>
+        <w:tc>
+          <w:tcPr>
+            <w:tcW w:w="1541" w:type="dxa"/>
+            <w:vAlign w:val="center"/>
+          </w:tcPr>
+          <w:p>
+            <w:pPr>
+              <w:ind w:firstLine="0"/>
+              <w:jc w:val="center"/>
               <w:cnfStyle w:val="000000100000" w:firstRow="0" w:lastRow="0" w:firstColumn="0" w:lastColumn="0" w:oddVBand="0" w:evenVBand="0" w:oddHBand="1" w:evenHBand="0" w:firstRowFirstColumn="0" w:firstRowLastColumn="0" w:lastRowFirstColumn="0" w:lastRowLastColumn="0"/>
-            </w:pPr>
-            <w:proofErr w:type="spellStart"/>
-            <w:r>
+              <w:rPr>
+                <w:rFonts w:hint="eastAsia"/>
+              </w:rPr>
+            </w:pPr>
+            <w:r>
+              <w:rPr>
+                <w:rFonts w:hint="eastAsia"/>
+              </w:rPr>
               <w:t>user</w:t>
             </w:r>
             <w:r>
-              <w:rPr>
-                <w:rFonts w:hint="eastAsia"/>
-              </w:rPr>
-              <w:t>N</w:t>
-            </w:r>
-            <w:r>
-              <w:t>ame</w:t>
-            </w:r>
-            <w:proofErr w:type="spellEnd"/>
-          </w:p>
-        </w:tc>
-        <w:tc>
-          <w:tcPr>
-            <w:tcW w:w="1768" w:type="dxa"/>
-            <w:vAlign w:val="center"/>
-          </w:tcPr>
-          <w:p>
-            <w:pPr>
-              <w:ind w:firstLine="0"/>
+              <w:t>Id</w:t>
+            </w:r>
+          </w:p>
+        </w:tc>
+        <w:tc>
+          <w:tcPr>
+            <w:tcW w:w="1653" w:type="dxa"/>
+            <w:vAlign w:val="center"/>
+          </w:tcPr>
+          <w:p>
+            <w:pPr>
+              <w:ind w:firstLine="0"/>
+              <w:jc w:val="center"/>
               <w:cnfStyle w:val="000000100000" w:firstRow="0" w:lastRow="0" w:firstColumn="0" w:lastColumn="0" w:oddVBand="0" w:evenVBand="0" w:oddHBand="1" w:evenHBand="0" w:firstRowFirstColumn="0" w:firstRowLastColumn="0" w:lastRowFirstColumn="0" w:lastRowLastColumn="0"/>
             </w:pPr>
             <w:r>
               <w:rPr>
                 <w:rFonts w:hint="eastAsia"/>
               </w:rPr>
-              <w:t>用户名称</w:t>
-            </w:r>
-          </w:p>
-        </w:tc>
-        <w:tc>
-          <w:tcPr>
-            <w:tcW w:w="1254" w:type="dxa"/>
-            <w:vAlign w:val="center"/>
-          </w:tcPr>
-          <w:p>
-            <w:pPr>
-              <w:ind w:firstLine="0"/>
+              <w:t>用户ID</w:t>
+            </w:r>
+          </w:p>
+        </w:tc>
+        <w:tc>
+          <w:tcPr>
+            <w:tcW w:w="1233" w:type="dxa"/>
+            <w:vAlign w:val="center"/>
+          </w:tcPr>
+          <w:p>
+            <w:pPr>
+              <w:ind w:firstLine="0"/>
+              <w:jc w:val="center"/>
               <w:cnfStyle w:val="000000100000" w:firstRow="0" w:lastRow="0" w:firstColumn="0" w:lastColumn="0" w:oddVBand="0" w:evenVBand="0" w:oddHBand="1" w:evenHBand="0" w:firstRowFirstColumn="0" w:firstRowLastColumn="0" w:lastRowFirstColumn="0" w:lastRowLastColumn="0"/>
-            </w:pPr>
-            <w:r>
-              <w:rPr>
-                <w:rFonts w:hint="eastAsia"/>
-              </w:rPr>
-              <w:t>varchar</w:t>
-            </w:r>
-          </w:p>
-        </w:tc>
-        <w:tc>
-          <w:tcPr>
-            <w:tcW w:w="805" w:type="dxa"/>
+              <w:rPr>
+                <w:rFonts w:hint="eastAsia"/>
+              </w:rPr>
+            </w:pPr>
+            <w:r>
+              <w:rPr>
+                <w:rFonts w:hint="eastAsia"/>
+              </w:rPr>
+              <w:t>int</w:t>
+            </w:r>
+          </w:p>
+        </w:tc>
+        <w:tc>
+          <w:tcPr>
+            <w:tcW w:w="783" w:type="dxa"/>
             <w:vAlign w:val="center"/>
           </w:tcPr>
           <w:p>
@@ -5378,18 +5415,24 @@
               <w:ind w:firstLine="0"/>
               <w:jc w:val="center"/>
               <w:cnfStyle w:val="000000100000" w:firstRow="0" w:lastRow="0" w:firstColumn="0" w:lastColumn="0" w:oddVBand="0" w:evenVBand="0" w:oddHBand="1" w:evenHBand="0" w:firstRowFirstColumn="0" w:firstRowLastColumn="0" w:lastRowFirstColumn="0" w:lastRowLastColumn="0"/>
-            </w:pPr>
-            <w:r>
-              <w:rPr>
-                <w:rFonts w:hint="eastAsia"/>
-              </w:rPr>
-              <w:t>20</w:t>
-            </w:r>
-          </w:p>
-        </w:tc>
-        <w:tc>
-          <w:tcPr>
-            <w:tcW w:w="709" w:type="dxa"/>
+              <w:rPr>
+                <w:rFonts w:hint="eastAsia"/>
+              </w:rPr>
+            </w:pPr>
+            <w:r>
+              <w:t>1</w:t>
+            </w:r>
+            <w:r>
+              <w:rPr>
+                <w:rFonts w:hint="eastAsia"/>
+              </w:rPr>
+              <w:t>0</w:t>
+            </w:r>
+          </w:p>
+        </w:tc>
+        <w:tc>
+          <w:tcPr>
+            <w:tcW w:w="685" w:type="dxa"/>
             <w:vAlign w:val="center"/>
           </w:tcPr>
           <w:p>
@@ -5398,11 +5441,17 @@
               <w:jc w:val="center"/>
               <w:cnfStyle w:val="000000100000" w:firstRow="0" w:lastRow="0" w:firstColumn="0" w:lastColumn="0" w:oddVBand="0" w:evenVBand="0" w:oddHBand="1" w:evenHBand="0" w:firstRowFirstColumn="0" w:firstRowLastColumn="0" w:lastRowFirstColumn="0" w:lastRowLastColumn="0"/>
             </w:pPr>
-          </w:p>
-        </w:tc>
-        <w:tc>
-          <w:tcPr>
-            <w:tcW w:w="1254" w:type="dxa"/>
+            <w:r>
+              <w:rPr>
+                <w:rFonts w:hint="eastAsia"/>
+              </w:rPr>
+              <w:t>√</w:t>
+            </w:r>
+          </w:p>
+        </w:tc>
+        <w:tc>
+          <w:tcPr>
+            <w:tcW w:w="1645" w:type="dxa"/>
             <w:vAlign w:val="center"/>
           </w:tcPr>
           <w:p>
@@ -5411,12 +5460,25 @@
               <w:jc w:val="center"/>
               <w:cnfStyle w:val="000000100000" w:firstRow="0" w:lastRow="0" w:firstColumn="0" w:lastColumn="0" w:oddVBand="0" w:evenVBand="0" w:oddHBand="1" w:evenHBand="0" w:firstRowFirstColumn="0" w:firstRowLastColumn="0" w:lastRowFirstColumn="0" w:lastRowLastColumn="0"/>
             </w:pPr>
+            <w:r>
+              <w:t>PRIMARY KEY</w:t>
+            </w:r>
+          </w:p>
+          <w:p>
+            <w:pPr>
+              <w:ind w:firstLine="0"/>
+              <w:jc w:val="center"/>
+              <w:cnfStyle w:val="000000100000" w:firstRow="0" w:lastRow="0" w:firstColumn="0" w:lastColumn="0" w:oddVBand="0" w:evenVBand="0" w:oddHBand="1" w:evenHBand="0" w:firstRowFirstColumn="0" w:firstRowLastColumn="0" w:lastRowFirstColumn="0" w:lastRowLastColumn="0"/>
+            </w:pPr>
+            <w:r>
+              <w:t>FOREIGN KEY</w:t>
+            </w:r>
           </w:p>
         </w:tc>
       </w:tr>
       <w:tr>
         <w:trPr>
-          <w:trHeight w:val="413"/>
+          <w:trHeight w:val="396"/>
           <w:jc w:val="center"/>
         </w:trPr>
         <w:tc>
@@ -5434,7 +5496,7 @@
               <w:rPr>
                 <w:rFonts w:hint="eastAsia"/>
               </w:rPr>
-              <w:t>5</w:t>
+              <w:t>2</w:t>
             </w:r>
           </w:p>
         </w:tc>
@@ -5446,16 +5508,18 @@
           <w:p>
             <w:pPr>
               <w:ind w:firstLine="0"/>
+              <w:jc w:val="center"/>
               <w:cnfStyle w:val="000000000000" w:firstRow="0" w:lastRow="0" w:firstColumn="0" w:lastColumn="0" w:oddVBand="0" w:evenVBand="0" w:oddHBand="0" w:evenHBand="0" w:firstRowFirstColumn="0" w:firstRowLastColumn="0" w:lastRowFirstColumn="0" w:lastRowLastColumn="0"/>
             </w:pPr>
-            <w:proofErr w:type="spellStart"/>
-            <w:r>
-              <w:rPr>
-                <w:rFonts w:hint="eastAsia"/>
-              </w:rPr>
-              <w:t>userEmail</w:t>
-            </w:r>
-            <w:proofErr w:type="spellEnd"/>
+            <w:r>
+              <w:rPr>
+                <w:rFonts w:hint="eastAsia"/>
+              </w:rPr>
+              <w:t>nickN</w:t>
+            </w:r>
+            <w:r>
+              <w:t>ame</w:t>
+            </w:r>
           </w:p>
         </w:tc>
         <w:tc>
@@ -5466,13 +5530,14 @@
           <w:p>
             <w:pPr>
               <w:ind w:firstLine="0"/>
+              <w:jc w:val="center"/>
               <w:cnfStyle w:val="000000000000" w:firstRow="0" w:lastRow="0" w:firstColumn="0" w:lastColumn="0" w:oddVBand="0" w:evenVBand="0" w:oddHBand="0" w:evenHBand="0" w:firstRowFirstColumn="0" w:firstRowLastColumn="0" w:lastRowFirstColumn="0" w:lastRowLastColumn="0"/>
             </w:pPr>
             <w:r>
               <w:rPr>
                 <w:rFonts w:hint="eastAsia"/>
               </w:rPr>
-              <w:t>用户邮箱</w:t>
+              <w:t>用户</w:t>
             </w:r>
           </w:p>
         </w:tc>
@@ -5484,6 +5549,7 @@
           <w:p>
             <w:pPr>
               <w:ind w:firstLine="0"/>
+              <w:jc w:val="center"/>
               <w:cnfStyle w:val="000000000000" w:firstRow="0" w:lastRow="0" w:firstColumn="0" w:lastColumn="0" w:oddVBand="0" w:evenVBand="0" w:oddHBand="0" w:evenHBand="0" w:firstRowFirstColumn="0" w:firstRowLastColumn="0" w:lastRowFirstColumn="0" w:lastRowLastColumn="0"/>
             </w:pPr>
             <w:r>
@@ -5509,7 +5575,7 @@
               <w:rPr>
                 <w:rFonts w:hint="eastAsia"/>
               </w:rPr>
-              <w:t>50</w:t>
+              <w:t>20</w:t>
             </w:r>
           </w:p>
         </w:tc>
@@ -5528,7 +5594,7 @@
         </w:tc>
         <w:tc>
           <w:tcPr>
-            <w:tcW w:w="1254" w:type="dxa"/>
+            <w:tcW w:w="1701" w:type="dxa"/>
             <w:vAlign w:val="center"/>
           </w:tcPr>
           <w:p>
@@ -5561,7 +5627,7 @@
               <w:rPr>
                 <w:rFonts w:hint="eastAsia"/>
               </w:rPr>
-              <w:t>6</w:t>
+              <w:t>3</w:t>
             </w:r>
           </w:p>
         </w:tc>
@@ -5573,16 +5639,15 @@
           <w:p>
             <w:pPr>
               <w:ind w:firstLine="0"/>
+              <w:jc w:val="center"/>
               <w:cnfStyle w:val="000000100000" w:firstRow="0" w:lastRow="0" w:firstColumn="0" w:lastColumn="0" w:oddVBand="0" w:evenVBand="0" w:oddHBand="1" w:evenHBand="0" w:firstRowFirstColumn="0" w:firstRowLastColumn="0" w:lastRowFirstColumn="0" w:lastRowLastColumn="0"/>
             </w:pPr>
-            <w:proofErr w:type="spellStart"/>
-            <w:r>
-              <w:rPr>
-                <w:rFonts w:hint="eastAsia"/>
-              </w:rPr>
-              <w:t>userPhoto</w:t>
-            </w:r>
-            <w:proofErr w:type="spellEnd"/>
+            <w:r>
+              <w:rPr>
+                <w:rFonts w:hint="eastAsia"/>
+              </w:rPr>
+              <w:t>userSex</w:t>
+            </w:r>
           </w:p>
         </w:tc>
         <w:tc>
@@ -5593,13 +5658,14 @@
           <w:p>
             <w:pPr>
               <w:ind w:firstLine="0"/>
+              <w:jc w:val="center"/>
               <w:cnfStyle w:val="000000100000" w:firstRow="0" w:lastRow="0" w:firstColumn="0" w:lastColumn="0" w:oddVBand="0" w:evenVBand="0" w:oddHBand="1" w:evenHBand="0" w:firstRowFirstColumn="0" w:firstRowLastColumn="0" w:lastRowFirstColumn="0" w:lastRowLastColumn="0"/>
             </w:pPr>
             <w:r>
               <w:rPr>
                 <w:rFonts w:hint="eastAsia"/>
               </w:rPr>
-              <w:t>用户头像</w:t>
+              <w:t>用户性别</w:t>
             </w:r>
           </w:p>
         </w:tc>
@@ -5611,13 +5677,11 @@
           <w:p>
             <w:pPr>
               <w:ind w:firstLine="0"/>
+              <w:jc w:val="center"/>
               <w:cnfStyle w:val="000000100000" w:firstRow="0" w:lastRow="0" w:firstColumn="0" w:lastColumn="0" w:oddVBand="0" w:evenVBand="0" w:oddHBand="1" w:evenHBand="0" w:firstRowFirstColumn="0" w:firstRowLastColumn="0" w:lastRowFirstColumn="0" w:lastRowLastColumn="0"/>
             </w:pPr>
             <w:r>
-              <w:rPr>
-                <w:rFonts w:hint="eastAsia"/>
-              </w:rPr>
-              <w:t>varchar</w:t>
+              <w:t>tinyint</w:t>
             </w:r>
           </w:p>
         </w:tc>
@@ -5636,7 +5700,7 @@
               <w:rPr>
                 <w:rFonts w:hint="eastAsia"/>
               </w:rPr>
-              <w:t>150</w:t>
+              <w:t>1</w:t>
             </w:r>
           </w:p>
         </w:tc>
@@ -5655,7 +5719,7 @@
         </w:tc>
         <w:tc>
           <w:tcPr>
-            <w:tcW w:w="1254" w:type="dxa"/>
+            <w:tcW w:w="1701" w:type="dxa"/>
             <w:vAlign w:val="center"/>
           </w:tcPr>
           <w:p>
@@ -5669,7 +5733,7 @@
       </w:tr>
       <w:tr>
         <w:trPr>
-          <w:trHeight w:val="396"/>
+          <w:trHeight w:val="413"/>
           <w:jc w:val="center"/>
         </w:trPr>
         <w:tc>
@@ -5682,12 +5746,15 @@
             <w:pPr>
               <w:ind w:firstLine="0"/>
               <w:jc w:val="center"/>
-            </w:pPr>
-            <w:r>
-              <w:rPr>
-                <w:rFonts w:hint="eastAsia"/>
-              </w:rPr>
-              <w:t>7</w:t>
+              <w:rPr>
+                <w:rFonts w:hint="eastAsia"/>
+              </w:rPr>
+            </w:pPr>
+            <w:r>
+              <w:rPr>
+                <w:rFonts w:hint="eastAsia"/>
+              </w:rPr>
+              <w:t>4</w:t>
             </w:r>
           </w:p>
         </w:tc>
@@ -5699,16 +5766,15 @@
           <w:p>
             <w:pPr>
               <w:ind w:firstLine="0"/>
+              <w:jc w:val="center"/>
               <w:cnfStyle w:val="000000000000" w:firstRow="0" w:lastRow="0" w:firstColumn="0" w:lastColumn="0" w:oddVBand="0" w:evenVBand="0" w:oddHBand="0" w:evenHBand="0" w:firstRowFirstColumn="0" w:firstRowLastColumn="0" w:lastRowFirstColumn="0" w:lastRowLastColumn="0"/>
             </w:pPr>
-            <w:proofErr w:type="spellStart"/>
-            <w:r>
-              <w:rPr>
-                <w:rFonts w:hint="eastAsia"/>
-              </w:rPr>
-              <w:t>createTime</w:t>
-            </w:r>
-            <w:proofErr w:type="spellEnd"/>
+            <w:r>
+              <w:rPr>
+                <w:rFonts w:hint="eastAsia"/>
+              </w:rPr>
+              <w:t>userEmail</w:t>
+            </w:r>
           </w:p>
         </w:tc>
         <w:tc>
@@ -5719,13 +5785,14 @@
           <w:p>
             <w:pPr>
               <w:ind w:firstLine="0"/>
+              <w:jc w:val="center"/>
               <w:cnfStyle w:val="000000000000" w:firstRow="0" w:lastRow="0" w:firstColumn="0" w:lastColumn="0" w:oddVBand="0" w:evenVBand="0" w:oddHBand="0" w:evenHBand="0" w:firstRowFirstColumn="0" w:firstRowLastColumn="0" w:lastRowFirstColumn="0" w:lastRowLastColumn="0"/>
             </w:pPr>
             <w:r>
               <w:rPr>
                 <w:rFonts w:hint="eastAsia"/>
               </w:rPr>
-              <w:t>创建时间</w:t>
+              <w:t>用户邮箱</w:t>
             </w:r>
           </w:p>
         </w:tc>
@@ -5737,16 +5804,15 @@
           <w:p>
             <w:pPr>
               <w:ind w:firstLine="0"/>
+              <w:jc w:val="center"/>
               <w:cnfStyle w:val="000000000000" w:firstRow="0" w:lastRow="0" w:firstColumn="0" w:lastColumn="0" w:oddVBand="0" w:evenVBand="0" w:oddHBand="0" w:evenHBand="0" w:firstRowFirstColumn="0" w:firstRowLastColumn="0" w:lastRowFirstColumn="0" w:lastRowLastColumn="0"/>
             </w:pPr>
-            <w:proofErr w:type="spellStart"/>
-            <w:r>
-              <w:rPr>
-                <w:rFonts w:hint="eastAsia"/>
-              </w:rPr>
-              <w:t>datetime</w:t>
-            </w:r>
-            <w:proofErr w:type="spellEnd"/>
+            <w:r>
+              <w:rPr>
+                <w:rFonts w:hint="eastAsia"/>
+              </w:rPr>
+              <w:t>varchar</w:t>
+            </w:r>
           </w:p>
         </w:tc>
         <w:tc>
@@ -5760,6 +5826,12 @@
               <w:jc w:val="center"/>
               <w:cnfStyle w:val="000000000000" w:firstRow="0" w:lastRow="0" w:firstColumn="0" w:lastColumn="0" w:oddVBand="0" w:evenVBand="0" w:oddHBand="0" w:evenHBand="0" w:firstRowFirstColumn="0" w:firstRowLastColumn="0" w:lastRowFirstColumn="0" w:lastRowLastColumn="0"/>
             </w:pPr>
+            <w:r>
+              <w:rPr>
+                <w:rFonts w:hint="eastAsia"/>
+              </w:rPr>
+              <w:t>50</w:t>
+            </w:r>
           </w:p>
         </w:tc>
         <w:tc>
@@ -5777,7 +5849,7 @@
         </w:tc>
         <w:tc>
           <w:tcPr>
-            <w:tcW w:w="1254" w:type="dxa"/>
+            <w:tcW w:w="1701" w:type="dxa"/>
             <w:vAlign w:val="center"/>
           </w:tcPr>
           <w:p>
@@ -5786,6 +5858,9 @@
               <w:jc w:val="center"/>
               <w:cnfStyle w:val="000000000000" w:firstRow="0" w:lastRow="0" w:firstColumn="0" w:lastColumn="0" w:oddVBand="0" w:evenVBand="0" w:oddHBand="0" w:evenHBand="0" w:firstRowFirstColumn="0" w:firstRowLastColumn="0" w:lastRowFirstColumn="0" w:lastRowLastColumn="0"/>
             </w:pPr>
+            <w:r>
+              <w:t>UNIQUE KEY</w:t>
+            </w:r>
           </w:p>
         </w:tc>
       </w:tr>
@@ -5805,12 +5880,15 @@
             <w:pPr>
               <w:ind w:firstLine="0"/>
               <w:jc w:val="center"/>
-            </w:pPr>
-            <w:r>
-              <w:rPr>
-                <w:rFonts w:hint="eastAsia"/>
-              </w:rPr>
-              <w:t>8</w:t>
+              <w:rPr>
+                <w:rFonts w:hint="eastAsia"/>
+              </w:rPr>
+            </w:pPr>
+            <w:r>
+              <w:rPr>
+                <w:rFonts w:hint="eastAsia"/>
+              </w:rPr>
+              <w:t>5</w:t>
             </w:r>
           </w:p>
         </w:tc>
@@ -5822,16 +5900,15 @@
           <w:p>
             <w:pPr>
               <w:ind w:firstLine="0"/>
+              <w:jc w:val="center"/>
               <w:cnfStyle w:val="000000100000" w:firstRow="0" w:lastRow="0" w:firstColumn="0" w:lastColumn="0" w:oddVBand="0" w:evenVBand="0" w:oddHBand="1" w:evenHBand="0" w:firstRowFirstColumn="0" w:firstRowLastColumn="0" w:lastRowFirstColumn="0" w:lastRowLastColumn="0"/>
-            </w:pPr>
-            <w:proofErr w:type="spellStart"/>
-            <w:r>
-              <w:rPr>
-                <w:rFonts w:hint="eastAsia"/>
-              </w:rPr>
-              <w:t>lastIP</w:t>
-            </w:r>
-            <w:proofErr w:type="spellEnd"/>
+              <w:rPr>
+                <w:rFonts w:hint="eastAsia"/>
+              </w:rPr>
+            </w:pPr>
+            <w:r>
+              <w:t>emailBindTime</w:t>
+            </w:r>
           </w:p>
         </w:tc>
         <w:tc>
@@ -5842,13 +5919,17 @@
           <w:p>
             <w:pPr>
               <w:ind w:firstLine="0"/>
+              <w:jc w:val="center"/>
               <w:cnfStyle w:val="000000100000" w:firstRow="0" w:lastRow="0" w:firstColumn="0" w:lastColumn="0" w:oddVBand="0" w:evenVBand="0" w:oddHBand="1" w:evenHBand="0" w:firstRowFirstColumn="0" w:firstRowLastColumn="0" w:lastRowFirstColumn="0" w:lastRowLastColumn="0"/>
-            </w:pPr>
-            <w:r>
-              <w:rPr>
-                <w:rFonts w:hint="eastAsia"/>
-              </w:rPr>
-              <w:t>最后登陆IP</w:t>
+              <w:rPr>
+                <w:rFonts w:hint="eastAsia"/>
+              </w:rPr>
+            </w:pPr>
+            <w:r>
+              <w:rPr>
+                <w:rFonts w:hint="eastAsia"/>
+              </w:rPr>
+              <w:t>邮箱绑定时间</w:t>
             </w:r>
           </w:p>
         </w:tc>
@@ -5860,7 +5941,135 @@
           <w:p>
             <w:pPr>
               <w:ind w:firstLine="0"/>
+              <w:jc w:val="center"/>
               <w:cnfStyle w:val="000000100000" w:firstRow="0" w:lastRow="0" w:firstColumn="0" w:lastColumn="0" w:oddVBand="0" w:evenVBand="0" w:oddHBand="1" w:evenHBand="0" w:firstRowFirstColumn="0" w:firstRowLastColumn="0" w:lastRowFirstColumn="0" w:lastRowLastColumn="0"/>
+              <w:rPr>
+                <w:rFonts w:hint="eastAsia"/>
+              </w:rPr>
+            </w:pPr>
+            <w:r>
+              <w:rPr>
+                <w:rFonts w:hint="eastAsia"/>
+              </w:rPr>
+              <w:t>datetime</w:t>
+            </w:r>
+          </w:p>
+        </w:tc>
+        <w:tc>
+          <w:tcPr>
+            <w:tcW w:w="805" w:type="dxa"/>
+            <w:vAlign w:val="center"/>
+          </w:tcPr>
+          <w:p>
+            <w:pPr>
+              <w:ind w:firstLine="0"/>
+              <w:jc w:val="center"/>
+              <w:cnfStyle w:val="000000100000" w:firstRow="0" w:lastRow="0" w:firstColumn="0" w:lastColumn="0" w:oddVBand="0" w:evenVBand="0" w:oddHBand="1" w:evenHBand="0" w:firstRowFirstColumn="0" w:firstRowLastColumn="0" w:lastRowFirstColumn="0" w:lastRowLastColumn="0"/>
+              <w:rPr>
+                <w:rFonts w:hint="eastAsia"/>
+              </w:rPr>
+            </w:pPr>
+          </w:p>
+        </w:tc>
+        <w:tc>
+          <w:tcPr>
+            <w:tcW w:w="709" w:type="dxa"/>
+            <w:vAlign w:val="center"/>
+          </w:tcPr>
+          <w:p>
+            <w:pPr>
+              <w:ind w:firstLine="0"/>
+              <w:jc w:val="center"/>
+              <w:cnfStyle w:val="000000100000" w:firstRow="0" w:lastRow="0" w:firstColumn="0" w:lastColumn="0" w:oddVBand="0" w:evenVBand="0" w:oddHBand="1" w:evenHBand="0" w:firstRowFirstColumn="0" w:firstRowLastColumn="0" w:lastRowFirstColumn="0" w:lastRowLastColumn="0"/>
+            </w:pPr>
+          </w:p>
+        </w:tc>
+        <w:tc>
+          <w:tcPr>
+            <w:tcW w:w="1701" w:type="dxa"/>
+            <w:vAlign w:val="center"/>
+          </w:tcPr>
+          <w:p>
+            <w:pPr>
+              <w:ind w:firstLine="0"/>
+              <w:jc w:val="center"/>
+              <w:cnfStyle w:val="000000100000" w:firstRow="0" w:lastRow="0" w:firstColumn="0" w:lastColumn="0" w:oddVBand="0" w:evenVBand="0" w:oddHBand="1" w:evenHBand="0" w:firstRowFirstColumn="0" w:firstRowLastColumn="0" w:lastRowFirstColumn="0" w:lastRowLastColumn="0"/>
+            </w:pPr>
+          </w:p>
+        </w:tc>
+      </w:tr>
+      <w:tr>
+        <w:trPr>
+          <w:trHeight w:val="413"/>
+          <w:jc w:val="center"/>
+        </w:trPr>
+        <w:tc>
+          <w:tcPr>
+            <w:cnfStyle w:val="001000000000" w:firstRow="0" w:lastRow="0" w:firstColumn="1" w:lastColumn="0" w:oddVBand="0" w:evenVBand="0" w:oddHBand="0" w:evenHBand="0" w:firstRowFirstColumn="0" w:firstRowLastColumn="0" w:lastRowFirstColumn="0" w:lastRowLastColumn="0"/>
+            <w:tcW w:w="554" w:type="dxa"/>
+            <w:vAlign w:val="center"/>
+          </w:tcPr>
+          <w:p>
+            <w:pPr>
+              <w:ind w:firstLine="0"/>
+              <w:jc w:val="center"/>
+            </w:pPr>
+            <w:r>
+              <w:rPr>
+                <w:rFonts w:hint="eastAsia"/>
+              </w:rPr>
+              <w:t>6</w:t>
+            </w:r>
+          </w:p>
+        </w:tc>
+        <w:tc>
+          <w:tcPr>
+            <w:tcW w:w="1284" w:type="dxa"/>
+            <w:vAlign w:val="center"/>
+          </w:tcPr>
+          <w:p>
+            <w:pPr>
+              <w:ind w:firstLine="0"/>
+              <w:jc w:val="center"/>
+              <w:cnfStyle w:val="000000000000" w:firstRow="0" w:lastRow="0" w:firstColumn="0" w:lastColumn="0" w:oddVBand="0" w:evenVBand="0" w:oddHBand="0" w:evenHBand="0" w:firstRowFirstColumn="0" w:firstRowLastColumn="0" w:lastRowFirstColumn="0" w:lastRowLastColumn="0"/>
+            </w:pPr>
+            <w:r>
+              <w:rPr>
+                <w:rFonts w:hint="eastAsia"/>
+              </w:rPr>
+              <w:t>userPhoto</w:t>
+            </w:r>
+          </w:p>
+        </w:tc>
+        <w:tc>
+          <w:tcPr>
+            <w:tcW w:w="1768" w:type="dxa"/>
+            <w:vAlign w:val="center"/>
+          </w:tcPr>
+          <w:p>
+            <w:pPr>
+              <w:ind w:firstLine="0"/>
+              <w:jc w:val="center"/>
+              <w:cnfStyle w:val="000000000000" w:firstRow="0" w:lastRow="0" w:firstColumn="0" w:lastColumn="0" w:oddVBand="0" w:evenVBand="0" w:oddHBand="0" w:evenHBand="0" w:firstRowFirstColumn="0" w:firstRowLastColumn="0" w:lastRowFirstColumn="0" w:lastRowLastColumn="0"/>
+            </w:pPr>
+            <w:r>
+              <w:rPr>
+                <w:rFonts w:hint="eastAsia"/>
+              </w:rPr>
+              <w:t>用户头像</w:t>
+            </w:r>
+          </w:p>
+        </w:tc>
+        <w:tc>
+          <w:tcPr>
+            <w:tcW w:w="1254" w:type="dxa"/>
+            <w:vAlign w:val="center"/>
+          </w:tcPr>
+          <w:p>
+            <w:pPr>
+              <w:ind w:firstLine="0"/>
+              <w:jc w:val="center"/>
+              <w:cnfStyle w:val="000000000000" w:firstRow="0" w:lastRow="0" w:firstColumn="0" w:lastColumn="0" w:oddVBand="0" w:evenVBand="0" w:oddHBand="0" w:evenHBand="0" w:firstRowFirstColumn="0" w:firstRowLastColumn="0" w:lastRowFirstColumn="0" w:lastRowLastColumn="0"/>
             </w:pPr>
             <w:r>
               <w:rPr>
@@ -5879,14 +6088,136 @@
             <w:pPr>
               <w:ind w:firstLine="0"/>
               <w:jc w:val="center"/>
+              <w:cnfStyle w:val="000000000000" w:firstRow="0" w:lastRow="0" w:firstColumn="0" w:lastColumn="0" w:oddVBand="0" w:evenVBand="0" w:oddHBand="0" w:evenHBand="0" w:firstRowFirstColumn="0" w:firstRowLastColumn="0" w:lastRowFirstColumn="0" w:lastRowLastColumn="0"/>
+            </w:pPr>
+            <w:r>
+              <w:rPr>
+                <w:rFonts w:hint="eastAsia"/>
+              </w:rPr>
+              <w:t>150</w:t>
+            </w:r>
+          </w:p>
+        </w:tc>
+        <w:tc>
+          <w:tcPr>
+            <w:tcW w:w="709" w:type="dxa"/>
+            <w:vAlign w:val="center"/>
+          </w:tcPr>
+          <w:p>
+            <w:pPr>
+              <w:ind w:firstLine="0"/>
+              <w:jc w:val="center"/>
+              <w:cnfStyle w:val="000000000000" w:firstRow="0" w:lastRow="0" w:firstColumn="0" w:lastColumn="0" w:oddVBand="0" w:evenVBand="0" w:oddHBand="0" w:evenHBand="0" w:firstRowFirstColumn="0" w:firstRowLastColumn="0" w:lastRowFirstColumn="0" w:lastRowLastColumn="0"/>
+            </w:pPr>
+          </w:p>
+        </w:tc>
+        <w:tc>
+          <w:tcPr>
+            <w:tcW w:w="1701" w:type="dxa"/>
+            <w:vAlign w:val="center"/>
+          </w:tcPr>
+          <w:p>
+            <w:pPr>
+              <w:ind w:firstLine="0"/>
+              <w:jc w:val="center"/>
+              <w:cnfStyle w:val="000000000000" w:firstRow="0" w:lastRow="0" w:firstColumn="0" w:lastColumn="0" w:oddVBand="0" w:evenVBand="0" w:oddHBand="0" w:evenHBand="0" w:firstRowFirstColumn="0" w:firstRowLastColumn="0" w:lastRowFirstColumn="0" w:lastRowLastColumn="0"/>
+            </w:pPr>
+          </w:p>
+        </w:tc>
+      </w:tr>
+      <w:tr>
+        <w:trPr>
+          <w:cnfStyle w:val="000000100000" w:firstRow="0" w:lastRow="0" w:firstColumn="0" w:lastColumn="0" w:oddVBand="0" w:evenVBand="0" w:oddHBand="1" w:evenHBand="0" w:firstRowFirstColumn="0" w:firstRowLastColumn="0" w:lastRowFirstColumn="0" w:lastRowLastColumn="0"/>
+          <w:trHeight w:val="396"/>
+          <w:jc w:val="center"/>
+        </w:trPr>
+        <w:tc>
+          <w:tcPr>
+            <w:cnfStyle w:val="001000000000" w:firstRow="0" w:lastRow="0" w:firstColumn="1" w:lastColumn="0" w:oddVBand="0" w:evenVBand="0" w:oddHBand="0" w:evenHBand="0" w:firstRowFirstColumn="0" w:firstRowLastColumn="0" w:lastRowFirstColumn="0" w:lastRowLastColumn="0"/>
+            <w:tcW w:w="554" w:type="dxa"/>
+            <w:vAlign w:val="center"/>
+          </w:tcPr>
+          <w:p>
+            <w:pPr>
+              <w:ind w:firstLine="0"/>
+              <w:jc w:val="center"/>
+            </w:pPr>
+            <w:r>
+              <w:rPr>
+                <w:rFonts w:hint="eastAsia"/>
+              </w:rPr>
+              <w:t>7</w:t>
+            </w:r>
+          </w:p>
+        </w:tc>
+        <w:tc>
+          <w:tcPr>
+            <w:tcW w:w="1284" w:type="dxa"/>
+            <w:vAlign w:val="center"/>
+          </w:tcPr>
+          <w:p>
+            <w:pPr>
+              <w:ind w:firstLine="0"/>
+              <w:jc w:val="center"/>
               <w:cnfStyle w:val="000000100000" w:firstRow="0" w:lastRow="0" w:firstColumn="0" w:lastColumn="0" w:oddVBand="0" w:evenVBand="0" w:oddHBand="1" w:evenHBand="0" w:firstRowFirstColumn="0" w:firstRowLastColumn="0" w:lastRowFirstColumn="0" w:lastRowLastColumn="0"/>
             </w:pPr>
             <w:r>
               <w:rPr>
                 <w:rFonts w:hint="eastAsia"/>
               </w:rPr>
-              <w:t>16</w:t>
-            </w:r>
+              <w:t>createTime</w:t>
+            </w:r>
+          </w:p>
+        </w:tc>
+        <w:tc>
+          <w:tcPr>
+            <w:tcW w:w="1768" w:type="dxa"/>
+            <w:vAlign w:val="center"/>
+          </w:tcPr>
+          <w:p>
+            <w:pPr>
+              <w:ind w:firstLine="0"/>
+              <w:jc w:val="center"/>
+              <w:cnfStyle w:val="000000100000" w:firstRow="0" w:lastRow="0" w:firstColumn="0" w:lastColumn="0" w:oddVBand="0" w:evenVBand="0" w:oddHBand="1" w:evenHBand="0" w:firstRowFirstColumn="0" w:firstRowLastColumn="0" w:lastRowFirstColumn="0" w:lastRowLastColumn="0"/>
+            </w:pPr>
+            <w:r>
+              <w:rPr>
+                <w:rFonts w:hint="eastAsia"/>
+              </w:rPr>
+              <w:t>创建时间</w:t>
+            </w:r>
+          </w:p>
+        </w:tc>
+        <w:tc>
+          <w:tcPr>
+            <w:tcW w:w="1254" w:type="dxa"/>
+            <w:vAlign w:val="center"/>
+          </w:tcPr>
+          <w:p>
+            <w:pPr>
+              <w:ind w:firstLine="0"/>
+              <w:jc w:val="center"/>
+              <w:cnfStyle w:val="000000100000" w:firstRow="0" w:lastRow="0" w:firstColumn="0" w:lastColumn="0" w:oddVBand="0" w:evenVBand="0" w:oddHBand="1" w:evenHBand="0" w:firstRowFirstColumn="0" w:firstRowLastColumn="0" w:lastRowFirstColumn="0" w:lastRowLastColumn="0"/>
+            </w:pPr>
+            <w:r>
+              <w:rPr>
+                <w:rFonts w:hint="eastAsia"/>
+              </w:rPr>
+              <w:t>datetime</w:t>
+            </w:r>
+          </w:p>
+        </w:tc>
+        <w:tc>
+          <w:tcPr>
+            <w:tcW w:w="805" w:type="dxa"/>
+            <w:vAlign w:val="center"/>
+          </w:tcPr>
+          <w:p>
+            <w:pPr>
+              <w:ind w:firstLine="0"/>
+              <w:jc w:val="center"/>
+              <w:cnfStyle w:val="000000100000" w:firstRow="0" w:lastRow="0" w:firstColumn="0" w:lastColumn="0" w:oddVBand="0" w:evenVBand="0" w:oddHBand="1" w:evenHBand="0" w:firstRowFirstColumn="0" w:firstRowLastColumn="0" w:lastRowFirstColumn="0" w:lastRowLastColumn="0"/>
+            </w:pPr>
           </w:p>
         </w:tc>
         <w:tc>
@@ -5904,7 +6235,7 @@
         </w:tc>
         <w:tc>
           <w:tcPr>
-            <w:tcW w:w="1254" w:type="dxa"/>
+            <w:tcW w:w="1701" w:type="dxa"/>
             <w:vAlign w:val="center"/>
           </w:tcPr>
           <w:p>
@@ -5936,38 +6267,306 @@
               <w:rPr>
                 <w:rFonts w:hint="eastAsia"/>
               </w:rPr>
+              <w:lastRenderedPageBreak/>
+              <w:t>8</w:t>
+            </w:r>
+          </w:p>
+        </w:tc>
+        <w:tc>
+          <w:tcPr>
+            <w:tcW w:w="1284" w:type="dxa"/>
+            <w:vAlign w:val="center"/>
+          </w:tcPr>
+          <w:p>
+            <w:pPr>
+              <w:ind w:firstLine="0"/>
+              <w:jc w:val="center"/>
+              <w:cnfStyle w:val="000000000000" w:firstRow="0" w:lastRow="0" w:firstColumn="0" w:lastColumn="0" w:oddVBand="0" w:evenVBand="0" w:oddHBand="0" w:evenHBand="0" w:firstRowFirstColumn="0" w:firstRowLastColumn="0" w:lastRowFirstColumn="0" w:lastRowLastColumn="0"/>
+            </w:pPr>
+            <w:r>
+              <w:t>update</w:t>
+            </w:r>
+            <w:r>
+              <w:rPr>
+                <w:rFonts w:hint="eastAsia"/>
+              </w:rPr>
+              <w:t>Time</w:t>
+            </w:r>
+          </w:p>
+        </w:tc>
+        <w:tc>
+          <w:tcPr>
+            <w:tcW w:w="1768" w:type="dxa"/>
+            <w:vAlign w:val="center"/>
+          </w:tcPr>
+          <w:p>
+            <w:pPr>
+              <w:ind w:firstLine="0"/>
+              <w:jc w:val="center"/>
+              <w:cnfStyle w:val="000000000000" w:firstRow="0" w:lastRow="0" w:firstColumn="0" w:lastColumn="0" w:oddVBand="0" w:evenVBand="0" w:oddHBand="0" w:evenHBand="0" w:firstRowFirstColumn="0" w:firstRowLastColumn="0" w:lastRowFirstColumn="0" w:lastRowLastColumn="0"/>
+            </w:pPr>
+            <w:r>
+              <w:rPr>
+                <w:rFonts w:hint="eastAsia"/>
+              </w:rPr>
+              <w:t>修改</w:t>
+            </w:r>
+            <w:r>
+              <w:rPr>
+                <w:rFonts w:hint="eastAsia"/>
+              </w:rPr>
+              <w:t>时间</w:t>
+            </w:r>
+          </w:p>
+        </w:tc>
+        <w:tc>
+          <w:tcPr>
+            <w:tcW w:w="1254" w:type="dxa"/>
+            <w:vAlign w:val="center"/>
+          </w:tcPr>
+          <w:p>
+            <w:pPr>
+              <w:ind w:firstLine="0"/>
+              <w:jc w:val="center"/>
+              <w:cnfStyle w:val="000000000000" w:firstRow="0" w:lastRow="0" w:firstColumn="0" w:lastColumn="0" w:oddVBand="0" w:evenVBand="0" w:oddHBand="0" w:evenHBand="0" w:firstRowFirstColumn="0" w:firstRowLastColumn="0" w:lastRowFirstColumn="0" w:lastRowLastColumn="0"/>
+            </w:pPr>
+            <w:r>
+              <w:rPr>
+                <w:rFonts w:hint="eastAsia"/>
+              </w:rPr>
+              <w:t>datetime</w:t>
+            </w:r>
+          </w:p>
+        </w:tc>
+        <w:tc>
+          <w:tcPr>
+            <w:tcW w:w="805" w:type="dxa"/>
+            <w:vAlign w:val="center"/>
+          </w:tcPr>
+          <w:p>
+            <w:pPr>
+              <w:ind w:firstLine="0"/>
+              <w:jc w:val="center"/>
+              <w:cnfStyle w:val="000000000000" w:firstRow="0" w:lastRow="0" w:firstColumn="0" w:lastColumn="0" w:oddVBand="0" w:evenVBand="0" w:oddHBand="0" w:evenHBand="0" w:firstRowFirstColumn="0" w:firstRowLastColumn="0" w:lastRowFirstColumn="0" w:lastRowLastColumn="0"/>
+            </w:pPr>
+          </w:p>
+        </w:tc>
+        <w:tc>
+          <w:tcPr>
+            <w:tcW w:w="709" w:type="dxa"/>
+            <w:vAlign w:val="center"/>
+          </w:tcPr>
+          <w:p>
+            <w:pPr>
+              <w:ind w:firstLine="0"/>
+              <w:jc w:val="center"/>
+              <w:cnfStyle w:val="000000000000" w:firstRow="0" w:lastRow="0" w:firstColumn="0" w:lastColumn="0" w:oddVBand="0" w:evenVBand="0" w:oddHBand="0" w:evenHBand="0" w:firstRowFirstColumn="0" w:firstRowLastColumn="0" w:lastRowFirstColumn="0" w:lastRowLastColumn="0"/>
+            </w:pPr>
+          </w:p>
+        </w:tc>
+        <w:tc>
+          <w:tcPr>
+            <w:tcW w:w="1701" w:type="dxa"/>
+            <w:vAlign w:val="center"/>
+          </w:tcPr>
+          <w:p>
+            <w:pPr>
+              <w:ind w:firstLine="0"/>
+              <w:jc w:val="center"/>
+              <w:cnfStyle w:val="000000000000" w:firstRow="0" w:lastRow="0" w:firstColumn="0" w:lastColumn="0" w:oddVBand="0" w:evenVBand="0" w:oddHBand="0" w:evenHBand="0" w:firstRowFirstColumn="0" w:firstRowLastColumn="0" w:lastRowFirstColumn="0" w:lastRowLastColumn="0"/>
+            </w:pPr>
+          </w:p>
+        </w:tc>
+      </w:tr>
+      <w:tr>
+        <w:trPr>
+          <w:cnfStyle w:val="000000100000" w:firstRow="0" w:lastRow="0" w:firstColumn="0" w:lastColumn="0" w:oddVBand="0" w:evenVBand="0" w:oddHBand="1" w:evenHBand="0" w:firstRowFirstColumn="0" w:firstRowLastColumn="0" w:lastRowFirstColumn="0" w:lastRowLastColumn="0"/>
+          <w:trHeight w:val="413"/>
+          <w:jc w:val="center"/>
+        </w:trPr>
+        <w:tc>
+          <w:tcPr>
+            <w:cnfStyle w:val="001000000000" w:firstRow="0" w:lastRow="0" w:firstColumn="1" w:lastColumn="0" w:oddVBand="0" w:evenVBand="0" w:oddHBand="0" w:evenHBand="0" w:firstRowFirstColumn="0" w:firstRowLastColumn="0" w:lastRowFirstColumn="0" w:lastRowLastColumn="0"/>
+            <w:tcW w:w="535" w:type="dxa"/>
+            <w:vAlign w:val="center"/>
+          </w:tcPr>
+          <w:p>
+            <w:pPr>
+              <w:ind w:firstLine="0"/>
+              <w:jc w:val="center"/>
+            </w:pPr>
+            <w:r>
+              <w:rPr>
+                <w:rFonts w:hint="eastAsia"/>
+              </w:rPr>
               <w:t>9</w:t>
             </w:r>
           </w:p>
         </w:tc>
         <w:tc>
           <w:tcPr>
-            <w:tcW w:w="1284" w:type="dxa"/>
-            <w:vAlign w:val="center"/>
-          </w:tcPr>
-          <w:p>
-            <w:pPr>
-              <w:ind w:firstLine="0"/>
+            <w:tcW w:w="1541" w:type="dxa"/>
+            <w:vAlign w:val="center"/>
+          </w:tcPr>
+          <w:p>
+            <w:pPr>
+              <w:ind w:firstLine="0"/>
+              <w:jc w:val="center"/>
+              <w:cnfStyle w:val="000000100000" w:firstRow="0" w:lastRow="0" w:firstColumn="0" w:lastColumn="0" w:oddVBand="0" w:evenVBand="0" w:oddHBand="1" w:evenHBand="0" w:firstRowFirstColumn="0" w:firstRowLastColumn="0" w:lastRowFirstColumn="0" w:lastRowLastColumn="0"/>
+            </w:pPr>
+            <w:r>
+              <w:rPr>
+                <w:rFonts w:hint="eastAsia"/>
+              </w:rPr>
+              <w:t>lastIP</w:t>
+            </w:r>
+          </w:p>
+        </w:tc>
+        <w:tc>
+          <w:tcPr>
+            <w:tcW w:w="1653" w:type="dxa"/>
+            <w:vAlign w:val="center"/>
+          </w:tcPr>
+          <w:p>
+            <w:pPr>
+              <w:ind w:firstLine="0"/>
+              <w:jc w:val="center"/>
+              <w:cnfStyle w:val="000000100000" w:firstRow="0" w:lastRow="0" w:firstColumn="0" w:lastColumn="0" w:oddVBand="0" w:evenVBand="0" w:oddHBand="1" w:evenHBand="0" w:firstRowFirstColumn="0" w:firstRowLastColumn="0" w:lastRowFirstColumn="0" w:lastRowLastColumn="0"/>
+            </w:pPr>
+            <w:r>
+              <w:rPr>
+                <w:rFonts w:hint="eastAsia"/>
+              </w:rPr>
+              <w:t>最后登陆IP</w:t>
+            </w:r>
+          </w:p>
+        </w:tc>
+        <w:tc>
+          <w:tcPr>
+            <w:tcW w:w="1233" w:type="dxa"/>
+            <w:vAlign w:val="center"/>
+          </w:tcPr>
+          <w:p>
+            <w:pPr>
+              <w:ind w:firstLine="0"/>
+              <w:jc w:val="center"/>
+              <w:cnfStyle w:val="000000100000" w:firstRow="0" w:lastRow="0" w:firstColumn="0" w:lastColumn="0" w:oddVBand="0" w:evenVBand="0" w:oddHBand="1" w:evenHBand="0" w:firstRowFirstColumn="0" w:firstRowLastColumn="0" w:lastRowFirstColumn="0" w:lastRowLastColumn="0"/>
+            </w:pPr>
+            <w:r>
+              <w:rPr>
+                <w:rFonts w:hint="eastAsia"/>
+              </w:rPr>
+              <w:t>varchar</w:t>
+            </w:r>
+          </w:p>
+        </w:tc>
+        <w:tc>
+          <w:tcPr>
+            <w:tcW w:w="783" w:type="dxa"/>
+            <w:vAlign w:val="center"/>
+          </w:tcPr>
+          <w:p>
+            <w:pPr>
+              <w:ind w:firstLine="0"/>
+              <w:jc w:val="center"/>
+              <w:cnfStyle w:val="000000100000" w:firstRow="0" w:lastRow="0" w:firstColumn="0" w:lastColumn="0" w:oddVBand="0" w:evenVBand="0" w:oddHBand="1" w:evenHBand="0" w:firstRowFirstColumn="0" w:firstRowLastColumn="0" w:lastRowFirstColumn="0" w:lastRowLastColumn="0"/>
+            </w:pPr>
+            <w:r>
+              <w:rPr>
+                <w:rFonts w:hint="eastAsia"/>
+              </w:rPr>
+              <w:t>16</w:t>
+            </w:r>
+          </w:p>
+        </w:tc>
+        <w:tc>
+          <w:tcPr>
+            <w:tcW w:w="685" w:type="dxa"/>
+            <w:vAlign w:val="center"/>
+          </w:tcPr>
+          <w:p>
+            <w:pPr>
+              <w:ind w:firstLine="0"/>
+              <w:jc w:val="center"/>
+              <w:cnfStyle w:val="000000100000" w:firstRow="0" w:lastRow="0" w:firstColumn="0" w:lastColumn="0" w:oddVBand="0" w:evenVBand="0" w:oddHBand="1" w:evenHBand="0" w:firstRowFirstColumn="0" w:firstRowLastColumn="0" w:lastRowFirstColumn="0" w:lastRowLastColumn="0"/>
+            </w:pPr>
+          </w:p>
+        </w:tc>
+        <w:tc>
+          <w:tcPr>
+            <w:tcW w:w="1645" w:type="dxa"/>
+            <w:vAlign w:val="center"/>
+          </w:tcPr>
+          <w:p>
+            <w:pPr>
+              <w:ind w:firstLine="0"/>
+              <w:jc w:val="center"/>
+              <w:cnfStyle w:val="000000100000" w:firstRow="0" w:lastRow="0" w:firstColumn="0" w:lastColumn="0" w:oddVBand="0" w:evenVBand="0" w:oddHBand="1" w:evenHBand="0" w:firstRowFirstColumn="0" w:firstRowLastColumn="0" w:lastRowFirstColumn="0" w:lastRowLastColumn="0"/>
+            </w:pPr>
+          </w:p>
+        </w:tc>
+      </w:tr>
+      <w:tr>
+        <w:trPr>
+          <w:trHeight w:val="396"/>
+          <w:jc w:val="center"/>
+        </w:trPr>
+        <w:tc>
+          <w:tcPr>
+            <w:cnfStyle w:val="001000000000" w:firstRow="0" w:lastRow="0" w:firstColumn="1" w:lastColumn="0" w:oddVBand="0" w:evenVBand="0" w:oddHBand="0" w:evenHBand="0" w:firstRowFirstColumn="0" w:firstRowLastColumn="0" w:lastRowFirstColumn="0" w:lastRowLastColumn="0"/>
+            <w:tcW w:w="535" w:type="dxa"/>
+            <w:vAlign w:val="center"/>
+          </w:tcPr>
+          <w:p>
+            <w:pPr>
+              <w:ind w:firstLine="0"/>
+              <w:jc w:val="center"/>
+            </w:pPr>
+            <w:r>
+              <w:rPr>
+                <w:rFonts w:hint="eastAsia"/>
+              </w:rPr>
+              <w:t>10</w:t>
+            </w:r>
+          </w:p>
+        </w:tc>
+        <w:tc>
+          <w:tcPr>
+            <w:tcW w:w="1541" w:type="dxa"/>
+            <w:vAlign w:val="center"/>
+          </w:tcPr>
+          <w:p>
+            <w:pPr>
+              <w:ind w:firstLine="0"/>
+              <w:jc w:val="center"/>
               <w:cnfStyle w:val="000000000000" w:firstRow="0" w:lastRow="0" w:firstColumn="0" w:lastColumn="0" w:oddVBand="0" w:evenVBand="0" w:oddHBand="0" w:evenHBand="0" w:firstRowFirstColumn="0" w:firstRowLastColumn="0" w:lastRowFirstColumn="0" w:lastRowLastColumn="0"/>
             </w:pPr>
-            <w:proofErr w:type="spellStart"/>
-            <w:r>
-              <w:rPr>
-                <w:rFonts w:hint="eastAsia"/>
-              </w:rPr>
-              <w:t>lastTIme</w:t>
-            </w:r>
-            <w:proofErr w:type="spellEnd"/>
-          </w:p>
-        </w:tc>
-        <w:tc>
-          <w:tcPr>
-            <w:tcW w:w="1768" w:type="dxa"/>
-            <w:vAlign w:val="center"/>
-          </w:tcPr>
-          <w:p>
-            <w:pPr>
-              <w:ind w:firstLine="0"/>
+            <w:r>
+              <w:rPr>
+                <w:rFonts w:hint="eastAsia"/>
+              </w:rPr>
+              <w:t>lastT</w:t>
+            </w:r>
+            <w:r>
+              <w:t>i</w:t>
+            </w:r>
+            <w:r>
+              <w:rPr>
+                <w:rFonts w:hint="eastAsia"/>
+              </w:rPr>
+              <w:t>me</w:t>
+            </w:r>
+          </w:p>
+        </w:tc>
+        <w:tc>
+          <w:tcPr>
+            <w:tcW w:w="1653" w:type="dxa"/>
+            <w:vAlign w:val="center"/>
+          </w:tcPr>
+          <w:p>
+            <w:pPr>
+              <w:ind w:firstLine="0"/>
+              <w:jc w:val="center"/>
               <w:cnfStyle w:val="000000000000" w:firstRow="0" w:lastRow="0" w:firstColumn="0" w:lastColumn="0" w:oddVBand="0" w:evenVBand="0" w:oddHBand="0" w:evenHBand="0" w:firstRowFirstColumn="0" w:firstRowLastColumn="0" w:lastRowFirstColumn="0" w:lastRowLastColumn="0"/>
             </w:pPr>
             <w:r>
@@ -5980,27 +6579,26 @@
         </w:tc>
         <w:tc>
           <w:tcPr>
-            <w:tcW w:w="1254" w:type="dxa"/>
-            <w:vAlign w:val="center"/>
-          </w:tcPr>
-          <w:p>
-            <w:pPr>
-              <w:ind w:firstLine="0"/>
+            <w:tcW w:w="1233" w:type="dxa"/>
+            <w:vAlign w:val="center"/>
+          </w:tcPr>
+          <w:p>
+            <w:pPr>
+              <w:ind w:firstLine="0"/>
+              <w:jc w:val="center"/>
               <w:cnfStyle w:val="000000000000" w:firstRow="0" w:lastRow="0" w:firstColumn="0" w:lastColumn="0" w:oddVBand="0" w:evenVBand="0" w:oddHBand="0" w:evenHBand="0" w:firstRowFirstColumn="0" w:firstRowLastColumn="0" w:lastRowFirstColumn="0" w:lastRowLastColumn="0"/>
             </w:pPr>
-            <w:proofErr w:type="spellStart"/>
             <w:r>
               <w:rPr>
                 <w:rFonts w:hint="eastAsia"/>
               </w:rPr>
               <w:t>datetime</w:t>
             </w:r>
-            <w:proofErr w:type="spellEnd"/>
-          </w:p>
-        </w:tc>
-        <w:tc>
-          <w:tcPr>
-            <w:tcW w:w="805" w:type="dxa"/>
+          </w:p>
+        </w:tc>
+        <w:tc>
+          <w:tcPr>
+            <w:tcW w:w="783" w:type="dxa"/>
             <w:vAlign w:val="center"/>
           </w:tcPr>
           <w:p>
@@ -6013,7 +6611,7 @@
         </w:tc>
         <w:tc>
           <w:tcPr>
-            <w:tcW w:w="709" w:type="dxa"/>
+            <w:tcW w:w="685" w:type="dxa"/>
             <w:vAlign w:val="center"/>
           </w:tcPr>
           <w:p>
@@ -6026,7 +6624,7 @@
         </w:tc>
         <w:tc>
           <w:tcPr>
-            <w:tcW w:w="1254" w:type="dxa"/>
+            <w:tcW w:w="1645" w:type="dxa"/>
             <w:vAlign w:val="center"/>
           </w:tcPr>
           <w:p>
@@ -6041,86 +6639,53 @@
     </w:tbl>
     <w:p>
       <w:pPr>
-        <w:pStyle w:val="af2"/>
-        <w:rPr>
-          <w:rFonts w:cstheme="majorBidi"/>
-          <w:sz w:val="28"/>
-          <w:szCs w:val="28"/>
-        </w:rPr>
-      </w:pPr>
-      <w:bookmarkStart w:id="15" w:name="_GoBack"/>
-      <w:bookmarkEnd w:id="15"/>
-      <w:r>
-        <w:br w:type="page"/>
-      </w:r>
-    </w:p>
-    <w:p>
-      <w:pPr>
         <w:pStyle w:val="4"/>
       </w:pPr>
-      <w:bookmarkStart w:id="16" w:name="_Toc501303017"/>
-      <w:r>
-        <w:rPr>
-          <w:rFonts w:hint="eastAsia"/>
-        </w:rPr>
-        <w:lastRenderedPageBreak/>
-        <w:t>用户</w:t>
-      </w:r>
-      <w:r>
-        <w:rPr>
-          <w:rFonts w:hint="eastAsia"/>
-        </w:rPr>
-        <w:t>登录记录</w:t>
-      </w:r>
-      <w:r>
-        <w:rPr>
-          <w:rFonts w:hint="eastAsia"/>
-        </w:rPr>
-        <w:t>表（</w:t>
-      </w:r>
-      <w:proofErr w:type="spellStart"/>
-      <w:r>
-        <w:rPr>
-          <w:rFonts w:hint="eastAsia"/>
-        </w:rPr>
-        <w:t>lo</w:t>
-      </w:r>
-      <w:r>
-        <w:t>g_</w:t>
-      </w:r>
-      <w:r>
-        <w:rPr>
-          <w:rFonts w:hint="eastAsia"/>
-        </w:rPr>
-        <w:t>user</w:t>
-      </w:r>
-      <w:r>
-        <w:t>_logins</w:t>
-      </w:r>
-      <w:proofErr w:type="spellEnd"/>
-      <w:r>
-        <w:rPr>
-          <w:rFonts w:hint="eastAsia"/>
-        </w:rPr>
-        <w:t>）</w:t>
-      </w:r>
-      <w:bookmarkEnd w:id="16"/>
+      <w:bookmarkStart w:id="17" w:name="_Toc501473102"/>
+      <w:r>
+        <w:rPr>
+          <w:rFonts w:hint="eastAsia"/>
+        </w:rPr>
+        <w:t>登录日志</w:t>
+      </w:r>
+      <w:r>
+        <w:rPr>
+          <w:rFonts w:hint="eastAsia"/>
+        </w:rPr>
+        <w:t>表</w:t>
+      </w:r>
+      <w:r>
+        <w:rPr>
+          <w:rFonts w:hint="eastAsia"/>
+        </w:rPr>
+        <w:t>(</w:t>
+      </w:r>
+      <w:r>
+        <w:t>user_login_log</w:t>
+      </w:r>
+      <w:r>
+        <w:rPr>
+          <w:rFonts w:hint="eastAsia"/>
+        </w:rPr>
+        <w:t>)</w:t>
+      </w:r>
+      <w:bookmarkEnd w:id="17"/>
     </w:p>
     <w:tbl>
       <w:tblPr>
         <w:tblStyle w:val="5-1"/>
-        <w:tblW w:w="7628" w:type="dxa"/>
+        <w:tblW w:w="7933" w:type="dxa"/>
         <w:jc w:val="center"/>
         <w:tblLook w:val="04A0" w:firstRow="1" w:lastRow="0" w:firstColumn="1" w:lastColumn="0" w:noHBand="0" w:noVBand="1"/>
       </w:tblPr>
       <w:tblGrid>
-        <w:gridCol w:w="550"/>
-        <w:gridCol w:w="1348"/>
-        <w:gridCol w:w="1741"/>
-        <w:gridCol w:w="1249"/>
-        <w:gridCol w:w="800"/>
-        <w:gridCol w:w="703"/>
-        <w:gridCol w:w="1237"/>
+        <w:gridCol w:w="540"/>
+        <w:gridCol w:w="1488"/>
+        <w:gridCol w:w="1677"/>
+        <w:gridCol w:w="1238"/>
+        <w:gridCol w:w="782"/>
+        <w:gridCol w:w="690"/>
+        <w:gridCol w:w="1518"/>
       </w:tblGrid>
       <w:tr>
         <w:trPr>
@@ -6131,19 +6696,19 @@
         <w:tc>
           <w:tcPr>
             <w:cnfStyle w:val="001000000000" w:firstRow="0" w:lastRow="0" w:firstColumn="1" w:lastColumn="0" w:oddVBand="0" w:evenVBand="0" w:oddHBand="0" w:evenHBand="0" w:firstRowFirstColumn="0" w:firstRowLastColumn="0" w:lastRowFirstColumn="0" w:lastRowLastColumn="0"/>
-            <w:tcW w:w="550" w:type="dxa"/>
-            <w:vAlign w:val="center"/>
-          </w:tcPr>
-          <w:p>
-            <w:pPr>
-              <w:ind w:firstLine="0"/>
-              <w:jc w:val="center"/>
-            </w:pPr>
-          </w:p>
-        </w:tc>
-        <w:tc>
-          <w:tcPr>
-            <w:tcW w:w="1348" w:type="dxa"/>
+            <w:tcW w:w="540" w:type="dxa"/>
+            <w:vAlign w:val="center"/>
+          </w:tcPr>
+          <w:p>
+            <w:pPr>
+              <w:ind w:firstLine="0"/>
+              <w:jc w:val="center"/>
+            </w:pPr>
+          </w:p>
+        </w:tc>
+        <w:tc>
+          <w:tcPr>
+            <w:tcW w:w="1488" w:type="dxa"/>
             <w:vAlign w:val="center"/>
           </w:tcPr>
           <w:p>
@@ -6162,7 +6727,7 @@
         </w:tc>
         <w:tc>
           <w:tcPr>
-            <w:tcW w:w="1741" w:type="dxa"/>
+            <w:tcW w:w="1684" w:type="dxa"/>
             <w:vAlign w:val="center"/>
           </w:tcPr>
           <w:p>
@@ -6181,7 +6746,7 @@
         </w:tc>
         <w:tc>
           <w:tcPr>
-            <w:tcW w:w="1249" w:type="dxa"/>
+            <w:tcW w:w="1239" w:type="dxa"/>
             <w:vAlign w:val="center"/>
           </w:tcPr>
           <w:p>
@@ -6200,7 +6765,7 @@
         </w:tc>
         <w:tc>
           <w:tcPr>
-            <w:tcW w:w="800" w:type="dxa"/>
+            <w:tcW w:w="784" w:type="dxa"/>
             <w:vAlign w:val="center"/>
           </w:tcPr>
           <w:p>
@@ -6219,7 +6784,7 @@
         </w:tc>
         <w:tc>
           <w:tcPr>
-            <w:tcW w:w="703" w:type="dxa"/>
+            <w:tcW w:w="691" w:type="dxa"/>
             <w:vAlign w:val="center"/>
           </w:tcPr>
           <w:p>
@@ -6238,7 +6803,7 @@
         </w:tc>
         <w:tc>
           <w:tcPr>
-            <w:tcW w:w="1237" w:type="dxa"/>
+            <w:tcW w:w="1507" w:type="dxa"/>
             <w:vAlign w:val="center"/>
           </w:tcPr>
           <w:p>
@@ -6277,7 +6842,7 @@
               <w:rPr>
                 <w:rFonts w:hint="eastAsia"/>
               </w:rPr>
-              <w:t>0</w:t>
+              <w:t>1</w:t>
             </w:r>
           </w:p>
         </w:tc>
@@ -6289,20 +6854,12 @@
           <w:p>
             <w:pPr>
               <w:ind w:firstLine="0"/>
-              <w:jc w:val="left"/>
+              <w:jc w:val="center"/>
               <w:cnfStyle w:val="000000100000" w:firstRow="0" w:lastRow="0" w:firstColumn="0" w:lastColumn="0" w:oddVBand="0" w:evenVBand="0" w:oddHBand="1" w:evenHBand="0" w:firstRowFirstColumn="0" w:firstRowLastColumn="0" w:lastRowFirstColumn="0" w:lastRowLastColumn="0"/>
             </w:pPr>
-            <w:proofErr w:type="spellStart"/>
-            <w:r>
-              <w:rPr>
-                <w:rFonts w:hint="eastAsia"/>
-              </w:rPr>
-              <w:t>login</w:t>
-            </w:r>
-            <w:r>
-              <w:t>Id</w:t>
-            </w:r>
-            <w:proofErr w:type="spellEnd"/>
+            <w:r>
+              <w:t>userId</w:t>
+            </w:r>
           </w:p>
         </w:tc>
         <w:tc>
@@ -6313,14 +6870,20 @@
           <w:p>
             <w:pPr>
               <w:ind w:firstLine="0"/>
-              <w:jc w:val="left"/>
+              <w:jc w:val="center"/>
               <w:cnfStyle w:val="000000100000" w:firstRow="0" w:lastRow="0" w:firstColumn="0" w:lastColumn="0" w:oddVBand="0" w:evenVBand="0" w:oddHBand="1" w:evenHBand="0" w:firstRowFirstColumn="0" w:firstRowLastColumn="0" w:lastRowFirstColumn="0" w:lastRowLastColumn="0"/>
             </w:pPr>
             <w:r>
               <w:rPr>
                 <w:rFonts w:hint="eastAsia"/>
               </w:rPr>
-              <w:t>自增ID</w:t>
+              <w:t>用户</w:t>
+            </w:r>
+            <w:r>
+              <w:rPr>
+                <w:rFonts w:hint="eastAsia"/>
+              </w:rPr>
+              <w:t>ID</w:t>
             </w:r>
           </w:p>
         </w:tc>
@@ -6332,17 +6895,15 @@
           <w:p>
             <w:pPr>
               <w:ind w:firstLine="0"/>
-              <w:jc w:val="left"/>
+              <w:jc w:val="center"/>
               <w:cnfStyle w:val="000000100000" w:firstRow="0" w:lastRow="0" w:firstColumn="0" w:lastColumn="0" w:oddVBand="0" w:evenVBand="0" w:oddHBand="1" w:evenHBand="0" w:firstRowFirstColumn="0" w:firstRowLastColumn="0" w:lastRowFirstColumn="0" w:lastRowLastColumn="0"/>
             </w:pPr>
-            <w:proofErr w:type="spellStart"/>
             <w:r>
               <w:rPr>
                 <w:rFonts w:hint="eastAsia"/>
               </w:rPr>
               <w:t>int</w:t>
             </w:r>
-            <w:proofErr w:type="spellEnd"/>
           </w:p>
         </w:tc>
         <w:tc>
@@ -6385,7 +6946,7 @@
         </w:tc>
         <w:tc>
           <w:tcPr>
-            <w:tcW w:w="1237" w:type="dxa"/>
+            <w:tcW w:w="1542" w:type="dxa"/>
             <w:vAlign w:val="center"/>
           </w:tcPr>
           <w:p>
@@ -6393,12 +6954,31 @@
               <w:ind w:firstLine="0"/>
               <w:jc w:val="center"/>
               <w:cnfStyle w:val="000000100000" w:firstRow="0" w:lastRow="0" w:firstColumn="0" w:lastColumn="0" w:oddVBand="0" w:evenVBand="0" w:oddHBand="1" w:evenHBand="0" w:firstRowFirstColumn="0" w:firstRowLastColumn="0" w:lastRowFirstColumn="0" w:lastRowLastColumn="0"/>
-            </w:pPr>
-            <w:r>
-              <w:rPr>
-                <w:rFonts w:hint="eastAsia"/>
-              </w:rPr>
-              <w:t>主键</w:t>
+              <w:rPr>
+                <w:rFonts w:asciiTheme="minorEastAsia" w:hAnsiTheme="minorEastAsia"/>
+              </w:rPr>
+            </w:pPr>
+            <w:r>
+              <w:rPr>
+                <w:rFonts w:asciiTheme="minorEastAsia" w:hAnsiTheme="minorEastAsia"/>
+              </w:rPr>
+              <w:t>PRIMARY KEY</w:t>
+            </w:r>
+          </w:p>
+          <w:p>
+            <w:pPr>
+              <w:ind w:firstLine="0"/>
+              <w:jc w:val="center"/>
+              <w:cnfStyle w:val="000000100000" w:firstRow="0" w:lastRow="0" w:firstColumn="0" w:lastColumn="0" w:oddVBand="0" w:evenVBand="0" w:oddHBand="1" w:evenHBand="0" w:firstRowFirstColumn="0" w:firstRowLastColumn="0" w:lastRowFirstColumn="0" w:lastRowLastColumn="0"/>
+              <w:rPr>
+                <w:rFonts w:asciiTheme="minorEastAsia" w:hAnsiTheme="minorEastAsia"/>
+              </w:rPr>
+            </w:pPr>
+            <w:r>
+              <w:rPr>
+                <w:rFonts w:asciiTheme="minorEastAsia" w:hAnsiTheme="minorEastAsia"/>
+              </w:rPr>
+              <w:t>FOREIGN KEY</w:t>
             </w:r>
           </w:p>
         </w:tc>
@@ -6423,7 +7003,7 @@
               <w:rPr>
                 <w:rFonts w:hint="eastAsia"/>
               </w:rPr>
-              <w:t>0</w:t>
+              <w:t>2</w:t>
             </w:r>
           </w:p>
         </w:tc>
@@ -6435,13 +7015,18 @@
           <w:p>
             <w:pPr>
               <w:ind w:firstLine="0"/>
+              <w:jc w:val="center"/>
               <w:cnfStyle w:val="000000000000" w:firstRow="0" w:lastRow="0" w:firstColumn="0" w:lastColumn="0" w:oddVBand="0" w:evenVBand="0" w:oddHBand="0" w:evenHBand="0" w:firstRowFirstColumn="0" w:firstRowLastColumn="0" w:lastRowFirstColumn="0" w:lastRowLastColumn="0"/>
             </w:pPr>
-            <w:proofErr w:type="spellStart"/>
-            <w:r>
-              <w:t>userId</w:t>
-            </w:r>
-            <w:proofErr w:type="spellEnd"/>
+            <w:r>
+              <w:rPr>
+                <w:rFonts w:hint="eastAsia"/>
+              </w:rPr>
+              <w:t>comm</w:t>
+            </w:r>
+            <w:r>
+              <w:t>and</w:t>
+            </w:r>
           </w:p>
         </w:tc>
         <w:tc>
@@ -6452,16 +7037,14 @@
           <w:p>
             <w:pPr>
               <w:ind w:firstLine="0"/>
+              <w:jc w:val="center"/>
               <w:cnfStyle w:val="000000000000" w:firstRow="0" w:lastRow="0" w:firstColumn="0" w:lastColumn="0" w:oddVBand="0" w:evenVBand="0" w:oddHBand="0" w:evenHBand="0" w:firstRowFirstColumn="0" w:firstRowLastColumn="0" w:lastRowFirstColumn="0" w:lastRowLastColumn="0"/>
             </w:pPr>
             <w:r>
               <w:rPr>
                 <w:rFonts w:hint="eastAsia"/>
               </w:rPr>
-              <w:t>用户I</w:t>
-            </w:r>
-            <w:r>
-              <w:t>D</w:t>
+              <w:t>操作类型</w:t>
             </w:r>
           </w:p>
         </w:tc>
@@ -6473,16 +7056,12 @@
           <w:p>
             <w:pPr>
               <w:ind w:firstLine="0"/>
+              <w:jc w:val="center"/>
               <w:cnfStyle w:val="000000000000" w:firstRow="0" w:lastRow="0" w:firstColumn="0" w:lastColumn="0" w:oddVBand="0" w:evenVBand="0" w:oddHBand="0" w:evenHBand="0" w:firstRowFirstColumn="0" w:firstRowLastColumn="0" w:lastRowFirstColumn="0" w:lastRowLastColumn="0"/>
             </w:pPr>
-            <w:proofErr w:type="spellStart"/>
-            <w:r>
-              <w:rPr>
-                <w:rFonts w:hint="eastAsia"/>
-              </w:rPr>
-              <w:t>int</w:t>
-            </w:r>
-            <w:proofErr w:type="spellEnd"/>
+            <w:r>
+              <w:t>tinyint</w:t>
+            </w:r>
           </w:p>
         </w:tc>
         <w:tc>
@@ -6497,10 +7076,7 @@
               <w:cnfStyle w:val="000000000000" w:firstRow="0" w:lastRow="0" w:firstColumn="0" w:lastColumn="0" w:oddVBand="0" w:evenVBand="0" w:oddHBand="0" w:evenHBand="0" w:firstRowFirstColumn="0" w:firstRowLastColumn="0" w:lastRowFirstColumn="0" w:lastRowLastColumn="0"/>
             </w:pPr>
             <w:r>
-              <w:rPr>
-                <w:rFonts w:hint="eastAsia"/>
-              </w:rPr>
-              <w:t>10</w:t>
+              <w:t>3</w:t>
             </w:r>
           </w:p>
         </w:tc>
@@ -6515,33 +7091,96 @@
               <w:jc w:val="center"/>
               <w:cnfStyle w:val="000000000000" w:firstRow="0" w:lastRow="0" w:firstColumn="0" w:lastColumn="0" w:oddVBand="0" w:evenVBand="0" w:oddHBand="0" w:evenHBand="0" w:firstRowFirstColumn="0" w:firstRowLastColumn="0" w:lastRowFirstColumn="0" w:lastRowLastColumn="0"/>
             </w:pPr>
-            <w:r>
-              <w:rPr>
-                <w:rFonts w:hint="eastAsia"/>
-              </w:rPr>
-              <w:t>√</w:t>
-            </w:r>
-          </w:p>
-        </w:tc>
-        <w:tc>
-          <w:tcPr>
-            <w:tcW w:w="1237" w:type="dxa"/>
-            <w:vAlign w:val="center"/>
-          </w:tcPr>
-          <w:p>
-            <w:pPr>
-              <w:ind w:firstLine="0"/>
+          </w:p>
+        </w:tc>
+        <w:tc>
+          <w:tcPr>
+            <w:tcW w:w="1542" w:type="dxa"/>
+            <w:vAlign w:val="center"/>
+          </w:tcPr>
+          <w:p>
+            <w:pPr>
+              <w:pStyle w:val="aff1"/>
+              <w:numPr>
+                <w:ilvl w:val="0"/>
+                <w:numId w:val="48"/>
+              </w:numPr>
+              <w:ind w:left="302" w:firstLineChars="0" w:hanging="283"/>
               <w:jc w:val="center"/>
               <w:cnfStyle w:val="000000000000" w:firstRow="0" w:lastRow="0" w:firstColumn="0" w:lastColumn="0" w:oddVBand="0" w:evenVBand="0" w:oddHBand="0" w:evenHBand="0" w:firstRowFirstColumn="0" w:firstRowLastColumn="0" w:lastRowFirstColumn="0" w:lastRowLastColumn="0"/>
-            </w:pPr>
-            <w:proofErr w:type="gramStart"/>
-            <w:r>
-              <w:rPr>
-                <w:rFonts w:hint="eastAsia"/>
-              </w:rPr>
-              <w:t>外键</w:t>
-            </w:r>
-            <w:proofErr w:type="gramEnd"/>
+              <w:rPr>
+                <w:rFonts w:asciiTheme="minorEastAsia" w:eastAsiaTheme="minorEastAsia" w:hAnsiTheme="minorEastAsia"/>
+              </w:rPr>
+            </w:pPr>
+            <w:r>
+              <w:rPr>
+                <w:rFonts w:asciiTheme="minorEastAsia" w:eastAsiaTheme="minorEastAsia" w:hAnsiTheme="minorEastAsia"/>
+              </w:rPr>
+              <w:t>登陆成功</w:t>
+            </w:r>
+          </w:p>
+          <w:p>
+            <w:pPr>
+              <w:pStyle w:val="aff1"/>
+              <w:numPr>
+                <w:ilvl w:val="0"/>
+                <w:numId w:val="48"/>
+              </w:numPr>
+              <w:ind w:left="306" w:firstLineChars="0" w:hanging="283"/>
+              <w:jc w:val="center"/>
+              <w:cnfStyle w:val="000000000000" w:firstRow="0" w:lastRow="0" w:firstColumn="0" w:lastColumn="0" w:oddVBand="0" w:evenVBand="0" w:oddHBand="0" w:evenHBand="0" w:firstRowFirstColumn="0" w:firstRowLastColumn="0" w:lastRowFirstColumn="0" w:lastRowLastColumn="0"/>
+              <w:rPr>
+                <w:rFonts w:asciiTheme="minorEastAsia" w:eastAsiaTheme="minorEastAsia" w:hAnsiTheme="minorEastAsia"/>
+              </w:rPr>
+            </w:pPr>
+            <w:r>
+              <w:rPr>
+                <w:rFonts w:asciiTheme="minorEastAsia" w:eastAsiaTheme="minorEastAsia" w:hAnsiTheme="minorEastAsia"/>
+              </w:rPr>
+              <w:t>登出成功</w:t>
+            </w:r>
+          </w:p>
+          <w:p>
+            <w:pPr>
+              <w:pStyle w:val="aff1"/>
+              <w:numPr>
+                <w:ilvl w:val="0"/>
+                <w:numId w:val="48"/>
+              </w:numPr>
+              <w:ind w:left="306" w:firstLineChars="0" w:hanging="283"/>
+              <w:jc w:val="center"/>
+              <w:cnfStyle w:val="000000000000" w:firstRow="0" w:lastRow="0" w:firstColumn="0" w:lastColumn="0" w:oddVBand="0" w:evenVBand="0" w:oddHBand="0" w:evenHBand="0" w:firstRowFirstColumn="0" w:firstRowLastColumn="0" w:lastRowFirstColumn="0" w:lastRowLastColumn="0"/>
+              <w:rPr>
+                <w:rFonts w:asciiTheme="minorEastAsia" w:eastAsiaTheme="minorEastAsia" w:hAnsiTheme="minorEastAsia"/>
+              </w:rPr>
+            </w:pPr>
+            <w:r>
+              <w:rPr>
+                <w:rFonts w:asciiTheme="minorEastAsia" w:eastAsiaTheme="minorEastAsia" w:hAnsiTheme="minorEastAsia"/>
+              </w:rPr>
+              <w:t>登录失败</w:t>
+            </w:r>
+          </w:p>
+          <w:p>
+            <w:pPr>
+              <w:pStyle w:val="aff1"/>
+              <w:numPr>
+                <w:ilvl w:val="0"/>
+                <w:numId w:val="48"/>
+              </w:numPr>
+              <w:ind w:left="306" w:firstLineChars="0" w:hanging="283"/>
+              <w:jc w:val="center"/>
+              <w:cnfStyle w:val="000000000000" w:firstRow="0" w:lastRow="0" w:firstColumn="0" w:lastColumn="0" w:oddVBand="0" w:evenVBand="0" w:oddHBand="0" w:evenHBand="0" w:firstRowFirstColumn="0" w:firstRowLastColumn="0" w:lastRowFirstColumn="0" w:lastRowLastColumn="0"/>
+              <w:rPr>
+                <w:rFonts w:asciiTheme="minorEastAsia" w:eastAsiaTheme="minorEastAsia" w:hAnsiTheme="minorEastAsia"/>
+              </w:rPr>
+            </w:pPr>
+            <w:r>
+              <w:rPr>
+                <w:rFonts w:asciiTheme="minorEastAsia" w:eastAsiaTheme="minorEastAsia" w:hAnsiTheme="minorEastAsia"/>
+              </w:rPr>
+              <w:t>登出失败</w:t>
+            </w:r>
           </w:p>
         </w:tc>
       </w:tr>
@@ -6566,7 +7205,7 @@
               <w:rPr>
                 <w:rFonts w:hint="eastAsia"/>
               </w:rPr>
-              <w:t>1</w:t>
+              <w:t>3</w:t>
             </w:r>
           </w:p>
         </w:tc>
@@ -6578,9 +7217,9 @@
           <w:p>
             <w:pPr>
               <w:ind w:firstLine="0"/>
+              <w:jc w:val="center"/>
               <w:cnfStyle w:val="000000100000" w:firstRow="0" w:lastRow="0" w:firstColumn="0" w:lastColumn="0" w:oddVBand="0" w:evenVBand="0" w:oddHBand="1" w:evenHBand="0" w:firstRowFirstColumn="0" w:firstRowLastColumn="0" w:lastRowFirstColumn="0" w:lastRowLastColumn="0"/>
             </w:pPr>
-            <w:proofErr w:type="spellStart"/>
             <w:r>
               <w:rPr>
                 <w:rFonts w:hint="eastAsia"/>
@@ -6593,7 +7232,6 @@
             <w:r>
               <w:t>Time</w:t>
             </w:r>
-            <w:proofErr w:type="spellEnd"/>
           </w:p>
         </w:tc>
         <w:tc>
@@ -6604,6 +7242,7 @@
           <w:p>
             <w:pPr>
               <w:ind w:firstLine="0"/>
+              <w:jc w:val="center"/>
               <w:cnfStyle w:val="000000100000" w:firstRow="0" w:lastRow="0" w:firstColumn="0" w:lastColumn="0" w:oddVBand="0" w:evenVBand="0" w:oddHBand="1" w:evenHBand="0" w:firstRowFirstColumn="0" w:firstRowLastColumn="0" w:lastRowFirstColumn="0" w:lastRowLastColumn="0"/>
             </w:pPr>
             <w:r>
@@ -6628,16 +7267,15 @@
           <w:p>
             <w:pPr>
               <w:ind w:firstLine="0"/>
+              <w:jc w:val="center"/>
               <w:cnfStyle w:val="000000100000" w:firstRow="0" w:lastRow="0" w:firstColumn="0" w:lastColumn="0" w:oddVBand="0" w:evenVBand="0" w:oddHBand="1" w:evenHBand="0" w:firstRowFirstColumn="0" w:firstRowLastColumn="0" w:lastRowFirstColumn="0" w:lastRowLastColumn="0"/>
             </w:pPr>
-            <w:proofErr w:type="spellStart"/>
             <w:r>
               <w:rPr>
                 <w:rFonts w:hint="eastAsia"/>
               </w:rPr>
               <w:t>datetime</w:t>
             </w:r>
-            <w:proofErr w:type="spellEnd"/>
           </w:p>
         </w:tc>
         <w:tc>
@@ -6674,7 +7312,7 @@
         </w:tc>
         <w:tc>
           <w:tcPr>
-            <w:tcW w:w="1237" w:type="dxa"/>
+            <w:tcW w:w="1542" w:type="dxa"/>
             <w:vAlign w:val="center"/>
           </w:tcPr>
           <w:p>
@@ -6706,7 +7344,7 @@
               <w:rPr>
                 <w:rFonts w:hint="eastAsia"/>
               </w:rPr>
-              <w:t>2</w:t>
+              <w:t>4</w:t>
             </w:r>
           </w:p>
         </w:tc>
@@ -6718,16 +7356,15 @@
           <w:p>
             <w:pPr>
               <w:ind w:firstLine="0"/>
+              <w:jc w:val="center"/>
               <w:cnfStyle w:val="000000000000" w:firstRow="0" w:lastRow="0" w:firstColumn="0" w:lastColumn="0" w:oddVBand="0" w:evenVBand="0" w:oddHBand="0" w:evenHBand="0" w:firstRowFirstColumn="0" w:firstRowLastColumn="0" w:lastRowFirstColumn="0" w:lastRowLastColumn="0"/>
             </w:pPr>
-            <w:proofErr w:type="spellStart"/>
             <w:r>
               <w:rPr>
                 <w:rFonts w:hint="eastAsia"/>
               </w:rPr>
               <w:t>loginIp</w:t>
             </w:r>
-            <w:proofErr w:type="spellEnd"/>
           </w:p>
         </w:tc>
         <w:tc>
@@ -6738,6 +7375,7 @@
           <w:p>
             <w:pPr>
               <w:ind w:firstLine="0"/>
+              <w:jc w:val="center"/>
               <w:cnfStyle w:val="000000000000" w:firstRow="0" w:lastRow="0" w:firstColumn="0" w:lastColumn="0" w:oddVBand="0" w:evenVBand="0" w:oddHBand="0" w:evenHBand="0" w:firstRowFirstColumn="0" w:firstRowLastColumn="0" w:lastRowFirstColumn="0" w:lastRowLastColumn="0"/>
             </w:pPr>
             <w:r>
@@ -6756,6 +7394,7 @@
           <w:p>
             <w:pPr>
               <w:ind w:firstLine="0"/>
+              <w:jc w:val="center"/>
               <w:cnfStyle w:val="000000000000" w:firstRow="0" w:lastRow="0" w:firstColumn="0" w:lastColumn="0" w:oddVBand="0" w:evenVBand="0" w:oddHBand="0" w:evenHBand="0" w:firstRowFirstColumn="0" w:firstRowLastColumn="0" w:lastRowFirstColumn="0" w:lastRowLastColumn="0"/>
             </w:pPr>
             <w:r>
@@ -6806,7 +7445,7 @@
         </w:tc>
         <w:tc>
           <w:tcPr>
-            <w:tcW w:w="1237" w:type="dxa"/>
+            <w:tcW w:w="1542" w:type="dxa"/>
             <w:vAlign w:val="center"/>
           </w:tcPr>
           <w:p>
@@ -6839,7 +7478,7 @@
               <w:rPr>
                 <w:rFonts w:hint="eastAsia"/>
               </w:rPr>
-              <w:t>3</w:t>
+              <w:t>5</w:t>
             </w:r>
           </w:p>
         </w:tc>
@@ -6851,13 +7490,12 @@
           <w:p>
             <w:pPr>
               <w:ind w:firstLine="0"/>
+              <w:jc w:val="center"/>
               <w:cnfStyle w:val="000000100000" w:firstRow="0" w:lastRow="0" w:firstColumn="0" w:lastColumn="0" w:oddVBand="0" w:evenVBand="0" w:oddHBand="1" w:evenHBand="0" w:firstRowFirstColumn="0" w:firstRowLastColumn="0" w:lastRowFirstColumn="0" w:lastRowLastColumn="0"/>
             </w:pPr>
-            <w:proofErr w:type="spellStart"/>
             <w:r>
               <w:t>loginRemark</w:t>
             </w:r>
-            <w:proofErr w:type="spellEnd"/>
           </w:p>
         </w:tc>
         <w:tc>
@@ -6868,6 +7506,7 @@
           <w:p>
             <w:pPr>
               <w:ind w:firstLine="0"/>
+              <w:jc w:val="center"/>
               <w:cnfStyle w:val="000000100000" w:firstRow="0" w:lastRow="0" w:firstColumn="0" w:lastColumn="0" w:oddVBand="0" w:evenVBand="0" w:oddHBand="1" w:evenHBand="0" w:firstRowFirstColumn="0" w:firstRowLastColumn="0" w:lastRowFirstColumn="0" w:lastRowLastColumn="0"/>
             </w:pPr>
             <w:r>
@@ -6886,6 +7525,7 @@
           <w:p>
             <w:pPr>
               <w:ind w:firstLine="0"/>
+              <w:jc w:val="center"/>
               <w:cnfStyle w:val="000000100000" w:firstRow="0" w:lastRow="0" w:firstColumn="0" w:lastColumn="0" w:oddVBand="0" w:evenVBand="0" w:oddHBand="1" w:evenHBand="0" w:firstRowFirstColumn="0" w:firstRowLastColumn="0" w:lastRowFirstColumn="0" w:lastRowLastColumn="0"/>
             </w:pPr>
             <w:r>
@@ -6930,8 +7570,268 @@
         </w:tc>
         <w:tc>
           <w:tcPr>
-            <w:tcW w:w="1237" w:type="dxa"/>
-            <w:vAlign w:val="center"/>
+            <w:tcW w:w="1542" w:type="dxa"/>
+            <w:vAlign w:val="center"/>
+          </w:tcPr>
+          <w:p>
+            <w:pPr>
+              <w:ind w:firstLine="0"/>
+              <w:jc w:val="center"/>
+              <w:cnfStyle w:val="000000100000" w:firstRow="0" w:lastRow="0" w:firstColumn="0" w:lastColumn="0" w:oddVBand="0" w:evenVBand="0" w:oddHBand="1" w:evenHBand="0" w:firstRowFirstColumn="0" w:firstRowLastColumn="0" w:lastRowFirstColumn="0" w:lastRowLastColumn="0"/>
+            </w:pPr>
+          </w:p>
+        </w:tc>
+      </w:tr>
+      <w:tr>
+        <w:tblPrEx>
+          <w:jc w:val="left"/>
+        </w:tblPrEx>
+        <w:trPr>
+          <w:trHeight w:val="413"/>
+        </w:trPr>
+        <w:tc>
+          <w:tcPr>
+            <w:cnfStyle w:val="001000000000" w:firstRow="0" w:lastRow="0" w:firstColumn="1" w:lastColumn="0" w:oddVBand="0" w:evenVBand="0" w:oddHBand="0" w:evenHBand="0" w:firstRowFirstColumn="0" w:firstRowLastColumn="0" w:lastRowFirstColumn="0" w:lastRowLastColumn="0"/>
+            <w:tcW w:w="550" w:type="dxa"/>
+          </w:tcPr>
+          <w:p>
+            <w:pPr>
+              <w:ind w:firstLine="0"/>
+              <w:jc w:val="center"/>
+            </w:pPr>
+            <w:r>
+              <w:rPr>
+                <w:rFonts w:hint="eastAsia"/>
+              </w:rPr>
+              <w:t>6</w:t>
+            </w:r>
+          </w:p>
+        </w:tc>
+        <w:tc>
+          <w:tcPr>
+            <w:tcW w:w="1348" w:type="dxa"/>
+          </w:tcPr>
+          <w:p>
+            <w:pPr>
+              <w:ind w:firstLine="0"/>
+              <w:jc w:val="center"/>
+              <w:cnfStyle w:val="000000000000" w:firstRow="0" w:lastRow="0" w:firstColumn="0" w:lastColumn="0" w:oddVBand="0" w:evenVBand="0" w:oddHBand="0" w:evenHBand="0" w:firstRowFirstColumn="0" w:firstRowLastColumn="0" w:lastRowFirstColumn="0" w:lastRowLastColumn="0"/>
+            </w:pPr>
+            <w:r>
+              <w:rPr>
+                <w:rFonts w:hint="eastAsia"/>
+              </w:rPr>
+              <w:t>logout</w:t>
+            </w:r>
+            <w:r>
+              <w:t>Time</w:t>
+            </w:r>
+          </w:p>
+        </w:tc>
+        <w:tc>
+          <w:tcPr>
+            <w:tcW w:w="1741" w:type="dxa"/>
+          </w:tcPr>
+          <w:p>
+            <w:pPr>
+              <w:ind w:firstLine="0"/>
+              <w:jc w:val="center"/>
+              <w:cnfStyle w:val="000000000000" w:firstRow="0" w:lastRow="0" w:firstColumn="0" w:lastColumn="0" w:oddVBand="0" w:evenVBand="0" w:oddHBand="0" w:evenHBand="0" w:firstRowFirstColumn="0" w:firstRowLastColumn="0" w:lastRowFirstColumn="0" w:lastRowLastColumn="0"/>
+            </w:pPr>
+            <w:r>
+              <w:rPr>
+                <w:rFonts w:hint="eastAsia"/>
+              </w:rPr>
+              <w:t>登出</w:t>
+            </w:r>
+            <w:r>
+              <w:rPr>
+                <w:rFonts w:hint="eastAsia"/>
+              </w:rPr>
+              <w:t>时间</w:t>
+            </w:r>
+          </w:p>
+        </w:tc>
+        <w:tc>
+          <w:tcPr>
+            <w:tcW w:w="1249" w:type="dxa"/>
+          </w:tcPr>
+          <w:p>
+            <w:pPr>
+              <w:ind w:firstLine="0"/>
+              <w:jc w:val="center"/>
+              <w:cnfStyle w:val="000000000000" w:firstRow="0" w:lastRow="0" w:firstColumn="0" w:lastColumn="0" w:oddVBand="0" w:evenVBand="0" w:oddHBand="0" w:evenHBand="0" w:firstRowFirstColumn="0" w:firstRowLastColumn="0" w:lastRowFirstColumn="0" w:lastRowLastColumn="0"/>
+            </w:pPr>
+            <w:r>
+              <w:rPr>
+                <w:rFonts w:hint="eastAsia"/>
+              </w:rPr>
+              <w:t>datetime</w:t>
+            </w:r>
+          </w:p>
+        </w:tc>
+        <w:tc>
+          <w:tcPr>
+            <w:tcW w:w="800" w:type="dxa"/>
+          </w:tcPr>
+          <w:p>
+            <w:pPr>
+              <w:ind w:firstLine="0"/>
+              <w:jc w:val="center"/>
+              <w:cnfStyle w:val="000000000000" w:firstRow="0" w:lastRow="0" w:firstColumn="0" w:lastColumn="0" w:oddVBand="0" w:evenVBand="0" w:oddHBand="0" w:evenHBand="0" w:firstRowFirstColumn="0" w:firstRowLastColumn="0" w:lastRowFirstColumn="0" w:lastRowLastColumn="0"/>
+            </w:pPr>
+          </w:p>
+        </w:tc>
+        <w:tc>
+          <w:tcPr>
+            <w:tcW w:w="703" w:type="dxa"/>
+          </w:tcPr>
+          <w:p>
+            <w:pPr>
+              <w:ind w:firstLine="0"/>
+              <w:jc w:val="center"/>
+              <w:cnfStyle w:val="000000000000" w:firstRow="0" w:lastRow="0" w:firstColumn="0" w:lastColumn="0" w:oddVBand="0" w:evenVBand="0" w:oddHBand="0" w:evenHBand="0" w:firstRowFirstColumn="0" w:firstRowLastColumn="0" w:lastRowFirstColumn="0" w:lastRowLastColumn="0"/>
+            </w:pPr>
+            <w:r>
+              <w:rPr>
+                <w:rFonts w:hint="eastAsia"/>
+              </w:rPr>
+              <w:t>√</w:t>
+            </w:r>
+          </w:p>
+        </w:tc>
+        <w:tc>
+          <w:tcPr>
+            <w:tcW w:w="1542" w:type="dxa"/>
+          </w:tcPr>
+          <w:p>
+            <w:pPr>
+              <w:ind w:firstLine="0"/>
+              <w:jc w:val="center"/>
+              <w:cnfStyle w:val="000000000000" w:firstRow="0" w:lastRow="0" w:firstColumn="0" w:lastColumn="0" w:oddVBand="0" w:evenVBand="0" w:oddHBand="0" w:evenHBand="0" w:firstRowFirstColumn="0" w:firstRowLastColumn="0" w:lastRowFirstColumn="0" w:lastRowLastColumn="0"/>
+            </w:pPr>
+          </w:p>
+        </w:tc>
+      </w:tr>
+      <w:tr>
+        <w:tblPrEx>
+          <w:jc w:val="left"/>
+        </w:tblPrEx>
+        <w:trPr>
+          <w:cnfStyle w:val="000000100000" w:firstRow="0" w:lastRow="0" w:firstColumn="0" w:lastColumn="0" w:oddVBand="0" w:evenVBand="0" w:oddHBand="1" w:evenHBand="0" w:firstRowFirstColumn="0" w:firstRowLastColumn="0" w:lastRowFirstColumn="0" w:lastRowLastColumn="0"/>
+          <w:trHeight w:val="413"/>
+        </w:trPr>
+        <w:tc>
+          <w:tcPr>
+            <w:cnfStyle w:val="001000000000" w:firstRow="0" w:lastRow="0" w:firstColumn="1" w:lastColumn="0" w:oddVBand="0" w:evenVBand="0" w:oddHBand="0" w:evenHBand="0" w:firstRowFirstColumn="0" w:firstRowLastColumn="0" w:lastRowFirstColumn="0" w:lastRowLastColumn="0"/>
+            <w:tcW w:w="550" w:type="dxa"/>
+          </w:tcPr>
+          <w:p>
+            <w:pPr>
+              <w:ind w:firstLine="0"/>
+              <w:jc w:val="center"/>
+            </w:pPr>
+            <w:r>
+              <w:rPr>
+                <w:rFonts w:hint="eastAsia"/>
+              </w:rPr>
+              <w:t>7</w:t>
+            </w:r>
+          </w:p>
+        </w:tc>
+        <w:tc>
+          <w:tcPr>
+            <w:tcW w:w="1348" w:type="dxa"/>
+          </w:tcPr>
+          <w:p>
+            <w:pPr>
+              <w:ind w:firstLine="0"/>
+              <w:jc w:val="center"/>
+              <w:cnfStyle w:val="000000100000" w:firstRow="0" w:lastRow="0" w:firstColumn="0" w:lastColumn="0" w:oddVBand="0" w:evenVBand="0" w:oddHBand="1" w:evenHBand="0" w:firstRowFirstColumn="0" w:firstRowLastColumn="0" w:lastRowFirstColumn="0" w:lastRowLastColumn="0"/>
+            </w:pPr>
+            <w:r>
+              <w:t>logout</w:t>
+            </w:r>
+            <w:r>
+              <w:t>Remark</w:t>
+            </w:r>
+          </w:p>
+        </w:tc>
+        <w:tc>
+          <w:tcPr>
+            <w:tcW w:w="1741" w:type="dxa"/>
+          </w:tcPr>
+          <w:p>
+            <w:pPr>
+              <w:ind w:firstLine="0"/>
+              <w:jc w:val="center"/>
+              <w:cnfStyle w:val="000000100000" w:firstRow="0" w:lastRow="0" w:firstColumn="0" w:lastColumn="0" w:oddVBand="0" w:evenVBand="0" w:oddHBand="1" w:evenHBand="0" w:firstRowFirstColumn="0" w:firstRowLastColumn="0" w:lastRowFirstColumn="0" w:lastRowLastColumn="0"/>
+            </w:pPr>
+            <w:r>
+              <w:rPr>
+                <w:rFonts w:hint="eastAsia"/>
+              </w:rPr>
+              <w:t>登出</w:t>
+            </w:r>
+            <w:r>
+              <w:rPr>
+                <w:rFonts w:hint="eastAsia"/>
+              </w:rPr>
+              <w:t>备注</w:t>
+            </w:r>
+          </w:p>
+        </w:tc>
+        <w:tc>
+          <w:tcPr>
+            <w:tcW w:w="1249" w:type="dxa"/>
+          </w:tcPr>
+          <w:p>
+            <w:pPr>
+              <w:ind w:firstLine="0"/>
+              <w:jc w:val="center"/>
+              <w:cnfStyle w:val="000000100000" w:firstRow="0" w:lastRow="0" w:firstColumn="0" w:lastColumn="0" w:oddVBand="0" w:evenVBand="0" w:oddHBand="1" w:evenHBand="0" w:firstRowFirstColumn="0" w:firstRowLastColumn="0" w:lastRowFirstColumn="0" w:lastRowLastColumn="0"/>
+            </w:pPr>
+            <w:r>
+              <w:rPr>
+                <w:rFonts w:hint="eastAsia"/>
+              </w:rPr>
+              <w:t>varchar</w:t>
+            </w:r>
+          </w:p>
+        </w:tc>
+        <w:tc>
+          <w:tcPr>
+            <w:tcW w:w="800" w:type="dxa"/>
+          </w:tcPr>
+          <w:p>
+            <w:pPr>
+              <w:ind w:firstLine="0"/>
+              <w:jc w:val="center"/>
+              <w:cnfStyle w:val="000000100000" w:firstRow="0" w:lastRow="0" w:firstColumn="0" w:lastColumn="0" w:oddVBand="0" w:evenVBand="0" w:oddHBand="1" w:evenHBand="0" w:firstRowFirstColumn="0" w:firstRowLastColumn="0" w:lastRowFirstColumn="0" w:lastRowLastColumn="0"/>
+            </w:pPr>
+            <w:r>
+              <w:rPr>
+                <w:rFonts w:hint="eastAsia"/>
+              </w:rPr>
+              <w:t>30</w:t>
+            </w:r>
+          </w:p>
+        </w:tc>
+        <w:tc>
+          <w:tcPr>
+            <w:tcW w:w="703" w:type="dxa"/>
+          </w:tcPr>
+          <w:p>
+            <w:pPr>
+              <w:ind w:firstLine="0"/>
+              <w:jc w:val="center"/>
+              <w:cnfStyle w:val="000000100000" w:firstRow="0" w:lastRow="0" w:firstColumn="0" w:lastColumn="0" w:oddVBand="0" w:evenVBand="0" w:oddHBand="1" w:evenHBand="0" w:firstRowFirstColumn="0" w:firstRowLastColumn="0" w:lastRowFirstColumn="0" w:lastRowLastColumn="0"/>
+            </w:pPr>
+          </w:p>
+        </w:tc>
+        <w:tc>
+          <w:tcPr>
+            <w:tcW w:w="1542" w:type="dxa"/>
           </w:tcPr>
           <w:p>
             <w:pPr>
@@ -6944,6 +7844,7 @@
       </w:tr>
     </w:tbl>
     <w:p/>
+    <w:bookmarkEnd w:id="0"/>
     <w:p>
       <w:pPr>
         <w:pStyle w:val="a1"/>
@@ -7132,7 +8033,7 @@
         <w:szCs w:val="24"/>
         <w:lang w:val="zh-CN"/>
       </w:rPr>
-      <w:t>5</w:t>
+      <w:t>4</w:t>
     </w:r>
     <w:r>
       <w:rPr>
@@ -8207,7 +9108,7 @@
                                   </pic:cNvPicPr>
                                 </pic:nvPicPr>
                                 <pic:blipFill>
-                                  <a:blip r:embed="rId2">
+                                  <a:blip r:embed="rId1">
                                     <a:extLst>
                                       <a:ext uri="{28A0092B-C50C-407E-A947-70E740481C1C}">
                                         <a14:useLocalDpi xmlns:a14="http://schemas.microsoft.com/office/drawing/2010/main" val="0"/>
@@ -9326,6 +10227,95 @@
       </w:pPr>
     </w:lvl>
     <w:lvl w:ilvl="1" w:tplc="04090019">
+      <w:start w:val="1"/>
+      <w:numFmt w:val="lowerLetter"/>
+      <w:lvlText w:val="%2)"/>
+      <w:lvlJc w:val="left"/>
+      <w:pPr>
+        <w:ind w:left="840" w:hanging="420"/>
+      </w:pPr>
+    </w:lvl>
+    <w:lvl w:ilvl="2" w:tplc="0409001B" w:tentative="1">
+      <w:start w:val="1"/>
+      <w:numFmt w:val="lowerRoman"/>
+      <w:lvlText w:val="%3."/>
+      <w:lvlJc w:val="right"/>
+      <w:pPr>
+        <w:ind w:left="1260" w:hanging="420"/>
+      </w:pPr>
+    </w:lvl>
+    <w:lvl w:ilvl="3" w:tplc="0409000F" w:tentative="1">
+      <w:start w:val="1"/>
+      <w:numFmt w:val="decimal"/>
+      <w:lvlText w:val="%4."/>
+      <w:lvlJc w:val="left"/>
+      <w:pPr>
+        <w:ind w:left="1680" w:hanging="420"/>
+      </w:pPr>
+    </w:lvl>
+    <w:lvl w:ilvl="4" w:tplc="04090019" w:tentative="1">
+      <w:start w:val="1"/>
+      <w:numFmt w:val="lowerLetter"/>
+      <w:lvlText w:val="%5)"/>
+      <w:lvlJc w:val="left"/>
+      <w:pPr>
+        <w:ind w:left="2100" w:hanging="420"/>
+      </w:pPr>
+    </w:lvl>
+    <w:lvl w:ilvl="5" w:tplc="0409001B" w:tentative="1">
+      <w:start w:val="1"/>
+      <w:numFmt w:val="lowerRoman"/>
+      <w:lvlText w:val="%6."/>
+      <w:lvlJc w:val="right"/>
+      <w:pPr>
+        <w:ind w:left="2520" w:hanging="420"/>
+      </w:pPr>
+    </w:lvl>
+    <w:lvl w:ilvl="6" w:tplc="0409000F" w:tentative="1">
+      <w:start w:val="1"/>
+      <w:numFmt w:val="decimal"/>
+      <w:lvlText w:val="%7."/>
+      <w:lvlJc w:val="left"/>
+      <w:pPr>
+        <w:ind w:left="2940" w:hanging="420"/>
+      </w:pPr>
+    </w:lvl>
+    <w:lvl w:ilvl="7" w:tplc="04090019" w:tentative="1">
+      <w:start w:val="1"/>
+      <w:numFmt w:val="lowerLetter"/>
+      <w:lvlText w:val="%8)"/>
+      <w:lvlJc w:val="left"/>
+      <w:pPr>
+        <w:ind w:left="3360" w:hanging="420"/>
+      </w:pPr>
+    </w:lvl>
+    <w:lvl w:ilvl="8" w:tplc="0409001B" w:tentative="1">
+      <w:start w:val="1"/>
+      <w:numFmt w:val="lowerRoman"/>
+      <w:lvlText w:val="%9."/>
+      <w:lvlJc w:val="right"/>
+      <w:pPr>
+        <w:ind w:left="3780" w:hanging="420"/>
+      </w:pPr>
+    </w:lvl>
+  </w:abstractNum>
+  <w:abstractNum w:abstractNumId="11" w15:restartNumberingAfterBreak="0">
+    <w:nsid w:val="77746F18"/>
+    <w:multiLevelType w:val="hybridMultilevel"/>
+    <w:tmpl w:val="12B02A66"/>
+    <w:lvl w:ilvl="0" w:tplc="31BC51A2">
+      <w:start w:val="1"/>
+      <w:numFmt w:val="decimal"/>
+      <w:lvlText w:val="%1-"/>
+      <w:lvlJc w:val="left"/>
+      <w:pPr>
+        <w:ind w:left="360" w:hanging="360"/>
+      </w:pPr>
+      <w:rPr>
+        <w:rFonts w:hint="default"/>
+      </w:rPr>
+    </w:lvl>
+    <w:lvl w:ilvl="1" w:tplc="04090019" w:tentative="1">
       <w:start w:val="1"/>
       <w:numFmt w:val="lowerLetter"/>
       <w:lvlText w:val="%2)"/>
@@ -9727,6 +10717,9 @@
     <w:lvlOverride w:ilvl="0">
       <w:startOverride w:val="1"/>
     </w:lvlOverride>
+  </w:num>
+  <w:num w:numId="48">
+    <w:abstractNumId w:val="11"/>
   </w:num>
 </w:numbering>
 </file>
@@ -11627,7 +12620,7 @@
 </file>
 
 <file path=customXml/itemProps1.xml><?xml version="1.0" encoding="utf-8"?>
-<ds:datastoreItem xmlns:ds="http://schemas.openxmlformats.org/officeDocument/2006/customXml" ds:itemID="{25D94E09-CEAE-4343-A78F-4F0E863D64D3}">
+<ds:datastoreItem xmlns:ds="http://schemas.openxmlformats.org/officeDocument/2006/customXml" ds:itemID="{703E68B2-B9C0-44C9-BE9C-90DF2536715A}">
   <ds:schemaRefs>
     <ds:schemaRef ds:uri="http://schemas.openxmlformats.org/officeDocument/2006/bibliography"/>
   </ds:schemaRefs>

</xml_diff>

<commit_message>
12-30 22:33 Modified .docx document
</commit_message>
<xml_diff>
--- a/G-ForwardingCenter.docx
+++ b/G-ForwardingCenter.docx
@@ -63,6 +63,7 @@
         </w:drawing>
       </w:r>
     </w:p>
+    <w:bookmarkEnd w:id="0"/>
     <w:p>
       <w:pPr>
         <w:spacing w:before="168" w:after="168"/>
@@ -3341,7 +3342,19 @@
         <w:rPr>
           <w:rFonts w:hint="eastAsia"/>
         </w:rPr>
-        <w:t>若正确传回用户登陆成功消息并进行用户登录</w:t>
+        <w:t>若正确传回用户</w:t>
+      </w:r>
+      <w:r>
+        <w:rPr>
+          <w:rFonts w:hint="eastAsia"/>
+        </w:rPr>
+        <w:t>登录</w:t>
+      </w:r>
+      <w:r>
+        <w:rPr>
+          <w:rFonts w:hint="eastAsia"/>
+        </w:rPr>
+        <w:t>成功消息并进行用户登录</w:t>
       </w:r>
       <w:r>
         <w:t>，</w:t>
@@ -4353,13 +4366,327 @@
         <w:rPr>
           <w:rFonts w:hint="eastAsia"/>
         </w:rPr>
-        <w:t>用户授权</w:t>
-      </w:r>
-      <w:r>
-        <w:rPr>
-          <w:rFonts w:hint="eastAsia"/>
-        </w:rPr>
-        <w:t>表</w:t>
+        <w:t>NAS</w:t>
+      </w:r>
+      <w:r>
+        <w:rPr>
+          <w:rFonts w:hint="eastAsia"/>
+        </w:rPr>
+        <w:t>信息表</w:t>
+      </w:r>
+      <w:r>
+        <w:rPr>
+          <w:rFonts w:hint="eastAsia"/>
+        </w:rPr>
+        <w:t>(nas_user)</w:t>
+      </w:r>
+    </w:p>
+    <w:tbl>
+      <w:tblPr>
+        <w:tblStyle w:val="5-1"/>
+        <w:tblW w:w="8075" w:type="dxa"/>
+        <w:jc w:val="center"/>
+        <w:tblLook w:val="04A0" w:firstRow="1" w:lastRow="0" w:firstColumn="1" w:lastColumn="0" w:noHBand="0" w:noVBand="1"/>
+      </w:tblPr>
+      <w:tblGrid>
+        <w:gridCol w:w="532"/>
+        <w:gridCol w:w="1276"/>
+        <w:gridCol w:w="1649"/>
+        <w:gridCol w:w="1215"/>
+        <w:gridCol w:w="767"/>
+        <w:gridCol w:w="680"/>
+        <w:gridCol w:w="1956"/>
+      </w:tblGrid>
+      <w:tr>
+        <w:trPr>
+          <w:cnfStyle w:val="100000000000" w:firstRow="1" w:lastRow="0" w:firstColumn="0" w:lastColumn="0" w:oddVBand="0" w:evenVBand="0" w:oddHBand="0" w:evenHBand="0" w:firstRowFirstColumn="0" w:firstRowLastColumn="0" w:lastRowFirstColumn="0" w:lastRowLastColumn="0"/>
+          <w:trHeight w:val="413"/>
+          <w:jc w:val="center"/>
+        </w:trPr>
+        <w:tc>
+          <w:tcPr>
+            <w:cnfStyle w:val="001000000000" w:firstRow="0" w:lastRow="0" w:firstColumn="1" w:lastColumn="0" w:oddVBand="0" w:evenVBand="0" w:oddHBand="0" w:evenHBand="0" w:firstRowFirstColumn="0" w:firstRowLastColumn="0" w:lastRowFirstColumn="0" w:lastRowLastColumn="0"/>
+            <w:tcW w:w="532" w:type="dxa"/>
+            <w:vAlign w:val="center"/>
+          </w:tcPr>
+          <w:p>
+            <w:pPr>
+              <w:ind w:firstLine="0"/>
+              <w:jc w:val="center"/>
+            </w:pPr>
+          </w:p>
+        </w:tc>
+        <w:tc>
+          <w:tcPr>
+            <w:tcW w:w="1276" w:type="dxa"/>
+            <w:vAlign w:val="center"/>
+          </w:tcPr>
+          <w:p>
+            <w:pPr>
+              <w:ind w:firstLine="0"/>
+              <w:jc w:val="center"/>
+              <w:cnfStyle w:val="100000000000" w:firstRow="1" w:lastRow="0" w:firstColumn="0" w:lastColumn="0" w:oddVBand="0" w:evenVBand="0" w:oddHBand="0" w:evenHBand="0" w:firstRowFirstColumn="0" w:firstRowLastColumn="0" w:lastRowFirstColumn="0" w:lastRowLastColumn="0"/>
+            </w:pPr>
+            <w:r>
+              <w:rPr>
+                <w:rFonts w:hint="eastAsia"/>
+              </w:rPr>
+              <w:t>字段名称</w:t>
+            </w:r>
+          </w:p>
+        </w:tc>
+        <w:tc>
+          <w:tcPr>
+            <w:tcW w:w="1649" w:type="dxa"/>
+            <w:vAlign w:val="center"/>
+          </w:tcPr>
+          <w:p>
+            <w:pPr>
+              <w:ind w:firstLine="0"/>
+              <w:jc w:val="center"/>
+              <w:cnfStyle w:val="100000000000" w:firstRow="1" w:lastRow="0" w:firstColumn="0" w:lastColumn="0" w:oddVBand="0" w:evenVBand="0" w:oddHBand="0" w:evenHBand="0" w:firstRowFirstColumn="0" w:firstRowLastColumn="0" w:lastRowFirstColumn="0" w:lastRowLastColumn="0"/>
+            </w:pPr>
+            <w:r>
+              <w:rPr>
+                <w:rFonts w:hint="eastAsia"/>
+              </w:rPr>
+              <w:t>字段说明</w:t>
+            </w:r>
+          </w:p>
+        </w:tc>
+        <w:tc>
+          <w:tcPr>
+            <w:tcW w:w="1215" w:type="dxa"/>
+            <w:vAlign w:val="center"/>
+          </w:tcPr>
+          <w:p>
+            <w:pPr>
+              <w:ind w:firstLine="0"/>
+              <w:jc w:val="center"/>
+              <w:cnfStyle w:val="100000000000" w:firstRow="1" w:lastRow="0" w:firstColumn="0" w:lastColumn="0" w:oddVBand="0" w:evenVBand="0" w:oddHBand="0" w:evenHBand="0" w:firstRowFirstColumn="0" w:firstRowLastColumn="0" w:lastRowFirstColumn="0" w:lastRowLastColumn="0"/>
+            </w:pPr>
+            <w:r>
+              <w:rPr>
+                <w:rFonts w:hint="eastAsia"/>
+              </w:rPr>
+              <w:t>类型</w:t>
+            </w:r>
+          </w:p>
+        </w:tc>
+        <w:tc>
+          <w:tcPr>
+            <w:tcW w:w="767" w:type="dxa"/>
+            <w:vAlign w:val="center"/>
+          </w:tcPr>
+          <w:p>
+            <w:pPr>
+              <w:ind w:firstLine="0"/>
+              <w:jc w:val="center"/>
+              <w:cnfStyle w:val="100000000000" w:firstRow="1" w:lastRow="0" w:firstColumn="0" w:lastColumn="0" w:oddVBand="0" w:evenVBand="0" w:oddHBand="0" w:evenHBand="0" w:firstRowFirstColumn="0" w:firstRowLastColumn="0" w:lastRowFirstColumn="0" w:lastRowLastColumn="0"/>
+            </w:pPr>
+            <w:r>
+              <w:rPr>
+                <w:rFonts w:hint="eastAsia"/>
+              </w:rPr>
+              <w:t>长度</w:t>
+            </w:r>
+          </w:p>
+        </w:tc>
+        <w:tc>
+          <w:tcPr>
+            <w:tcW w:w="680" w:type="dxa"/>
+            <w:vAlign w:val="center"/>
+          </w:tcPr>
+          <w:p>
+            <w:pPr>
+              <w:ind w:firstLine="0"/>
+              <w:jc w:val="center"/>
+              <w:cnfStyle w:val="100000000000" w:firstRow="1" w:lastRow="0" w:firstColumn="0" w:lastColumn="0" w:oddVBand="0" w:evenVBand="0" w:oddHBand="0" w:evenHBand="0" w:firstRowFirstColumn="0" w:firstRowLastColumn="0" w:lastRowFirstColumn="0" w:lastRowLastColumn="0"/>
+            </w:pPr>
+            <w:r>
+              <w:rPr>
+                <w:rFonts w:hint="eastAsia"/>
+              </w:rPr>
+              <w:t>必填</w:t>
+            </w:r>
+          </w:p>
+        </w:tc>
+        <w:tc>
+          <w:tcPr>
+            <w:tcW w:w="1956" w:type="dxa"/>
+            <w:vAlign w:val="center"/>
+          </w:tcPr>
+          <w:p>
+            <w:pPr>
+              <w:ind w:firstLine="0"/>
+              <w:jc w:val="center"/>
+              <w:cnfStyle w:val="100000000000" w:firstRow="1" w:lastRow="0" w:firstColumn="0" w:lastColumn="0" w:oddVBand="0" w:evenVBand="0" w:oddHBand="0" w:evenHBand="0" w:firstRowFirstColumn="0" w:firstRowLastColumn="0" w:lastRowFirstColumn="0" w:lastRowLastColumn="0"/>
+            </w:pPr>
+            <w:r>
+              <w:rPr>
+                <w:rFonts w:hint="eastAsia"/>
+              </w:rPr>
+              <w:t>备注</w:t>
+            </w:r>
+          </w:p>
+        </w:tc>
+      </w:tr>
+      <w:tr>
+        <w:trPr>
+          <w:cnfStyle w:val="000000100000" w:firstRow="0" w:lastRow="0" w:firstColumn="0" w:lastColumn="0" w:oddVBand="0" w:evenVBand="0" w:oddHBand="1" w:evenHBand="0" w:firstRowFirstColumn="0" w:firstRowLastColumn="0" w:lastRowFirstColumn="0" w:lastRowLastColumn="0"/>
+          <w:trHeight w:val="396"/>
+          <w:jc w:val="center"/>
+        </w:trPr>
+        <w:tc>
+          <w:tcPr>
+            <w:cnfStyle w:val="001000000000" w:firstRow="0" w:lastRow="0" w:firstColumn="1" w:lastColumn="0" w:oddVBand="0" w:evenVBand="0" w:oddHBand="0" w:evenHBand="0" w:firstRowFirstColumn="0" w:firstRowLastColumn="0" w:lastRowFirstColumn="0" w:lastRowLastColumn="0"/>
+            <w:tcW w:w="532" w:type="dxa"/>
+            <w:vAlign w:val="center"/>
+          </w:tcPr>
+          <w:p>
+            <w:pPr>
+              <w:ind w:firstLine="0"/>
+              <w:jc w:val="center"/>
+            </w:pPr>
+            <w:r>
+              <w:rPr>
+                <w:rFonts w:hint="eastAsia"/>
+              </w:rPr>
+              <w:t>1</w:t>
+            </w:r>
+          </w:p>
+        </w:tc>
+        <w:tc>
+          <w:tcPr>
+            <w:tcW w:w="1276" w:type="dxa"/>
+            <w:vAlign w:val="center"/>
+          </w:tcPr>
+          <w:p>
+            <w:pPr>
+              <w:ind w:firstLine="0"/>
+              <w:jc w:val="center"/>
+              <w:cnfStyle w:val="000000100000" w:firstRow="0" w:lastRow="0" w:firstColumn="0" w:lastColumn="0" w:oddVBand="0" w:evenVBand="0" w:oddHBand="1" w:evenHBand="0" w:firstRowFirstColumn="0" w:firstRowLastColumn="0" w:lastRowFirstColumn="0" w:lastRowLastColumn="0"/>
+            </w:pPr>
+            <w:r>
+              <w:rPr>
+                <w:rFonts w:hint="eastAsia"/>
+              </w:rPr>
+              <w:t>nas</w:t>
+            </w:r>
+            <w:r>
+              <w:t>Id</w:t>
+            </w:r>
+          </w:p>
+        </w:tc>
+        <w:tc>
+          <w:tcPr>
+            <w:tcW w:w="1649" w:type="dxa"/>
+            <w:vAlign w:val="center"/>
+          </w:tcPr>
+          <w:p>
+            <w:pPr>
+              <w:ind w:firstLine="0"/>
+              <w:jc w:val="center"/>
+              <w:cnfStyle w:val="000000100000" w:firstRow="0" w:lastRow="0" w:firstColumn="0" w:lastColumn="0" w:oddVBand="0" w:evenVBand="0" w:oddHBand="1" w:evenHBand="0" w:firstRowFirstColumn="0" w:firstRowLastColumn="0" w:lastRowFirstColumn="0" w:lastRowLastColumn="0"/>
+            </w:pPr>
+            <w:r>
+              <w:rPr>
+                <w:rFonts w:hint="eastAsia"/>
+              </w:rPr>
+              <w:t>N</w:t>
+            </w:r>
+            <w:r>
+              <w:t>AS</w:t>
+            </w:r>
+            <w:r>
+              <w:rPr>
+                <w:rFonts w:hint="eastAsia"/>
+              </w:rPr>
+              <w:t>账号</w:t>
+            </w:r>
+          </w:p>
+        </w:tc>
+        <w:tc>
+          <w:tcPr>
+            <w:tcW w:w="1215" w:type="dxa"/>
+            <w:vAlign w:val="center"/>
+          </w:tcPr>
+          <w:p>
+            <w:pPr>
+              <w:ind w:firstLine="0"/>
+              <w:jc w:val="center"/>
+              <w:cnfStyle w:val="000000100000" w:firstRow="0" w:lastRow="0" w:firstColumn="0" w:lastColumn="0" w:oddVBand="0" w:evenVBand="0" w:oddHBand="1" w:evenHBand="0" w:firstRowFirstColumn="0" w:firstRowLastColumn="0" w:lastRowFirstColumn="0" w:lastRowLastColumn="0"/>
+            </w:pPr>
+            <w:r>
+              <w:rPr>
+                <w:rFonts w:hint="eastAsia"/>
+              </w:rPr>
+              <w:t>varchar</w:t>
+            </w:r>
+          </w:p>
+        </w:tc>
+        <w:tc>
+          <w:tcPr>
+            <w:tcW w:w="767" w:type="dxa"/>
+            <w:vAlign w:val="center"/>
+          </w:tcPr>
+          <w:p>
+            <w:pPr>
+              <w:ind w:firstLine="0"/>
+              <w:jc w:val="center"/>
+              <w:cnfStyle w:val="000000100000" w:firstRow="0" w:lastRow="0" w:firstColumn="0" w:lastColumn="0" w:oddVBand="0" w:evenVBand="0" w:oddHBand="1" w:evenHBand="0" w:firstRowFirstColumn="0" w:firstRowLastColumn="0" w:lastRowFirstColumn="0" w:lastRowLastColumn="0"/>
+            </w:pPr>
+            <w:r>
+              <w:t>20</w:t>
+            </w:r>
+          </w:p>
+        </w:tc>
+        <w:tc>
+          <w:tcPr>
+            <w:tcW w:w="680" w:type="dxa"/>
+            <w:vAlign w:val="center"/>
+          </w:tcPr>
+          <w:p>
+            <w:pPr>
+              <w:ind w:firstLine="0"/>
+              <w:jc w:val="center"/>
+              <w:cnfStyle w:val="000000100000" w:firstRow="0" w:lastRow="0" w:firstColumn="0" w:lastColumn="0" w:oddVBand="0" w:evenVBand="0" w:oddHBand="1" w:evenHBand="0" w:firstRowFirstColumn="0" w:firstRowLastColumn="0" w:lastRowFirstColumn="0" w:lastRowLastColumn="0"/>
+            </w:pPr>
+            <w:r>
+              <w:rPr>
+                <w:rFonts w:hint="eastAsia"/>
+              </w:rPr>
+              <w:t>√</w:t>
+            </w:r>
+          </w:p>
+        </w:tc>
+        <w:tc>
+          <w:tcPr>
+            <w:tcW w:w="1956" w:type="dxa"/>
+            <w:vAlign w:val="center"/>
+          </w:tcPr>
+          <w:p>
+            <w:pPr>
+              <w:ind w:firstLine="0"/>
+              <w:jc w:val="center"/>
+              <w:cnfStyle w:val="000000100000" w:firstRow="0" w:lastRow="0" w:firstColumn="0" w:lastColumn="0" w:oddVBand="0" w:evenVBand="0" w:oddHBand="1" w:evenHBand="0" w:firstRowFirstColumn="0" w:firstRowLastColumn="0" w:lastRowFirstColumn="0" w:lastRowLastColumn="0"/>
+            </w:pPr>
+            <w:r>
+              <w:t>PRIMARY KEY</w:t>
+            </w:r>
+          </w:p>
+        </w:tc>
+      </w:tr>
+    </w:tbl>
+    <w:p>
+      <w:pPr>
+        <w:pStyle w:val="4"/>
+      </w:pPr>
+      <w:r>
+        <w:rPr>
+          <w:rFonts w:hint="eastAsia"/>
+        </w:rPr>
+        <w:t>用户授权表</w:t>
       </w:r>
       <w:r>
         <w:rPr>
@@ -4821,7 +5148,10 @@
               <w:cnfStyle w:val="000000000000" w:firstRow="0" w:lastRow="0" w:firstColumn="0" w:lastColumn="0" w:oddVBand="0" w:evenVBand="0" w:oddHBand="0" w:evenHBand="0" w:firstRowFirstColumn="0" w:firstRowLastColumn="0" w:lastRowFirstColumn="0" w:lastRowLastColumn="0"/>
             </w:pPr>
             <w:r>
-              <w:t>UNIQUE KEY</w:t>
+              <w:t xml:space="preserve">PRIMARY </w:t>
+            </w:r>
+            <w:r>
+              <w:t>KEY</w:t>
             </w:r>
           </w:p>
         </w:tc>
@@ -4975,9 +5305,6 @@
             <w:pPr>
               <w:ind w:firstLine="0"/>
               <w:jc w:val="center"/>
-              <w:rPr>
-                <w:rFonts w:hint="eastAsia"/>
-              </w:rPr>
             </w:pPr>
             <w:r>
               <w:rPr>
@@ -4997,9 +5324,6 @@
               <w:ind w:firstLine="0"/>
               <w:jc w:val="center"/>
               <w:cnfStyle w:val="000000000000" w:firstRow="0" w:lastRow="0" w:firstColumn="0" w:lastColumn="0" w:oddVBand="0" w:evenVBand="0" w:oddHBand="0" w:evenHBand="0" w:firstRowFirstColumn="0" w:firstRowLastColumn="0" w:lastRowFirstColumn="0" w:lastRowLastColumn="0"/>
-              <w:rPr>
-                <w:rFonts w:hint="eastAsia"/>
-              </w:rPr>
             </w:pPr>
             <w:r>
               <w:rPr>
@@ -5019,9 +5343,6 @@
               <w:ind w:firstLine="0"/>
               <w:jc w:val="center"/>
               <w:cnfStyle w:val="000000000000" w:firstRow="0" w:lastRow="0" w:firstColumn="0" w:lastColumn="0" w:oddVBand="0" w:evenVBand="0" w:oddHBand="0" w:evenHBand="0" w:firstRowFirstColumn="0" w:firstRowLastColumn="0" w:lastRowFirstColumn="0" w:lastRowLastColumn="0"/>
-              <w:rPr>
-                <w:rFonts w:hint="eastAsia"/>
-              </w:rPr>
             </w:pPr>
             <w:r>
               <w:t>NAS</w:t>
@@ -5044,9 +5365,6 @@
               <w:ind w:firstLine="0"/>
               <w:jc w:val="center"/>
               <w:cnfStyle w:val="000000000000" w:firstRow="0" w:lastRow="0" w:firstColumn="0" w:lastColumn="0" w:oddVBand="0" w:evenVBand="0" w:oddHBand="0" w:evenHBand="0" w:firstRowFirstColumn="0" w:firstRowLastColumn="0" w:lastRowFirstColumn="0" w:lastRowLastColumn="0"/>
-              <w:rPr>
-                <w:rFonts w:hint="eastAsia"/>
-              </w:rPr>
             </w:pPr>
             <w:r>
               <w:rPr>
@@ -5066,9 +5384,6 @@
               <w:ind w:firstLine="0"/>
               <w:jc w:val="center"/>
               <w:cnfStyle w:val="000000000000" w:firstRow="0" w:lastRow="0" w:firstColumn="0" w:lastColumn="0" w:oddVBand="0" w:evenVBand="0" w:oddHBand="0" w:evenHBand="0" w:firstRowFirstColumn="0" w:firstRowLastColumn="0" w:lastRowFirstColumn="0" w:lastRowLastColumn="0"/>
-              <w:rPr>
-                <w:rFonts w:hint="eastAsia"/>
-              </w:rPr>
             </w:pPr>
             <w:r>
               <w:rPr>
@@ -5107,12 +5422,12 @@
               <w:ind w:firstLine="0"/>
               <w:jc w:val="center"/>
               <w:cnfStyle w:val="000000000000" w:firstRow="0" w:lastRow="0" w:firstColumn="0" w:lastColumn="0" w:oddVBand="0" w:evenVBand="0" w:oddHBand="0" w:evenHBand="0" w:firstRowFirstColumn="0" w:firstRowLastColumn="0" w:lastRowFirstColumn="0" w:lastRowLastColumn="0"/>
-              <w:rPr>
-                <w:rFonts w:hint="eastAsia"/>
-              </w:rPr>
-            </w:pPr>
-            <w:r>
-              <w:t>PRIMARY KEY</w:t>
+            </w:pPr>
+            <w:r>
+              <w:t xml:space="preserve">FOREIGN </w:t>
+            </w:r>
+            <w:r>
+              <w:t>KEY</w:t>
             </w:r>
           </w:p>
         </w:tc>
@@ -5121,22 +5436,13 @@
     <w:p>
       <w:pPr>
         <w:pStyle w:val="4"/>
-        <w:rPr>
-          <w:rFonts w:hint="eastAsia"/>
-        </w:rPr>
       </w:pPr>
       <w:bookmarkStart w:id="16" w:name="_Toc501473101"/>
       <w:r>
         <w:rPr>
           <w:rFonts w:hint="eastAsia"/>
         </w:rPr>
-        <w:t>用户信息</w:t>
-      </w:r>
-      <w:r>
-        <w:rPr>
-          <w:rFonts w:hint="eastAsia"/>
-        </w:rPr>
-        <w:t>表</w:t>
+        <w:t>用户信息表</w:t>
       </w:r>
       <w:r>
         <w:rPr>
@@ -5327,9 +5633,6 @@
             <w:pPr>
               <w:ind w:firstLine="0"/>
               <w:jc w:val="center"/>
-              <w:rPr>
-                <w:rFonts w:hint="eastAsia"/>
-              </w:rPr>
             </w:pPr>
             <w:r>
               <w:rPr>
@@ -5349,9 +5652,6 @@
               <w:ind w:firstLine="0"/>
               <w:jc w:val="center"/>
               <w:cnfStyle w:val="000000100000" w:firstRow="0" w:lastRow="0" w:firstColumn="0" w:lastColumn="0" w:oddVBand="0" w:evenVBand="0" w:oddHBand="1" w:evenHBand="0" w:firstRowFirstColumn="0" w:firstRowLastColumn="0" w:lastRowFirstColumn="0" w:lastRowLastColumn="0"/>
-              <w:rPr>
-                <w:rFonts w:hint="eastAsia"/>
-              </w:rPr>
             </w:pPr>
             <w:r>
               <w:rPr>
@@ -5393,9 +5693,6 @@
               <w:ind w:firstLine="0"/>
               <w:jc w:val="center"/>
               <w:cnfStyle w:val="000000100000" w:firstRow="0" w:lastRow="0" w:firstColumn="0" w:lastColumn="0" w:oddVBand="0" w:evenVBand="0" w:oddHBand="1" w:evenHBand="0" w:firstRowFirstColumn="0" w:firstRowLastColumn="0" w:lastRowFirstColumn="0" w:lastRowLastColumn="0"/>
-              <w:rPr>
-                <w:rFonts w:hint="eastAsia"/>
-              </w:rPr>
             </w:pPr>
             <w:r>
               <w:rPr>
@@ -5415,9 +5712,6 @@
               <w:ind w:firstLine="0"/>
               <w:jc w:val="center"/>
               <w:cnfStyle w:val="000000100000" w:firstRow="0" w:lastRow="0" w:firstColumn="0" w:lastColumn="0" w:oddVBand="0" w:evenVBand="0" w:oddHBand="1" w:evenHBand="0" w:firstRowFirstColumn="0" w:firstRowLastColumn="0" w:lastRowFirstColumn="0" w:lastRowLastColumn="0"/>
-              <w:rPr>
-                <w:rFonts w:hint="eastAsia"/>
-              </w:rPr>
             </w:pPr>
             <w:r>
               <w:t>1</w:t>
@@ -5627,6 +5921,7 @@
               <w:rPr>
                 <w:rFonts w:hint="eastAsia"/>
               </w:rPr>
+              <w:lastRenderedPageBreak/>
               <w:t>3</w:t>
             </w:r>
           </w:p>
@@ -5746,9 +6041,6 @@
             <w:pPr>
               <w:ind w:firstLine="0"/>
               <w:jc w:val="center"/>
-              <w:rPr>
-                <w:rFonts w:hint="eastAsia"/>
-              </w:rPr>
             </w:pPr>
             <w:r>
               <w:rPr>
@@ -5880,9 +6172,6 @@
             <w:pPr>
               <w:ind w:firstLine="0"/>
               <w:jc w:val="center"/>
-              <w:rPr>
-                <w:rFonts w:hint="eastAsia"/>
-              </w:rPr>
             </w:pPr>
             <w:r>
               <w:rPr>
@@ -5902,9 +6191,6 @@
               <w:ind w:firstLine="0"/>
               <w:jc w:val="center"/>
               <w:cnfStyle w:val="000000100000" w:firstRow="0" w:lastRow="0" w:firstColumn="0" w:lastColumn="0" w:oddVBand="0" w:evenVBand="0" w:oddHBand="1" w:evenHBand="0" w:firstRowFirstColumn="0" w:firstRowLastColumn="0" w:lastRowFirstColumn="0" w:lastRowLastColumn="0"/>
-              <w:rPr>
-                <w:rFonts w:hint="eastAsia"/>
-              </w:rPr>
             </w:pPr>
             <w:r>
               <w:t>emailBindTime</w:t>
@@ -5921,9 +6207,6 @@
               <w:ind w:firstLine="0"/>
               <w:jc w:val="center"/>
               <w:cnfStyle w:val="000000100000" w:firstRow="0" w:lastRow="0" w:firstColumn="0" w:lastColumn="0" w:oddVBand="0" w:evenVBand="0" w:oddHBand="1" w:evenHBand="0" w:firstRowFirstColumn="0" w:firstRowLastColumn="0" w:lastRowFirstColumn="0" w:lastRowLastColumn="0"/>
-              <w:rPr>
-                <w:rFonts w:hint="eastAsia"/>
-              </w:rPr>
             </w:pPr>
             <w:r>
               <w:rPr>
@@ -5943,9 +6226,6 @@
               <w:ind w:firstLine="0"/>
               <w:jc w:val="center"/>
               <w:cnfStyle w:val="000000100000" w:firstRow="0" w:lastRow="0" w:firstColumn="0" w:lastColumn="0" w:oddVBand="0" w:evenVBand="0" w:oddHBand="1" w:evenHBand="0" w:firstRowFirstColumn="0" w:firstRowLastColumn="0" w:lastRowFirstColumn="0" w:lastRowLastColumn="0"/>
-              <w:rPr>
-                <w:rFonts w:hint="eastAsia"/>
-              </w:rPr>
             </w:pPr>
             <w:r>
               <w:rPr>
@@ -5965,9 +6245,6 @@
               <w:ind w:firstLine="0"/>
               <w:jc w:val="center"/>
               <w:cnfStyle w:val="000000100000" w:firstRow="0" w:lastRow="0" w:firstColumn="0" w:lastColumn="0" w:oddVBand="0" w:evenVBand="0" w:oddHBand="1" w:evenHBand="0" w:firstRowFirstColumn="0" w:firstRowLastColumn="0" w:lastRowFirstColumn="0" w:lastRowLastColumn="0"/>
-              <w:rPr>
-                <w:rFonts w:hint="eastAsia"/>
-              </w:rPr>
             </w:pPr>
           </w:p>
         </w:tc>
@@ -6267,7 +6544,6 @@
               <w:rPr>
                 <w:rFonts w:hint="eastAsia"/>
               </w:rPr>
-              <w:lastRenderedPageBreak/>
               <w:t>8</w:t>
             </w:r>
           </w:p>
@@ -6309,13 +6585,7 @@
               <w:rPr>
                 <w:rFonts w:hint="eastAsia"/>
               </w:rPr>
-              <w:t>修改</w:t>
-            </w:r>
-            <w:r>
-              <w:rPr>
-                <w:rFonts w:hint="eastAsia"/>
-              </w:rPr>
-              <w:t>时间</w:t>
+              <w:t>修改时间</w:t>
             </w:r>
           </w:p>
         </w:tc>
@@ -6437,7 +6707,19 @@
               <w:rPr>
                 <w:rFonts w:hint="eastAsia"/>
               </w:rPr>
-              <w:t>最后登陆IP</w:t>
+              <w:t>最后</w:t>
+            </w:r>
+            <w:r>
+              <w:rPr>
+                <w:rFonts w:hint="eastAsia"/>
+              </w:rPr>
+              <w:t>登录</w:t>
+            </w:r>
+            <w:r>
+              <w:rPr>
+                <w:rFonts w:hint="eastAsia"/>
+              </w:rPr>
+              <w:t>IP</w:t>
             </w:r>
           </w:p>
         </w:tc>
@@ -7116,7 +7398,13 @@
               <w:rPr>
                 <w:rFonts w:asciiTheme="minorEastAsia" w:eastAsiaTheme="minorEastAsia" w:hAnsiTheme="minorEastAsia"/>
               </w:rPr>
-              <w:t>登陆成功</w:t>
+              <w:t>登录</w:t>
+            </w:r>
+            <w:r>
+              <w:rPr>
+                <w:rFonts w:asciiTheme="minorEastAsia" w:eastAsiaTheme="minorEastAsia" w:hAnsiTheme="minorEastAsia"/>
+              </w:rPr>
+              <w:t>成功</w:t>
             </w:r>
           </w:p>
           <w:p>
@@ -7642,13 +7930,7 @@
               <w:rPr>
                 <w:rFonts w:hint="eastAsia"/>
               </w:rPr>
-              <w:t>登出</w:t>
-            </w:r>
-            <w:r>
-              <w:rPr>
-                <w:rFonts w:hint="eastAsia"/>
-              </w:rPr>
-              <w:t>时间</w:t>
+              <w:t>登出时间</w:t>
             </w:r>
           </w:p>
         </w:tc>
@@ -7750,10 +8032,7 @@
               <w:cnfStyle w:val="000000100000" w:firstRow="0" w:lastRow="0" w:firstColumn="0" w:lastColumn="0" w:oddVBand="0" w:evenVBand="0" w:oddHBand="1" w:evenHBand="0" w:firstRowFirstColumn="0" w:firstRowLastColumn="0" w:lastRowFirstColumn="0" w:lastRowLastColumn="0"/>
             </w:pPr>
             <w:r>
-              <w:t>logout</w:t>
-            </w:r>
-            <w:r>
-              <w:t>Remark</w:t>
+              <w:t>logoutRemark</w:t>
             </w:r>
           </w:p>
         </w:tc>
@@ -7771,13 +8050,7 @@
               <w:rPr>
                 <w:rFonts w:hint="eastAsia"/>
               </w:rPr>
-              <w:t>登出</w:t>
-            </w:r>
-            <w:r>
-              <w:rPr>
-                <w:rFonts w:hint="eastAsia"/>
-              </w:rPr>
-              <w:t>备注</w:t>
+              <w:t>登出备注</w:t>
             </w:r>
           </w:p>
         </w:tc>
@@ -7844,7 +8117,6 @@
       </w:tr>
     </w:tbl>
     <w:p/>
-    <w:bookmarkEnd w:id="0"/>
     <w:p>
       <w:pPr>
         <w:pStyle w:val="a1"/>
@@ -8033,7 +8305,7 @@
         <w:szCs w:val="24"/>
         <w:lang w:val="zh-CN"/>
       </w:rPr>
-      <w:t>4</w:t>
+      <w:t>5</w:t>
     </w:r>
     <w:r>
       <w:rPr>
@@ -9108,7 +9380,7 @@
                                   </pic:cNvPicPr>
                                 </pic:nvPicPr>
                                 <pic:blipFill>
-                                  <a:blip r:embed="rId1">
+                                  <a:blip r:embed="rId2">
                                     <a:extLst>
                                       <a:ext uri="{28A0092B-C50C-407E-A947-70E740481C1C}">
                                         <a14:useLocalDpi xmlns:a14="http://schemas.microsoft.com/office/drawing/2010/main" val="0"/>
@@ -12620,7 +12892,7 @@
 </file>
 
 <file path=customXml/itemProps1.xml><?xml version="1.0" encoding="utf-8"?>
-<ds:datastoreItem xmlns:ds="http://schemas.openxmlformats.org/officeDocument/2006/customXml" ds:itemID="{703E68B2-B9C0-44C9-BE9C-90DF2536715A}">
+<ds:datastoreItem xmlns:ds="http://schemas.openxmlformats.org/officeDocument/2006/customXml" ds:itemID="{C4F7B86F-2603-4249-8F47-7FC588F57F83}">
   <ds:schemaRefs>
     <ds:schemaRef ds:uri="http://schemas.openxmlformats.org/officeDocument/2006/bibliography"/>
   </ds:schemaRefs>

</xml_diff>